<commit_message>
Regenerate full site from make-site.R
</commit_message>
<xml_diff>
--- a/docs/talks/bootcamp-survey.docx
+++ b/docs/talks/bootcamp-survey.docx
@@ -35,7 +35,7 @@
         <w:t xml:space="preserve"> </w:t>
       </w:r>
       <w:r>
-        <w:t xml:space="preserve">12:35:07</w:t>
+        <w:t xml:space="preserve">15:26:44</w:t>
       </w:r>
     </w:p>
     <w:p>
@@ -1804,7 +1804,7 @@
     </w:lvl>
   </w:abstractNum>
   <w:abstractNum w:abstractNumId="990">
-    <w:nsid w:val="977aecce"/>
+    <w:nsid w:val="5ebbf8f0"/>
     <w:multiLevelType w:val="multilevel"/>
     <w:lvl w:ilvl="0">
       <w:numFmt w:val="bullet"/>
@@ -1885,7 +1885,7 @@
     </w:lvl>
   </w:abstractNum>
   <w:abstractNum w:abstractNumId="991">
-    <w:nsid w:val="f0470544"/>
+    <w:nsid w:val="b986dfd8"/>
     <w:multiLevelType w:val="multilevel"/>
     <w:lvl w:ilvl="0">
       <w:numFmt w:val="bullet"/>

</xml_diff>

<commit_message>
Add Make_test_survey data, re-render all.
</commit_message>
<xml_diff>
--- a/docs/talks/bootcamp-survey.docx
+++ b/docs/talks/bootcamp-survey.docx
@@ -29,13 +29,13 @@
         <w:pStyle w:val="Date"/>
       </w:pPr>
       <w:r>
-        <w:t xml:space="preserve">2017-08-11</w:t>
-      </w:r>
-      <w:r>
-        <w:t xml:space="preserve"> </w:t>
-      </w:r>
-      <w:r>
-        <w:t xml:space="preserve">15:26:44</w:t>
+        <w:t xml:space="preserve">2017-08-12</w:t>
+      </w:r>
+      <w:r>
+        <w:t xml:space="preserve"> </w:t>
+      </w:r>
+      <w:r>
+        <w:t xml:space="preserve">07:45:26</w:t>
       </w:r>
     </w:p>
     <w:p>
@@ -297,6 +297,15 @@
       </w:pPr>
       <w:r>
         <w:rPr>
+          <w:rStyle w:val="CommentTok"/>
+        </w:rPr>
+        <w:t xml:space="preserve"># survey &lt;- read_csv("../data/survey.csv")</w:t>
+      </w:r>
+      <w:r>
+        <w:br w:type="textWrapping"/>
+      </w:r>
+      <w:r>
+        <w:rPr>
           <w:rStyle w:val="NormalTok"/>
         </w:rPr>
         <w:t xml:space="preserve">survey &lt;-</w:t>
@@ -323,7 +332,7 @@
         <w:rPr>
           <w:rStyle w:val="StringTok"/>
         </w:rPr>
-        <w:t xml:space="preserve">"../data/survey.csv"</w:t>
+        <w:t xml:space="preserve">"../data/survey-test.csv"</w:t>
       </w:r>
       <w:r>
         <w:rPr>
@@ -340,88 +349,7 @@
         <w:rPr>
           <w:rStyle w:val="VerbatimChar"/>
         </w:rPr>
-        <w:t xml:space="preserve">## Parsed with column specification:</w:t>
-      </w:r>
-      <w:r>
-        <w:br w:type="textWrapping"/>
-      </w:r>
-      <w:r>
-        <w:rPr>
-          <w:rStyle w:val="VerbatimChar"/>
-        </w:rPr>
-        <w:t xml:space="preserve">## cols(</w:t>
-      </w:r>
-      <w:r>
-        <w:br w:type="textWrapping"/>
-      </w:r>
-      <w:r>
-        <w:rPr>
-          <w:rStyle w:val="VerbatimChar"/>
-        </w:rPr>
-        <w:t xml:space="preserve">##   Timestamp = col_character(),</w:t>
-      </w:r>
-      <w:r>
-        <w:br w:type="textWrapping"/>
-      </w:r>
-      <w:r>
-        <w:rPr>
-          <w:rStyle w:val="VerbatimChar"/>
-        </w:rPr>
-        <w:t xml:space="preserve">##   R_exp = col_character(),</w:t>
-      </w:r>
-      <w:r>
-        <w:br w:type="textWrapping"/>
-      </w:r>
-      <w:r>
-        <w:rPr>
-          <w:rStyle w:val="VerbatimChar"/>
-        </w:rPr>
-        <w:t xml:space="preserve">##   GoT = col_integer(),</w:t>
-      </w:r>
-      <w:r>
-        <w:br w:type="textWrapping"/>
-      </w:r>
-      <w:r>
-        <w:rPr>
-          <w:rStyle w:val="VerbatimChar"/>
-        </w:rPr>
-        <w:t xml:space="preserve">##   Age_yrs = col_integer(),</w:t>
-      </w:r>
-      <w:r>
-        <w:br w:type="textWrapping"/>
-      </w:r>
-      <w:r>
-        <w:rPr>
-          <w:rStyle w:val="VerbatimChar"/>
-        </w:rPr>
-        <w:t xml:space="preserve">##   Sleep_hrs = col_integer(),</w:t>
-      </w:r>
-      <w:r>
-        <w:br w:type="textWrapping"/>
-      </w:r>
-      <w:r>
-        <w:rPr>
-          <w:rStyle w:val="VerbatimChar"/>
-        </w:rPr>
-        <w:t xml:space="preserve">##   Fav_date = col_character(),</w:t>
-      </w:r>
-      <w:r>
-        <w:br w:type="textWrapping"/>
-      </w:r>
-      <w:r>
-        <w:rPr>
-          <w:rStyle w:val="VerbatimChar"/>
-        </w:rPr>
-        <w:t xml:space="preserve">##   Tidy_data = col_character()</w:t>
-      </w:r>
-      <w:r>
-        <w:br w:type="textWrapping"/>
-      </w:r>
-      <w:r>
-        <w:rPr>
-          <w:rStyle w:val="VerbatimChar"/>
-        </w:rPr>
-        <w:t xml:space="preserve">## )</w:t>
+        <w:t xml:space="preserve">## Warning: Missing column names filled in: 'X1' [1]</w:t>
       </w:r>
     </w:p>
     <w:p>
@@ -430,9 +358,99 @@
       </w:pPr>
       <w:r>
         <w:rPr>
-          <w:rStyle w:val="NormalTok"/>
-        </w:rPr>
-        <w:t xml:space="preserve">survey</w:t>
+          <w:rStyle w:val="VerbatimChar"/>
+        </w:rPr>
+        <w:t xml:space="preserve">## Parsed with column specification:</w:t>
+      </w:r>
+      <w:r>
+        <w:br w:type="textWrapping"/>
+      </w:r>
+      <w:r>
+        <w:rPr>
+          <w:rStyle w:val="VerbatimChar"/>
+        </w:rPr>
+        <w:t xml:space="preserve">## cols(</w:t>
+      </w:r>
+      <w:r>
+        <w:br w:type="textWrapping"/>
+      </w:r>
+      <w:r>
+        <w:rPr>
+          <w:rStyle w:val="VerbatimChar"/>
+        </w:rPr>
+        <w:t xml:space="preserve">##   X1 = col_integer(),</w:t>
+      </w:r>
+      <w:r>
+        <w:br w:type="textWrapping"/>
+      </w:r>
+      <w:r>
+        <w:rPr>
+          <w:rStyle w:val="VerbatimChar"/>
+        </w:rPr>
+        <w:t xml:space="preserve">##   Timestamp = col_datetime(format = ""),</w:t>
+      </w:r>
+      <w:r>
+        <w:br w:type="textWrapping"/>
+      </w:r>
+      <w:r>
+        <w:rPr>
+          <w:rStyle w:val="VerbatimChar"/>
+        </w:rPr>
+        <w:t xml:space="preserve">##   R_exp = col_character(),</w:t>
+      </w:r>
+      <w:r>
+        <w:br w:type="textWrapping"/>
+      </w:r>
+      <w:r>
+        <w:rPr>
+          <w:rStyle w:val="VerbatimChar"/>
+        </w:rPr>
+        <w:t xml:space="preserve">##   GoT = col_integer(),</w:t>
+      </w:r>
+      <w:r>
+        <w:br w:type="textWrapping"/>
+      </w:r>
+      <w:r>
+        <w:rPr>
+          <w:rStyle w:val="VerbatimChar"/>
+        </w:rPr>
+        <w:t xml:space="preserve">##   Age_yrs = col_integer(),</w:t>
+      </w:r>
+      <w:r>
+        <w:br w:type="textWrapping"/>
+      </w:r>
+      <w:r>
+        <w:rPr>
+          <w:rStyle w:val="VerbatimChar"/>
+        </w:rPr>
+        <w:t xml:space="preserve">##   Sleep_hrs = col_double(),</w:t>
+      </w:r>
+      <w:r>
+        <w:br w:type="textWrapping"/>
+      </w:r>
+      <w:r>
+        <w:rPr>
+          <w:rStyle w:val="VerbatimChar"/>
+        </w:rPr>
+        <w:t xml:space="preserve">##   Fav_date = col_date(format = ""),</w:t>
+      </w:r>
+      <w:r>
+        <w:br w:type="textWrapping"/>
+      </w:r>
+      <w:r>
+        <w:rPr>
+          <w:rStyle w:val="VerbatimChar"/>
+        </w:rPr>
+        <w:t xml:space="preserve">##   Tidy_data = col_character()</w:t>
+      </w:r>
+      <w:r>
+        <w:br w:type="textWrapping"/>
+      </w:r>
+      <w:r>
+        <w:rPr>
+          <w:rStyle w:val="VerbatimChar"/>
+        </w:rPr>
+        <w:t xml:space="preserve">## )</w:t>
       </w:r>
     </w:p>
     <w:p>
@@ -441,102 +459,233 @@
       </w:pPr>
       <w:r>
         <w:rPr>
-          <w:rStyle w:val="VerbatimChar"/>
-        </w:rPr>
-        <w:t xml:space="preserve">## # A tibble: 1 × 7</w:t>
-      </w:r>
-      <w:r>
-        <w:br w:type="textWrapping"/>
-      </w:r>
-      <w:r>
-        <w:rPr>
-          <w:rStyle w:val="VerbatimChar"/>
-        </w:rPr>
-        <w:t xml:space="preserve">##            Timestamp                            R_exp   GoT Age_yrs</w:t>
-      </w:r>
-      <w:r>
-        <w:br w:type="textWrapping"/>
-      </w:r>
-      <w:r>
-        <w:rPr>
-          <w:rStyle w:val="VerbatimChar"/>
-        </w:rPr>
-        <w:t xml:space="preserve">##                &lt;chr&gt;                            &lt;chr&gt; &lt;int&gt;   &lt;int&gt;</w:t>
-      </w:r>
-      <w:r>
-        <w:br w:type="textWrapping"/>
-      </w:r>
-      <w:r>
-        <w:rPr>
-          <w:rStyle w:val="VerbatimChar"/>
-        </w:rPr>
-        <w:t xml:space="preserve">## 1 8/11/2017 10:13:58 I should be teaching this course     9      54</w:t>
-      </w:r>
-      <w:r>
-        <w:br w:type="textWrapping"/>
-      </w:r>
-      <w:r>
-        <w:rPr>
-          <w:rStyle w:val="VerbatimChar"/>
-        </w:rPr>
-        <w:t xml:space="preserve">## # ... with 3 more variables: Sleep_hrs &lt;int&gt;, Fav_date &lt;chr&gt;,</w:t>
-      </w:r>
-      <w:r>
-        <w:br w:type="textWrapping"/>
-      </w:r>
-      <w:r>
-        <w:rPr>
-          <w:rStyle w:val="VerbatimChar"/>
-        </w:rPr>
-        <w:t xml:space="preserve">## #   Tidy_data &lt;chr&gt;</w:t>
+          <w:rStyle w:val="NormalTok"/>
+        </w:rPr>
+        <w:t xml:space="preserve">survey</w:t>
       </w:r>
     </w:p>
     <w:p>
       <w:pPr>
-        <w:pStyle w:val="FirstParagraph"/>
-      </w:pPr>
-      <w:r>
-        <w:t xml:space="preserve">Notice that the</w:t>
-      </w:r>
-      <w:r>
-        <w:t xml:space="preserve"> </w:t>
-      </w:r>
-      <w:r>
-        <w:rPr>
-          <w:rStyle w:val="VerbatimChar"/>
-        </w:rPr>
-        <w:t xml:space="preserve">get-bootcamp-googlesheet.R</w:t>
-      </w:r>
-      <w:r>
-        <w:t xml:space="preserve"> </w:t>
-      </w:r>
-      <w:r>
-        <w:t xml:space="preserve">script changed the names of the variables a bit. We may also want to modify the levels of the</w:t>
-      </w:r>
-      <w:r>
-        <w:t xml:space="preserve"> </w:t>
-      </w:r>
-      <w:r>
-        <w:rPr>
-          <w:rStyle w:val="VerbatimChar"/>
-        </w:rPr>
-        <w:t xml:space="preserve">R_exp</w:t>
-      </w:r>
-      <w:r>
-        <w:t xml:space="preserve"> </w:t>
-      </w:r>
-      <w:r>
-        <w:t xml:space="preserve">variable to make it an ordered factor.</w:t>
+        <w:pStyle w:val="SourceCode"/>
+      </w:pPr>
+      <w:r>
+        <w:rPr>
+          <w:rStyle w:val="VerbatimChar"/>
+        </w:rPr>
+        <w:t xml:space="preserve">## # A tibble: 50 × 8</w:t>
+      </w:r>
+      <w:r>
+        <w:br w:type="textWrapping"/>
+      </w:r>
+      <w:r>
+        <w:rPr>
+          <w:rStyle w:val="VerbatimChar"/>
+        </w:rPr>
+        <w:t xml:space="preserve">##       X1           Timestamp   R_exp   GoT Age_yrs Sleep_hrs   Fav_date</w:t>
+      </w:r>
+      <w:r>
+        <w:br w:type="textWrapping"/>
+      </w:r>
+      <w:r>
+        <w:rPr>
+          <w:rStyle w:val="VerbatimChar"/>
+        </w:rPr>
+        <w:t xml:space="preserve">##    &lt;int&gt;              &lt;dttm&gt;   &lt;chr&gt; &lt;int&gt;   &lt;int&gt;     &lt;dbl&gt;     &lt;date&gt;</w:t>
+      </w:r>
+      <w:r>
+        <w:br w:type="textWrapping"/>
+      </w:r>
+      <w:r>
+        <w:rPr>
+          <w:rStyle w:val="VerbatimChar"/>
+        </w:rPr>
+        <w:t xml:space="preserve">## 1      1 2017-08-12 07:30:39 limited     1      53  7.348351 2017-08-12</w:t>
+      </w:r>
+      <w:r>
+        <w:br w:type="textWrapping"/>
+      </w:r>
+      <w:r>
+        <w:rPr>
+          <w:rStyle w:val="VerbatimChar"/>
+        </w:rPr>
+        <w:t xml:space="preserve">## 2      2 2017-08-12 07:30:39    lots     2      52  7.619878 2017-08-12</w:t>
+      </w:r>
+      <w:r>
+        <w:br w:type="textWrapping"/>
+      </w:r>
+      <w:r>
+        <w:rPr>
+          <w:rStyle w:val="VerbatimChar"/>
+        </w:rPr>
+        <w:t xml:space="preserve">## 3      3 2017-08-12 07:30:39    none     6      33  8.411470 2017-08-12</w:t>
+      </w:r>
+      <w:r>
+        <w:br w:type="textWrapping"/>
+      </w:r>
+      <w:r>
+        <w:rPr>
+          <w:rStyle w:val="VerbatimChar"/>
+        </w:rPr>
+        <w:t xml:space="preserve">## 4      4 2017-08-12 07:30:39     pro     2      54  8.231536 2017-08-12</w:t>
+      </w:r>
+      <w:r>
+        <w:br w:type="textWrapping"/>
+      </w:r>
+      <w:r>
+        <w:rPr>
+          <w:rStyle w:val="VerbatimChar"/>
+        </w:rPr>
+        <w:t xml:space="preserve">## 5      5 2017-08-12 07:30:39     pro     5      38  8.179473 2017-08-12</w:t>
+      </w:r>
+      <w:r>
+        <w:br w:type="textWrapping"/>
+      </w:r>
+      <w:r>
+        <w:rPr>
+          <w:rStyle w:val="VerbatimChar"/>
+        </w:rPr>
+        <w:t xml:space="preserve">## 6      6 2017-08-12 07:30:39    none     3      45  8.368195 2017-08-12</w:t>
+      </w:r>
+      <w:r>
+        <w:br w:type="textWrapping"/>
+      </w:r>
+      <w:r>
+        <w:rPr>
+          <w:rStyle w:val="VerbatimChar"/>
+        </w:rPr>
+        <w:t xml:space="preserve">## 7      7 2017-08-12 07:30:39    lots     3      39  9.608013 2017-08-12</w:t>
+      </w:r>
+      <w:r>
+        <w:br w:type="textWrapping"/>
+      </w:r>
+      <w:r>
+        <w:rPr>
+          <w:rStyle w:val="VerbatimChar"/>
+        </w:rPr>
+        <w:t xml:space="preserve">## 8      8 2017-08-12 07:30:39    some     5      37  7.876698 2017-08-12</w:t>
+      </w:r>
+      <w:r>
+        <w:br w:type="textWrapping"/>
+      </w:r>
+      <w:r>
+        <w:rPr>
+          <w:rStyle w:val="VerbatimChar"/>
+        </w:rPr>
+        <w:t xml:space="preserve">## 9      9 2017-08-12 07:30:39    none     7      28  7.506042 2017-08-12</w:t>
+      </w:r>
+      <w:r>
+        <w:br w:type="textWrapping"/>
+      </w:r>
+      <w:r>
+        <w:rPr>
+          <w:rStyle w:val="VerbatimChar"/>
+        </w:rPr>
+        <w:t xml:space="preserve">## 10    10 2017-08-12 07:30:39    none     5      40  7.368981 2017-08-12</w:t>
+      </w:r>
+      <w:r>
+        <w:br w:type="textWrapping"/>
+      </w:r>
+      <w:r>
+        <w:rPr>
+          <w:rStyle w:val="VerbatimChar"/>
+        </w:rPr>
+        <w:t xml:space="preserve">## # ... with 40 more rows, and 1 more variables: Tidy_data &lt;chr&gt;</w:t>
       </w:r>
     </w:p>
     <w:p>
       <w:pPr>
+        <w:pStyle w:val="FirstParagraph"/>
+      </w:pPr>
+      <w:r>
+        <w:t xml:space="preserve">Notice that the</w:t>
+      </w:r>
+      <w:r>
+        <w:t xml:space="preserve"> </w:t>
+      </w:r>
+      <w:r>
+        <w:rPr>
+          <w:rStyle w:val="VerbatimChar"/>
+        </w:rPr>
+        <w:t xml:space="preserve">get-bootcamp-googlesheet.R</w:t>
+      </w:r>
+      <w:r>
+        <w:t xml:space="preserve"> </w:t>
+      </w:r>
+      <w:r>
+        <w:t xml:space="preserve">script changed the names of the variables a bit. We may also want to modify the levels of the</w:t>
+      </w:r>
+      <w:r>
+        <w:t xml:space="preserve"> </w:t>
+      </w:r>
+      <w:r>
+        <w:rPr>
+          <w:rStyle w:val="VerbatimChar"/>
+        </w:rPr>
+        <w:t xml:space="preserve">R_exp</w:t>
+      </w:r>
+      <w:r>
+        <w:t xml:space="preserve"> </w:t>
+      </w:r>
+      <w:r>
+        <w:t xml:space="preserve">variable to make it an ordered factor.</w:t>
+      </w:r>
+    </w:p>
+    <w:p>
+      <w:pPr>
         <w:pStyle w:val="SourceCode"/>
       </w:pPr>
       <w:r>
         <w:rPr>
           <w:rStyle w:val="NormalTok"/>
         </w:rPr>
+        <w:t xml:space="preserve">(survey_responses &lt;-</w:t>
+      </w:r>
+      <w:r>
+        <w:rPr>
+          <w:rStyle w:val="StringTok"/>
+        </w:rPr>
+        <w:t xml:space="preserve"> </w:t>
+      </w:r>
+      <w:r>
+        <w:rPr>
+          <w:rStyle w:val="KeywordTok"/>
+        </w:rPr>
+        <w:t xml:space="preserve">unique</w:t>
+      </w:r>
+      <w:r>
+        <w:rPr>
+          <w:rStyle w:val="NormalTok"/>
+        </w:rPr>
+        <w:t xml:space="preserve">(survey$R_exp))</w:t>
+      </w:r>
+    </w:p>
+    <w:p>
+      <w:pPr>
+        <w:pStyle w:val="SourceCode"/>
+      </w:pPr>
+      <w:r>
+        <w:rPr>
+          <w:rStyle w:val="VerbatimChar"/>
+        </w:rPr>
+        <w:t xml:space="preserve">## [1] "limited" "lots"    "none"    "pro"     "some"</w:t>
+      </w:r>
+    </w:p>
+    <w:p>
+      <w:pPr>
+        <w:pStyle w:val="FirstParagraph"/>
+      </w:pPr>
+      <w:r>
+        <w:t xml:space="preserve">This shows us the different survey response values.</w:t>
+      </w:r>
+    </w:p>
+    <w:p>
+      <w:pPr>
+        <w:pStyle w:val="SourceCode"/>
+      </w:pPr>
+      <w:r>
+        <w:rPr>
+          <w:rStyle w:val="NormalTok"/>
+        </w:rPr>
         <w:t xml:space="preserve">survey$R_exp &lt;-</w:t>
       </w:r>
       <w:r>
@@ -579,7 +728,7 @@
         <w:rPr>
           <w:rStyle w:val="StringTok"/>
         </w:rPr>
-        <w:t xml:space="preserve">"No experience"</w:t>
+        <w:t xml:space="preserve">"none"</w:t>
       </w:r>
       <w:r>
         <w:rPr>
@@ -876,7 +1025,7 @@
         <w:rPr>
           <w:rStyle w:val="StringTok"/>
         </w:rPr>
-        <w:t xml:space="preserve">"Limited experience"</w:t>
+        <w:t xml:space="preserve">"limited"</w:t>
       </w:r>
       <w:r>
         <w:rPr>
@@ -1173,7 +1322,7 @@
         <w:rPr>
           <w:rStyle w:val="StringTok"/>
         </w:rPr>
-        <w:t xml:space="preserve">"Extensive"</w:t>
+        <w:t xml:space="preserve">"some"</w:t>
       </w:r>
       <w:r>
         <w:rPr>
@@ -1470,7 +1619,304 @@
         <w:rPr>
           <w:rStyle w:val="StringTok"/>
         </w:rPr>
-        <w:t xml:space="preserve">"I should be teaching this course"</w:t>
+        <w:t xml:space="preserve">"lots"</w:t>
+      </w:r>
+      <w:r>
+        <w:rPr>
+          <w:rStyle w:val="NormalTok"/>
+        </w:rPr>
+        <w:t xml:space="preserve">,</w:t>
+      </w:r>
+      <w:r>
+        <w:br w:type="textWrapping"/>
+      </w:r>
+      <w:r>
+        <w:rPr>
+          <w:rStyle w:val="NormalTok"/>
+        </w:rPr>
+        <w:t xml:space="preserve"> </w:t>
+      </w:r>
+      <w:r>
+        <w:rPr>
+          <w:rStyle w:val="NormalTok"/>
+        </w:rPr>
+        <w:t xml:space="preserve"> </w:t>
+      </w:r>
+      <w:r>
+        <w:rPr>
+          <w:rStyle w:val="NormalTok"/>
+        </w:rPr>
+        <w:t xml:space="preserve"> </w:t>
+      </w:r>
+      <w:r>
+        <w:rPr>
+          <w:rStyle w:val="NormalTok"/>
+        </w:rPr>
+        <w:t xml:space="preserve"> </w:t>
+      </w:r>
+      <w:r>
+        <w:rPr>
+          <w:rStyle w:val="NormalTok"/>
+        </w:rPr>
+        <w:t xml:space="preserve"> </w:t>
+      </w:r>
+      <w:r>
+        <w:rPr>
+          <w:rStyle w:val="NormalTok"/>
+        </w:rPr>
+        <w:t xml:space="preserve"> </w:t>
+      </w:r>
+      <w:r>
+        <w:rPr>
+          <w:rStyle w:val="NormalTok"/>
+        </w:rPr>
+        <w:t xml:space="preserve"> </w:t>
+      </w:r>
+      <w:r>
+        <w:rPr>
+          <w:rStyle w:val="NormalTok"/>
+        </w:rPr>
+        <w:t xml:space="preserve"> </w:t>
+      </w:r>
+      <w:r>
+        <w:rPr>
+          <w:rStyle w:val="NormalTok"/>
+        </w:rPr>
+        <w:t xml:space="preserve"> </w:t>
+      </w:r>
+      <w:r>
+        <w:rPr>
+          <w:rStyle w:val="NormalTok"/>
+        </w:rPr>
+        <w:t xml:space="preserve"> </w:t>
+      </w:r>
+      <w:r>
+        <w:rPr>
+          <w:rStyle w:val="NormalTok"/>
+        </w:rPr>
+        <w:t xml:space="preserve"> </w:t>
+      </w:r>
+      <w:r>
+        <w:rPr>
+          <w:rStyle w:val="NormalTok"/>
+        </w:rPr>
+        <w:t xml:space="preserve"> </w:t>
+      </w:r>
+      <w:r>
+        <w:rPr>
+          <w:rStyle w:val="NormalTok"/>
+        </w:rPr>
+        <w:t xml:space="preserve"> </w:t>
+      </w:r>
+      <w:r>
+        <w:rPr>
+          <w:rStyle w:val="NormalTok"/>
+        </w:rPr>
+        <w:t xml:space="preserve"> </w:t>
+      </w:r>
+      <w:r>
+        <w:rPr>
+          <w:rStyle w:val="NormalTok"/>
+        </w:rPr>
+        <w:t xml:space="preserve"> </w:t>
+      </w:r>
+      <w:r>
+        <w:rPr>
+          <w:rStyle w:val="NormalTok"/>
+        </w:rPr>
+        <w:t xml:space="preserve"> </w:t>
+      </w:r>
+      <w:r>
+        <w:rPr>
+          <w:rStyle w:val="NormalTok"/>
+        </w:rPr>
+        <w:t xml:space="preserve"> </w:t>
+      </w:r>
+      <w:r>
+        <w:rPr>
+          <w:rStyle w:val="NormalTok"/>
+        </w:rPr>
+        <w:t xml:space="preserve"> </w:t>
+      </w:r>
+      <w:r>
+        <w:rPr>
+          <w:rStyle w:val="NormalTok"/>
+        </w:rPr>
+        <w:t xml:space="preserve"> </w:t>
+      </w:r>
+      <w:r>
+        <w:rPr>
+          <w:rStyle w:val="NormalTok"/>
+        </w:rPr>
+        <w:t xml:space="preserve"> </w:t>
+      </w:r>
+      <w:r>
+        <w:rPr>
+          <w:rStyle w:val="NormalTok"/>
+        </w:rPr>
+        <w:t xml:space="preserve"> </w:t>
+      </w:r>
+      <w:r>
+        <w:rPr>
+          <w:rStyle w:val="NormalTok"/>
+        </w:rPr>
+        <w:t xml:space="preserve"> </w:t>
+      </w:r>
+      <w:r>
+        <w:rPr>
+          <w:rStyle w:val="NormalTok"/>
+        </w:rPr>
+        <w:t xml:space="preserve"> </w:t>
+      </w:r>
+      <w:r>
+        <w:rPr>
+          <w:rStyle w:val="NormalTok"/>
+        </w:rPr>
+        <w:t xml:space="preserve"> </w:t>
+      </w:r>
+      <w:r>
+        <w:rPr>
+          <w:rStyle w:val="NormalTok"/>
+        </w:rPr>
+        <w:t xml:space="preserve"> </w:t>
+      </w:r>
+      <w:r>
+        <w:rPr>
+          <w:rStyle w:val="NormalTok"/>
+        </w:rPr>
+        <w:t xml:space="preserve"> </w:t>
+      </w:r>
+      <w:r>
+        <w:rPr>
+          <w:rStyle w:val="NormalTok"/>
+        </w:rPr>
+        <w:t xml:space="preserve"> </w:t>
+      </w:r>
+      <w:r>
+        <w:rPr>
+          <w:rStyle w:val="NormalTok"/>
+        </w:rPr>
+        <w:t xml:space="preserve"> </w:t>
+      </w:r>
+      <w:r>
+        <w:rPr>
+          <w:rStyle w:val="NormalTok"/>
+        </w:rPr>
+        <w:t xml:space="preserve"> </w:t>
+      </w:r>
+      <w:r>
+        <w:rPr>
+          <w:rStyle w:val="NormalTok"/>
+        </w:rPr>
+        <w:t xml:space="preserve"> </w:t>
+      </w:r>
+      <w:r>
+        <w:rPr>
+          <w:rStyle w:val="NormalTok"/>
+        </w:rPr>
+        <w:t xml:space="preserve"> </w:t>
+      </w:r>
+      <w:r>
+        <w:rPr>
+          <w:rStyle w:val="NormalTok"/>
+        </w:rPr>
+        <w:t xml:space="preserve"> </w:t>
+      </w:r>
+      <w:r>
+        <w:rPr>
+          <w:rStyle w:val="NormalTok"/>
+        </w:rPr>
+        <w:t xml:space="preserve"> </w:t>
+      </w:r>
+      <w:r>
+        <w:rPr>
+          <w:rStyle w:val="NormalTok"/>
+        </w:rPr>
+        <w:t xml:space="preserve"> </w:t>
+      </w:r>
+      <w:r>
+        <w:rPr>
+          <w:rStyle w:val="NormalTok"/>
+        </w:rPr>
+        <w:t xml:space="preserve"> </w:t>
+      </w:r>
+      <w:r>
+        <w:rPr>
+          <w:rStyle w:val="NormalTok"/>
+        </w:rPr>
+        <w:t xml:space="preserve"> </w:t>
+      </w:r>
+      <w:r>
+        <w:rPr>
+          <w:rStyle w:val="NormalTok"/>
+        </w:rPr>
+        <w:t xml:space="preserve"> </w:t>
+      </w:r>
+      <w:r>
+        <w:rPr>
+          <w:rStyle w:val="NormalTok"/>
+        </w:rPr>
+        <w:t xml:space="preserve"> </w:t>
+      </w:r>
+      <w:r>
+        <w:rPr>
+          <w:rStyle w:val="NormalTok"/>
+        </w:rPr>
+        <w:t xml:space="preserve"> </w:t>
+      </w:r>
+      <w:r>
+        <w:rPr>
+          <w:rStyle w:val="NormalTok"/>
+        </w:rPr>
+        <w:t xml:space="preserve"> </w:t>
+      </w:r>
+      <w:r>
+        <w:rPr>
+          <w:rStyle w:val="NormalTok"/>
+        </w:rPr>
+        <w:t xml:space="preserve"> </w:t>
+      </w:r>
+      <w:r>
+        <w:rPr>
+          <w:rStyle w:val="NormalTok"/>
+        </w:rPr>
+        <w:t xml:space="preserve"> </w:t>
+      </w:r>
+      <w:r>
+        <w:rPr>
+          <w:rStyle w:val="NormalTok"/>
+        </w:rPr>
+        <w:t xml:space="preserve"> </w:t>
+      </w:r>
+      <w:r>
+        <w:rPr>
+          <w:rStyle w:val="NormalTok"/>
+        </w:rPr>
+        <w:t xml:space="preserve"> </w:t>
+      </w:r>
+      <w:r>
+        <w:rPr>
+          <w:rStyle w:val="NormalTok"/>
+        </w:rPr>
+        <w:t xml:space="preserve"> </w:t>
+      </w:r>
+      <w:r>
+        <w:rPr>
+          <w:rStyle w:val="NormalTok"/>
+        </w:rPr>
+        <w:t xml:space="preserve"> </w:t>
+      </w:r>
+      <w:r>
+        <w:rPr>
+          <w:rStyle w:val="NormalTok"/>
+        </w:rPr>
+        <w:t xml:space="preserve"> </w:t>
+      </w:r>
+      <w:r>
+        <w:rPr>
+          <w:rStyle w:val="StringTok"/>
+        </w:rPr>
+        <w:t xml:space="preserve">"pro"</w:t>
       </w:r>
       <w:r>
         <w:rPr>
@@ -1804,7 +2250,7 @@
     </w:lvl>
   </w:abstractNum>
   <w:abstractNum w:abstractNumId="990">
-    <w:nsid w:val="5ebbf8f0"/>
+    <w:nsid w:val="c598ba2f"/>
     <w:multiLevelType w:val="multilevel"/>
     <w:lvl w:ilvl="0">
       <w:numFmt w:val="bullet"/>
@@ -1885,7 +2331,7 @@
     </w:lvl>
   </w:abstractNum>
   <w:abstractNum w:abstractNumId="991">
-    <w:nsid w:val="b986dfd8"/>
+    <w:nsid w:val="9142a13f"/>
     <w:multiLevelType w:val="multilevel"/>
     <w:lvl w:ilvl="0">
       <w:numFmt w:val="bullet"/>

</xml_diff>

<commit_message>
Rename scripts & functions; test Make_site.R.
</commit_message>
<xml_diff>
--- a/docs/talks/bootcamp-survey.docx
+++ b/docs/talks/bootcamp-survey.docx
@@ -29,13 +29,13 @@
         <w:pStyle w:val="Date"/>
       </w:pPr>
       <w:r>
-        <w:t xml:space="preserve">2017-08-12</w:t>
-      </w:r>
-      <w:r>
-        <w:t xml:space="preserve"> </w:t>
-      </w:r>
-      <w:r>
-        <w:t xml:space="preserve">07:45:26</w:t>
+        <w:t xml:space="preserve">2017-08-15</w:t>
+      </w:r>
+      <w:r>
+        <w:t xml:space="preserve"> </w:t>
+      </w:r>
+      <w:r>
+        <w:t xml:space="preserve">09:27:27</w:t>
       </w:r>
     </w:p>
     <w:p>
@@ -299,6 +299,15 @@
         <w:rPr>
           <w:rStyle w:val="CommentTok"/>
         </w:rPr>
+        <w:t xml:space="preserve"># Created test data set for testing.</w:t>
+      </w:r>
+      <w:r>
+        <w:br w:type="textWrapping"/>
+      </w:r>
+      <w:r>
+        <w:rPr>
+          <w:rStyle w:val="CommentTok"/>
+        </w:rPr>
         <w:t xml:space="preserve"># survey &lt;- read_csv("../data/survey.csv")</w:t>
       </w:r>
       <w:r>
@@ -499,7 +508,7 @@
         <w:rPr>
           <w:rStyle w:val="VerbatimChar"/>
         </w:rPr>
-        <w:t xml:space="preserve">## 1      1 2017-08-12 07:30:39 limited     1      53  7.348351 2017-08-12</w:t>
+        <w:t xml:space="preserve">## 1      1 2017-08-15 09:22:20 limited     2      47  7.309440 2017-08-15</w:t>
       </w:r>
       <w:r>
         <w:br w:type="textWrapping"/>
@@ -508,7 +517,7 @@
         <w:rPr>
           <w:rStyle w:val="VerbatimChar"/>
         </w:rPr>
-        <w:t xml:space="preserve">## 2      2 2017-08-12 07:30:39    lots     2      52  7.619878 2017-08-12</w:t>
+        <w:t xml:space="preserve">## 2      2 2017-08-15 09:22:20    some     4      39  7.723569 2017-08-15</w:t>
       </w:r>
       <w:r>
         <w:br w:type="textWrapping"/>
@@ -517,7 +526,7 @@
         <w:rPr>
           <w:rStyle w:val="VerbatimChar"/>
         </w:rPr>
-        <w:t xml:space="preserve">## 3      3 2017-08-12 07:30:39    none     6      33  8.411470 2017-08-12</w:t>
+        <w:t xml:space="preserve">## 3      3 2017-08-15 09:22:20    lots     7      29  6.890581 2017-08-15</w:t>
       </w:r>
       <w:r>
         <w:br w:type="textWrapping"/>
@@ -526,7 +535,7 @@
         <w:rPr>
           <w:rStyle w:val="VerbatimChar"/>
         </w:rPr>
-        <w:t xml:space="preserve">## 4      4 2017-08-12 07:30:39     pro     2      54  8.231536 2017-08-12</w:t>
+        <w:t xml:space="preserve">## 4      4 2017-08-15 09:22:20    none     3      46  8.133869 2017-08-15</w:t>
       </w:r>
       <w:r>
         <w:br w:type="textWrapping"/>
@@ -535,7 +544,7 @@
         <w:rPr>
           <w:rStyle w:val="VerbatimChar"/>
         </w:rPr>
-        <w:t xml:space="preserve">## 5      5 2017-08-12 07:30:39     pro     5      38  8.179473 2017-08-12</w:t>
+        <w:t xml:space="preserve">## 5      5 2017-08-15 09:22:20    none     2      47  9.785339 2017-08-15</w:t>
       </w:r>
       <w:r>
         <w:br w:type="textWrapping"/>
@@ -544,7 +553,7 @@
         <w:rPr>
           <w:rStyle w:val="VerbatimChar"/>
         </w:rPr>
-        <w:t xml:space="preserve">## 6      6 2017-08-12 07:30:39    none     3      45  8.368195 2017-08-12</w:t>
+        <w:t xml:space="preserve">## 6      6 2017-08-15 09:22:20 limited     2      45 10.422163 2017-08-15</w:t>
       </w:r>
       <w:r>
         <w:br w:type="textWrapping"/>
@@ -553,7 +562,7 @@
         <w:rPr>
           <w:rStyle w:val="VerbatimChar"/>
         </w:rPr>
-        <w:t xml:space="preserve">## 7      7 2017-08-12 07:30:39    lots     3      39  9.608013 2017-08-12</w:t>
+        <w:t xml:space="preserve">## 7      7 2017-08-15 09:22:20     pro     8      28  6.923171 2017-08-15</w:t>
       </w:r>
       <w:r>
         <w:br w:type="textWrapping"/>
@@ -562,7 +571,7 @@
         <w:rPr>
           <w:rStyle w:val="VerbatimChar"/>
         </w:rPr>
-        <w:t xml:space="preserve">## 8      8 2017-08-12 07:30:39    some     5      37  7.876698 2017-08-12</w:t>
+        <w:t xml:space="preserve">## 8      8 2017-08-15 09:22:20    none     6      32  8.485941 2017-08-15</w:t>
       </w:r>
       <w:r>
         <w:br w:type="textWrapping"/>
@@ -571,7 +580,7 @@
         <w:rPr>
           <w:rStyle w:val="VerbatimChar"/>
         </w:rPr>
-        <w:t xml:space="preserve">## 9      9 2017-08-12 07:30:39    none     7      28  7.506042 2017-08-12</w:t>
+        <w:t xml:space="preserve">## 9      9 2017-08-15 09:22:20    lots     6      33  9.388522 2017-08-15</w:t>
       </w:r>
       <w:r>
         <w:br w:type="textWrapping"/>
@@ -580,7 +589,7 @@
         <w:rPr>
           <w:rStyle w:val="VerbatimChar"/>
         </w:rPr>
-        <w:t xml:space="preserve">## 10    10 2017-08-12 07:30:39    none     5      40  7.368981 2017-08-12</w:t>
+        <w:t xml:space="preserve">## 10    10 2017-08-15 09:22:20    lots     4      41  7.804343 2017-08-15</w:t>
       </w:r>
       <w:r>
         <w:br w:type="textWrapping"/>
@@ -667,7 +676,7 @@
         <w:rPr>
           <w:rStyle w:val="VerbatimChar"/>
         </w:rPr>
-        <w:t xml:space="preserve">## [1] "limited" "lots"    "none"    "pro"     "some"</w:t>
+        <w:t xml:space="preserve">## [1] "limited" "some"    "lots"    "none"    "pro"</w:t>
       </w:r>
     </w:p>
     <w:p>
@@ -2250,7 +2259,7 @@
     </w:lvl>
   </w:abstractNum>
   <w:abstractNum w:abstractNumId="990">
-    <w:nsid w:val="c598ba2f"/>
+    <w:nsid w:val="ae450c86"/>
     <w:multiLevelType w:val="multilevel"/>
     <w:lvl w:ilvl="0">
       <w:numFmt w:val="bullet"/>
@@ -2331,7 +2340,7 @@
     </w:lvl>
   </w:abstractNum>
   <w:abstractNum w:abstractNumId="991">
-    <w:nsid w:val="9142a13f"/>
+    <w:nsid w:val="8789d17f"/>
     <w:multiLevelType w:val="multilevel"/>
     <w:lvl w:ilvl="0">
       <w:numFmt w:val="bullet"/>

</xml_diff>

<commit_message>
Add info to r-eproducible-science.Rmd; re-render
</commit_message>
<xml_diff>
--- a/docs/talks/bootcamp-survey.docx
+++ b/docs/talks/bootcamp-survey.docx
@@ -35,9 +35,35 @@
         <w:t xml:space="preserve"> </w:t>
       </w:r>
       <w:r>
-        <w:t xml:space="preserve">09:27:27</w:t>
+        <w:t xml:space="preserve">10:54:58</w:t>
       </w:r>
     </w:p>
+    <w:sdt>
+      <w:sdtPr>
+        <w:docPartObj>
+          <w:docPartGallery w:val="Table of Contents"/>
+          <w:docPartUnique/>
+        </w:docPartObj>
+      </w:sdtPr>
+      <w:sdtContent>
+        <w:p>
+          <w:pPr>
+            <w:pStyle w:val="TOCHeading"/>
+          </w:pPr>
+          <w:r>
+            <w:t xml:space="preserve">Table of Contents</w:t>
+          </w:r>
+        </w:p>
+        <w:p>
+          <w:r>
+            <w:fldChar w:fldCharType="begin" w:dirty="true"/>
+            <w:instrText xml:space="preserve">TOC \o "1-3" \h \z \u</w:instrText>
+            <w:fldChar w:fldCharType="separate"/>
+            <w:fldChar w:fldCharType="end"/>
+          </w:r>
+        </w:p>
+      </w:sdtContent>
+    </w:sdt>
     <w:p>
       <w:pPr>
         <w:pStyle w:val="Heading2"/>
@@ -263,7 +289,7 @@
         <w:rPr>
           <w:rStyle w:val="VerbatimChar"/>
         </w:rPr>
-        <w:t xml:space="preserve">get-bootcamp-googlesheet.R</w:t>
+        <w:t xml:space="preserve">Get_bootcamp_googlesheet.R</w:t>
       </w:r>
       <w:r>
         <w:t xml:space="preserve"> </w:t>
@@ -508,88 +534,88 @@
         <w:rPr>
           <w:rStyle w:val="VerbatimChar"/>
         </w:rPr>
-        <w:t xml:space="preserve">## 1      1 2017-08-15 09:22:20 limited     2      47  7.309440 2017-08-15</w:t>
-      </w:r>
-      <w:r>
-        <w:br w:type="textWrapping"/>
-      </w:r>
-      <w:r>
-        <w:rPr>
-          <w:rStyle w:val="VerbatimChar"/>
-        </w:rPr>
-        <w:t xml:space="preserve">## 2      2 2017-08-15 09:22:20    some     4      39  7.723569 2017-08-15</w:t>
-      </w:r>
-      <w:r>
-        <w:br w:type="textWrapping"/>
-      </w:r>
-      <w:r>
-        <w:rPr>
-          <w:rStyle w:val="VerbatimChar"/>
-        </w:rPr>
-        <w:t xml:space="preserve">## 3      3 2017-08-15 09:22:20    lots     7      29  6.890581 2017-08-15</w:t>
-      </w:r>
-      <w:r>
-        <w:br w:type="textWrapping"/>
-      </w:r>
-      <w:r>
-        <w:rPr>
-          <w:rStyle w:val="VerbatimChar"/>
-        </w:rPr>
-        <w:t xml:space="preserve">## 4      4 2017-08-15 09:22:20    none     3      46  8.133869 2017-08-15</w:t>
-      </w:r>
-      <w:r>
-        <w:br w:type="textWrapping"/>
-      </w:r>
-      <w:r>
-        <w:rPr>
-          <w:rStyle w:val="VerbatimChar"/>
-        </w:rPr>
-        <w:t xml:space="preserve">## 5      5 2017-08-15 09:22:20    none     2      47  9.785339 2017-08-15</w:t>
-      </w:r>
-      <w:r>
-        <w:br w:type="textWrapping"/>
-      </w:r>
-      <w:r>
-        <w:rPr>
-          <w:rStyle w:val="VerbatimChar"/>
-        </w:rPr>
-        <w:t xml:space="preserve">## 6      6 2017-08-15 09:22:20 limited     2      45 10.422163 2017-08-15</w:t>
-      </w:r>
-      <w:r>
-        <w:br w:type="textWrapping"/>
-      </w:r>
-      <w:r>
-        <w:rPr>
-          <w:rStyle w:val="VerbatimChar"/>
-        </w:rPr>
-        <w:t xml:space="preserve">## 7      7 2017-08-15 09:22:20     pro     8      28  6.923171 2017-08-15</w:t>
-      </w:r>
-      <w:r>
-        <w:br w:type="textWrapping"/>
-      </w:r>
-      <w:r>
-        <w:rPr>
-          <w:rStyle w:val="VerbatimChar"/>
-        </w:rPr>
-        <w:t xml:space="preserve">## 8      8 2017-08-15 09:22:20    none     6      32  8.485941 2017-08-15</w:t>
-      </w:r>
-      <w:r>
-        <w:br w:type="textWrapping"/>
-      </w:r>
-      <w:r>
-        <w:rPr>
-          <w:rStyle w:val="VerbatimChar"/>
-        </w:rPr>
-        <w:t xml:space="preserve">## 9      9 2017-08-15 09:22:20    lots     6      33  9.388522 2017-08-15</w:t>
-      </w:r>
-      <w:r>
-        <w:br w:type="textWrapping"/>
-      </w:r>
-      <w:r>
-        <w:rPr>
-          <w:rStyle w:val="VerbatimChar"/>
-        </w:rPr>
-        <w:t xml:space="preserve">## 10    10 2017-08-15 09:22:20    lots     4      41  7.804343 2017-08-15</w:t>
+        <w:t xml:space="preserve">## 1      1 2017-08-15 09:27:30    none     3      52  7.569531 2017-08-15</w:t>
+      </w:r>
+      <w:r>
+        <w:br w:type="textWrapping"/>
+      </w:r>
+      <w:r>
+        <w:rPr>
+          <w:rStyle w:val="VerbatimChar"/>
+        </w:rPr>
+        <w:t xml:space="preserve">## 2      2 2017-08-15 09:27:30    none     3      53  7.742731 2017-08-15</w:t>
+      </w:r>
+      <w:r>
+        <w:br w:type="textWrapping"/>
+      </w:r>
+      <w:r>
+        <w:rPr>
+          <w:rStyle w:val="VerbatimChar"/>
+        </w:rPr>
+        <w:t xml:space="preserve">## 3      3 2017-08-15 09:27:30    some     7      31  6.236837 2017-08-15</w:t>
+      </w:r>
+      <w:r>
+        <w:br w:type="textWrapping"/>
+      </w:r>
+      <w:r>
+        <w:rPr>
+          <w:rStyle w:val="VerbatimChar"/>
+        </w:rPr>
+        <w:t xml:space="preserve">## 4      4 2017-08-15 09:27:30    lots     4      49  8.460097 2017-08-15</w:t>
+      </w:r>
+      <w:r>
+        <w:br w:type="textWrapping"/>
+      </w:r>
+      <w:r>
+        <w:rPr>
+          <w:rStyle w:val="VerbatimChar"/>
+        </w:rPr>
+        <w:t xml:space="preserve">## 5      5 2017-08-15 09:27:30 limited     4      43  7.360005 2017-08-15</w:t>
+      </w:r>
+      <w:r>
+        <w:br w:type="textWrapping"/>
+      </w:r>
+      <w:r>
+        <w:rPr>
+          <w:rStyle w:val="VerbatimChar"/>
+        </w:rPr>
+        <w:t xml:space="preserve">## 6      6 2017-08-15 09:27:30     pro     5      39  8.455450 2017-08-15</w:t>
+      </w:r>
+      <w:r>
+        <w:br w:type="textWrapping"/>
+      </w:r>
+      <w:r>
+        <w:rPr>
+          <w:rStyle w:val="VerbatimChar"/>
+        </w:rPr>
+        <w:t xml:space="preserve">## 7      7 2017-08-15 09:27:30    lots     3      46  8.704837 2017-08-15</w:t>
+      </w:r>
+      <w:r>
+        <w:br w:type="textWrapping"/>
+      </w:r>
+      <w:r>
+        <w:rPr>
+          <w:rStyle w:val="VerbatimChar"/>
+        </w:rPr>
+        <w:t xml:space="preserve">## 8      8 2017-08-15 09:27:30 limited     7      26  9.035104 2017-08-15</w:t>
+      </w:r>
+      <w:r>
+        <w:br w:type="textWrapping"/>
+      </w:r>
+      <w:r>
+        <w:rPr>
+          <w:rStyle w:val="VerbatimChar"/>
+        </w:rPr>
+        <w:t xml:space="preserve">## 9      9 2017-08-15 09:27:30    none     4      44  7.391074 2017-08-15</w:t>
+      </w:r>
+      <w:r>
+        <w:br w:type="textWrapping"/>
+      </w:r>
+      <w:r>
+        <w:rPr>
+          <w:rStyle w:val="VerbatimChar"/>
+        </w:rPr>
+        <w:t xml:space="preserve">## 10    10 2017-08-15 09:27:30    some     4      45  8.504955 2017-08-15</w:t>
       </w:r>
       <w:r>
         <w:br w:type="textWrapping"/>
@@ -606,37 +632,22 @@
         <w:pStyle w:val="FirstParagraph"/>
       </w:pPr>
       <w:r>
-        <w:t xml:space="preserve">Notice that the</w:t>
-      </w:r>
-      <w:r>
-        <w:t xml:space="preserve"> </w:t>
-      </w:r>
-      <w:r>
-        <w:rPr>
-          <w:rStyle w:val="VerbatimChar"/>
-        </w:rPr>
-        <w:t xml:space="preserve">get-bootcamp-googlesheet.R</w:t>
-      </w:r>
-      <w:r>
-        <w:t xml:space="preserve"> </w:t>
-      </w:r>
-      <w:r>
-        <w:t xml:space="preserve">script changed the names of the variables a bit. We may also want to modify the levels of the</w:t>
-      </w:r>
-      <w:r>
-        <w:t xml:space="preserve"> </w:t>
-      </w:r>
-      <w:r>
-        <w:rPr>
-          <w:rStyle w:val="VerbatimChar"/>
-        </w:rPr>
-        <w:t xml:space="preserve">R_exp</w:t>
-      </w:r>
-      <w:r>
-        <w:t xml:space="preserve"> </w:t>
-      </w:r>
-      <w:r>
-        <w:t xml:space="preserve">variable to make it an ordered factor.</w:t>
+        <w:t xml:space="preserve">The</w:t>
+      </w:r>
+      <w:r>
+        <w:t xml:space="preserve"> </w:t>
+      </w:r>
+      <w:r>
+        <w:rPr>
+          <w:rStyle w:val="VerbatimChar"/>
+        </w:rPr>
+        <w:t xml:space="preserve">str()</w:t>
+      </w:r>
+      <w:r>
+        <w:t xml:space="preserve"> </w:t>
+      </w:r>
+      <w:r>
+        <w:t xml:space="preserve">or 'structure' command is great to see what you've got.</w:t>
       </w:r>
     </w:p>
     <w:p>
@@ -645,27 +656,15 @@
       </w:pPr>
       <w:r>
         <w:rPr>
-          <w:rStyle w:val="NormalTok"/>
-        </w:rPr>
-        <w:t xml:space="preserve">(survey_responses &lt;-</w:t>
-      </w:r>
-      <w:r>
-        <w:rPr>
-          <w:rStyle w:val="StringTok"/>
-        </w:rPr>
-        <w:t xml:space="preserve"> </w:t>
-      </w:r>
-      <w:r>
-        <w:rPr>
           <w:rStyle w:val="KeywordTok"/>
         </w:rPr>
-        <w:t xml:space="preserve">unique</w:t>
-      </w:r>
-      <w:r>
-        <w:rPr>
-          <w:rStyle w:val="NormalTok"/>
-        </w:rPr>
-        <w:t xml:space="preserve">(survey$R_exp))</w:t>
+        <w:t xml:space="preserve">str</w:t>
+      </w:r>
+      <w:r>
+        <w:rPr>
+          <w:rStyle w:val="NormalTok"/>
+        </w:rPr>
+        <w:t xml:space="preserve">(survey)</w:t>
       </w:r>
     </w:p>
     <w:p>
@@ -676,7 +675,364 @@
         <w:rPr>
           <w:rStyle w:val="VerbatimChar"/>
         </w:rPr>
-        <w:t xml:space="preserve">## [1] "limited" "some"    "lots"    "none"    "pro"</w:t>
+        <w:t xml:space="preserve">## Classes 'tbl_df', 'tbl' and 'data.frame':    50 obs. of  8 variables:</w:t>
+      </w:r>
+      <w:r>
+        <w:br w:type="textWrapping"/>
+      </w:r>
+      <w:r>
+        <w:rPr>
+          <w:rStyle w:val="VerbatimChar"/>
+        </w:rPr>
+        <w:t xml:space="preserve">##  $ X1       : int  1 2 3 4 5 6 7 8 9 10 ...</w:t>
+      </w:r>
+      <w:r>
+        <w:br w:type="textWrapping"/>
+      </w:r>
+      <w:r>
+        <w:rPr>
+          <w:rStyle w:val="VerbatimChar"/>
+        </w:rPr>
+        <w:t xml:space="preserve">##  $ Timestamp: POSIXct, format: "2017-08-15 09:27:30" "2017-08-15 09:27:30" ...</w:t>
+      </w:r>
+      <w:r>
+        <w:br w:type="textWrapping"/>
+      </w:r>
+      <w:r>
+        <w:rPr>
+          <w:rStyle w:val="VerbatimChar"/>
+        </w:rPr>
+        <w:t xml:space="preserve">##  $ R_exp    : chr  "none" "none" "some" "lots" ...</w:t>
+      </w:r>
+      <w:r>
+        <w:br w:type="textWrapping"/>
+      </w:r>
+      <w:r>
+        <w:rPr>
+          <w:rStyle w:val="VerbatimChar"/>
+        </w:rPr>
+        <w:t xml:space="preserve">##  $ GoT      : int  3 3 7 4 4 5 3 7 4 4 ...</w:t>
+      </w:r>
+      <w:r>
+        <w:br w:type="textWrapping"/>
+      </w:r>
+      <w:r>
+        <w:rPr>
+          <w:rStyle w:val="VerbatimChar"/>
+        </w:rPr>
+        <w:t xml:space="preserve">##  $ Age_yrs  : int  52 53 31 49 43 39 46 26 44 45 ...</w:t>
+      </w:r>
+      <w:r>
+        <w:br w:type="textWrapping"/>
+      </w:r>
+      <w:r>
+        <w:rPr>
+          <w:rStyle w:val="VerbatimChar"/>
+        </w:rPr>
+        <w:t xml:space="preserve">##  $ Sleep_hrs: num  7.57 7.74 6.24 8.46 7.36 ...</w:t>
+      </w:r>
+      <w:r>
+        <w:br w:type="textWrapping"/>
+      </w:r>
+      <w:r>
+        <w:rPr>
+          <w:rStyle w:val="VerbatimChar"/>
+        </w:rPr>
+        <w:t xml:space="preserve">##  $ Fav_date : Date, format: "2017-08-15" "2017-08-15" ...</w:t>
+      </w:r>
+      <w:r>
+        <w:br w:type="textWrapping"/>
+      </w:r>
+      <w:r>
+        <w:rPr>
+          <w:rStyle w:val="VerbatimChar"/>
+        </w:rPr>
+        <w:t xml:space="preserve">##  $ Tidy_data: chr  "Yes" "No" "Yes" "No" ...</w:t>
+      </w:r>
+      <w:r>
+        <w:br w:type="textWrapping"/>
+      </w:r>
+      <w:r>
+        <w:rPr>
+          <w:rStyle w:val="VerbatimChar"/>
+        </w:rPr>
+        <w:t xml:space="preserve">##  - attr(*, "spec")=List of 2</w:t>
+      </w:r>
+      <w:r>
+        <w:br w:type="textWrapping"/>
+      </w:r>
+      <w:r>
+        <w:rPr>
+          <w:rStyle w:val="VerbatimChar"/>
+        </w:rPr>
+        <w:t xml:space="preserve">##   ..$ cols   :List of 8</w:t>
+      </w:r>
+      <w:r>
+        <w:br w:type="textWrapping"/>
+      </w:r>
+      <w:r>
+        <w:rPr>
+          <w:rStyle w:val="VerbatimChar"/>
+        </w:rPr>
+        <w:t xml:space="preserve">##   .. ..$ X1       : list()</w:t>
+      </w:r>
+      <w:r>
+        <w:br w:type="textWrapping"/>
+      </w:r>
+      <w:r>
+        <w:rPr>
+          <w:rStyle w:val="VerbatimChar"/>
+        </w:rPr>
+        <w:t xml:space="preserve">##   .. .. ..- attr(*, "class")= chr  "collector_integer" "collector"</w:t>
+      </w:r>
+      <w:r>
+        <w:br w:type="textWrapping"/>
+      </w:r>
+      <w:r>
+        <w:rPr>
+          <w:rStyle w:val="VerbatimChar"/>
+        </w:rPr>
+        <w:t xml:space="preserve">##   .. ..$ Timestamp:List of 1</w:t>
+      </w:r>
+      <w:r>
+        <w:br w:type="textWrapping"/>
+      </w:r>
+      <w:r>
+        <w:rPr>
+          <w:rStyle w:val="VerbatimChar"/>
+        </w:rPr>
+        <w:t xml:space="preserve">##   .. .. ..$ format: chr ""</w:t>
+      </w:r>
+      <w:r>
+        <w:br w:type="textWrapping"/>
+      </w:r>
+      <w:r>
+        <w:rPr>
+          <w:rStyle w:val="VerbatimChar"/>
+        </w:rPr>
+        <w:t xml:space="preserve">##   .. .. ..- attr(*, "class")= chr  "collector_datetime" "collector"</w:t>
+      </w:r>
+      <w:r>
+        <w:br w:type="textWrapping"/>
+      </w:r>
+      <w:r>
+        <w:rPr>
+          <w:rStyle w:val="VerbatimChar"/>
+        </w:rPr>
+        <w:t xml:space="preserve">##   .. ..$ R_exp    : list()</w:t>
+      </w:r>
+      <w:r>
+        <w:br w:type="textWrapping"/>
+      </w:r>
+      <w:r>
+        <w:rPr>
+          <w:rStyle w:val="VerbatimChar"/>
+        </w:rPr>
+        <w:t xml:space="preserve">##   .. .. ..- attr(*, "class")= chr  "collector_character" "collector"</w:t>
+      </w:r>
+      <w:r>
+        <w:br w:type="textWrapping"/>
+      </w:r>
+      <w:r>
+        <w:rPr>
+          <w:rStyle w:val="VerbatimChar"/>
+        </w:rPr>
+        <w:t xml:space="preserve">##   .. ..$ GoT      : list()</w:t>
+      </w:r>
+      <w:r>
+        <w:br w:type="textWrapping"/>
+      </w:r>
+      <w:r>
+        <w:rPr>
+          <w:rStyle w:val="VerbatimChar"/>
+        </w:rPr>
+        <w:t xml:space="preserve">##   .. .. ..- attr(*, "class")= chr  "collector_integer" "collector"</w:t>
+      </w:r>
+      <w:r>
+        <w:br w:type="textWrapping"/>
+      </w:r>
+      <w:r>
+        <w:rPr>
+          <w:rStyle w:val="VerbatimChar"/>
+        </w:rPr>
+        <w:t xml:space="preserve">##   .. ..$ Age_yrs  : list()</w:t>
+      </w:r>
+      <w:r>
+        <w:br w:type="textWrapping"/>
+      </w:r>
+      <w:r>
+        <w:rPr>
+          <w:rStyle w:val="VerbatimChar"/>
+        </w:rPr>
+        <w:t xml:space="preserve">##   .. .. ..- attr(*, "class")= chr  "collector_integer" "collector"</w:t>
+      </w:r>
+      <w:r>
+        <w:br w:type="textWrapping"/>
+      </w:r>
+      <w:r>
+        <w:rPr>
+          <w:rStyle w:val="VerbatimChar"/>
+        </w:rPr>
+        <w:t xml:space="preserve">##   .. ..$ Sleep_hrs: list()</w:t>
+      </w:r>
+      <w:r>
+        <w:br w:type="textWrapping"/>
+      </w:r>
+      <w:r>
+        <w:rPr>
+          <w:rStyle w:val="VerbatimChar"/>
+        </w:rPr>
+        <w:t xml:space="preserve">##   .. .. ..- attr(*, "class")= chr  "collector_double" "collector"</w:t>
+      </w:r>
+      <w:r>
+        <w:br w:type="textWrapping"/>
+      </w:r>
+      <w:r>
+        <w:rPr>
+          <w:rStyle w:val="VerbatimChar"/>
+        </w:rPr>
+        <w:t xml:space="preserve">##   .. ..$ Fav_date :List of 1</w:t>
+      </w:r>
+      <w:r>
+        <w:br w:type="textWrapping"/>
+      </w:r>
+      <w:r>
+        <w:rPr>
+          <w:rStyle w:val="VerbatimChar"/>
+        </w:rPr>
+        <w:t xml:space="preserve">##   .. .. ..$ format: chr ""</w:t>
+      </w:r>
+      <w:r>
+        <w:br w:type="textWrapping"/>
+      </w:r>
+      <w:r>
+        <w:rPr>
+          <w:rStyle w:val="VerbatimChar"/>
+        </w:rPr>
+        <w:t xml:space="preserve">##   .. .. ..- attr(*, "class")= chr  "collector_date" "collector"</w:t>
+      </w:r>
+      <w:r>
+        <w:br w:type="textWrapping"/>
+      </w:r>
+      <w:r>
+        <w:rPr>
+          <w:rStyle w:val="VerbatimChar"/>
+        </w:rPr>
+        <w:t xml:space="preserve">##   .. ..$ Tidy_data: list()</w:t>
+      </w:r>
+      <w:r>
+        <w:br w:type="textWrapping"/>
+      </w:r>
+      <w:r>
+        <w:rPr>
+          <w:rStyle w:val="VerbatimChar"/>
+        </w:rPr>
+        <w:t xml:space="preserve">##   .. .. ..- attr(*, "class")= chr  "collector_character" "collector"</w:t>
+      </w:r>
+      <w:r>
+        <w:br w:type="textWrapping"/>
+      </w:r>
+      <w:r>
+        <w:rPr>
+          <w:rStyle w:val="VerbatimChar"/>
+        </w:rPr>
+        <w:t xml:space="preserve">##   ..$ default: list()</w:t>
+      </w:r>
+      <w:r>
+        <w:br w:type="textWrapping"/>
+      </w:r>
+      <w:r>
+        <w:rPr>
+          <w:rStyle w:val="VerbatimChar"/>
+        </w:rPr>
+        <w:t xml:space="preserve">##   .. ..- attr(*, "class")= chr  "collector_guess" "collector"</w:t>
+      </w:r>
+      <w:r>
+        <w:br w:type="textWrapping"/>
+      </w:r>
+      <w:r>
+        <w:rPr>
+          <w:rStyle w:val="VerbatimChar"/>
+        </w:rPr>
+        <w:t xml:space="preserve">##   ..- attr(*, "class")= chr "col_spec"</w:t>
+      </w:r>
+    </w:p>
+    <w:p>
+      <w:pPr>
+        <w:pStyle w:val="FirstParagraph"/>
+      </w:pPr>
+      <w:r>
+        <w:t xml:space="preserve">Notice that the</w:t>
+      </w:r>
+      <w:r>
+        <w:t xml:space="preserve"> </w:t>
+      </w:r>
+      <w:r>
+        <w:rPr>
+          <w:rStyle w:val="VerbatimChar"/>
+        </w:rPr>
+        <w:t xml:space="preserve">get-bootcamp-googlesheet.R</w:t>
+      </w:r>
+      <w:r>
+        <w:t xml:space="preserve"> </w:t>
+      </w:r>
+      <w:r>
+        <w:t xml:space="preserve">script changed the names of the variables a bit. We may also want to modify the levels of the</w:t>
+      </w:r>
+      <w:r>
+        <w:t xml:space="preserve"> </w:t>
+      </w:r>
+      <w:r>
+        <w:rPr>
+          <w:rStyle w:val="VerbatimChar"/>
+        </w:rPr>
+        <w:t xml:space="preserve">R_exp</w:t>
+      </w:r>
+      <w:r>
+        <w:t xml:space="preserve"> </w:t>
+      </w:r>
+      <w:r>
+        <w:t xml:space="preserve">variable to make it an ordered factor.</w:t>
+      </w:r>
+    </w:p>
+    <w:p>
+      <w:pPr>
+        <w:pStyle w:val="SourceCode"/>
+      </w:pPr>
+      <w:r>
+        <w:rPr>
+          <w:rStyle w:val="NormalTok"/>
+        </w:rPr>
+        <w:t xml:space="preserve">(survey_responses &lt;-</w:t>
+      </w:r>
+      <w:r>
+        <w:rPr>
+          <w:rStyle w:val="StringTok"/>
+        </w:rPr>
+        <w:t xml:space="preserve"> </w:t>
+      </w:r>
+      <w:r>
+        <w:rPr>
+          <w:rStyle w:val="KeywordTok"/>
+        </w:rPr>
+        <w:t xml:space="preserve">unique</w:t>
+      </w:r>
+      <w:r>
+        <w:rPr>
+          <w:rStyle w:val="NormalTok"/>
+        </w:rPr>
+        <w:t xml:space="preserve">(survey$R_exp))</w:t>
+      </w:r>
+    </w:p>
+    <w:p>
+      <w:pPr>
+        <w:pStyle w:val="SourceCode"/>
+      </w:pPr>
+      <w:r>
+        <w:rPr>
+          <w:rStyle w:val="VerbatimChar"/>
+        </w:rPr>
+        <w:t xml:space="preserve">## [1] "none"    "some"    "lots"    "limited" "pro"</w:t>
       </w:r>
     </w:p>
     <w:p>
@@ -2151,6 +2507,72 @@
         </w:drawing>
       </w:r>
     </w:p>
+    <w:p>
+      <w:r>
+        <w:pict>
+          <v:rect style="width:0;height:1.5pt" o:hralign="center" o:hrstd="t" o:hr="t"/>
+        </w:pict>
+      </w:r>
+    </w:p>
+    <w:p>
+      <w:pPr>
+        <w:pStyle w:val="FirstParagraph"/>
+      </w:pPr>
+      <w:r>
+        <w:t xml:space="preserve">Notice that I sometimes put a label like</w:t>
+      </w:r>
+      <w:r>
+        <w:t xml:space="preserve"> </w:t>
+      </w:r>
+      <w:r>
+        <w:rPr>
+          <w:rStyle w:val="VerbatimChar"/>
+        </w:rPr>
+        <w:t xml:space="preserve">got-vs-r-exp</w:t>
+      </w:r>
+      <w:r>
+        <w:t xml:space="preserve"> </w:t>
+      </w:r>
+      <w:r>
+        <w:t xml:space="preserve">in the brackets for a given 'chunk' of R code. The main reasons to do this are:</w:t>
+      </w:r>
+    </w:p>
+    <w:p>
+      <w:pPr>
+        <w:pStyle w:val="Compact"/>
+        <w:numPr>
+          <w:numId w:val="1002"/>
+          <w:ilvl w:val="0"/>
+        </w:numPr>
+      </w:pPr>
+      <w:r>
+        <w:t xml:space="preserve">It sometimes makes it easier to debug your code.</w:t>
+      </w:r>
+    </w:p>
+    <w:p>
+      <w:pPr>
+        <w:pStyle w:val="Compact"/>
+        <w:numPr>
+          <w:numId w:val="1002"/>
+          <w:ilvl w:val="0"/>
+        </w:numPr>
+      </w:pPr>
+      <w:r>
+        <w:t xml:space="preserve">In some cases, you can have this 'chunk' name serve as the file name for a figure you generate within a chunk.</w:t>
+      </w:r>
+    </w:p>
+    <w:p>
+      <w:pPr>
+        <w:pStyle w:val="Compact"/>
+        <w:numPr>
+          <w:numId w:val="1002"/>
+          <w:ilvl w:val="0"/>
+        </w:numPr>
+      </w:pPr>
+      <w:r>
+        <w:t xml:space="preserve">In a bit, we'll see how these chunk names are useful for making tables, figures, and equations that generate their own numbers.</w:t>
+      </w:r>
+    </w:p>
     <w:sectPr/>
   </w:body>
 </w:document>
@@ -2259,7 +2681,7 @@
     </w:lvl>
   </w:abstractNum>
   <w:abstractNum w:abstractNumId="990">
-    <w:nsid w:val="ae450c86"/>
+    <w:nsid w:val="c354c5ce"/>
     <w:multiLevelType w:val="multilevel"/>
     <w:lvl w:ilvl="0">
       <w:numFmt w:val="bullet"/>
@@ -2340,7 +2762,7 @@
     </w:lvl>
   </w:abstractNum>
   <w:abstractNum w:abstractNumId="991">
-    <w:nsid w:val="8789d17f"/>
+    <w:nsid w:val="ebb1790d"/>
     <w:multiLevelType w:val="multilevel"/>
     <w:lvl w:ilvl="0">
       <w:numFmt w:val="bullet"/>
@@ -2427,6 +2849,9 @@
     <w:abstractNumId w:val="990"/>
   </w:num>
   <w:num w:numId="1001">
+    <w:abstractNumId w:val="991"/>
+  </w:num>
+  <w:num w:numId="1002">
     <w:abstractNumId w:val="991"/>
   </w:num>
 </w:numbering>

</xml_diff>

<commit_message>
Fix problem with html_notebook and full-site rendering.
</commit_message>
<xml_diff>
--- a/docs/talks/bootcamp-survey.docx
+++ b/docs/talks/bootcamp-survey.docx
@@ -7,7 +7,25 @@
         <w:pStyle w:val="Title"/>
       </w:pPr>
       <w:r>
-        <w:t xml:space="preserve">bootcamp-survey</w:t>
+        <w:t xml:space="preserve">Analysis</w:t>
+      </w:r>
+      <w:r>
+        <w:t xml:space="preserve"> </w:t>
+      </w:r>
+      <w:r>
+        <w:t xml:space="preserve">of</w:t>
+      </w:r>
+      <w:r>
+        <w:t xml:space="preserve"> </w:t>
+      </w:r>
+      <w:r>
+        <w:t xml:space="preserve">bootcamp</w:t>
+      </w:r>
+      <w:r>
+        <w:t xml:space="preserve"> </w:t>
+      </w:r>
+      <w:r>
+        <w:t xml:space="preserve">survey</w:t>
       </w:r>
     </w:p>
     <w:p>
@@ -29,13 +47,13 @@
         <w:pStyle w:val="Date"/>
       </w:pPr>
       <w:r>
-        <w:t xml:space="preserve">2017-08-15</w:t>
-      </w:r>
-      <w:r>
-        <w:t xml:space="preserve"> </w:t>
-      </w:r>
-      <w:r>
-        <w:t xml:space="preserve">10:54:58</w:t>
+        <w:t xml:space="preserve">2017-08-16</w:t>
+      </w:r>
+      <w:r>
+        <w:t xml:space="preserve"> </w:t>
+      </w:r>
+      <w:r>
+        <w:t xml:space="preserve">18:07:29</w:t>
       </w:r>
     </w:p>
     <w:sdt>
@@ -280,7 +298,7 @@
         <w:t xml:space="preserve"> </w:t>
       </w:r>
       <w:r>
-        <w:t xml:space="preserve">package in an R Markdown document, so I created a separate R script,</w:t>
+        <w:t xml:space="preserve">package in an R Markdown document because it requires interaction with the console, so I created a separate R script,</w:t>
       </w:r>
       <w:r>
         <w:t xml:space="preserve"> </w:t>
@@ -295,7 +313,7 @@
         <w:t xml:space="preserve"> </w:t>
       </w:r>
       <w:r>
-        <w:t xml:space="preserve">to extract the survey data and save it to a CSV under</w:t>
+        <w:t xml:space="preserve">to extract the survey data, clean it, and save it to a CSV under</w:t>
       </w:r>
       <w:r>
         <w:t xml:space="preserve"> </w:t>
@@ -307,7 +325,87 @@
         <w:t xml:space="preserve">data/survey.csv</w:t>
       </w:r>
       <w:r>
-        <w:t xml:space="preserve">. We can then just load this file.</w:t>
+        <w:t xml:space="preserve">.</w:t>
+      </w:r>
+      <w:r>
+        <w:t xml:space="preserve"> </w:t>
+      </w:r>
+      <w:r>
+        <w:t xml:space="preserve">We can then just load this file.</w:t>
+      </w:r>
+      <w:r>
+        <w:t xml:space="preserve"> </w:t>
+      </w:r>
+      <w:r>
+        <w:t xml:space="preserve">But, let's look at</w:t>
+      </w:r>
+      <w:r>
+        <w:t xml:space="preserve"> </w:t>
+      </w:r>
+      <w:hyperlink r:id="rId26">
+        <w:r>
+          <w:rPr>
+            <w:rStyle w:val="VerbatimChar"/>
+            <w:rStyle w:val="Hyperlink"/>
+          </w:rPr>
+          <w:t xml:space="preserve">R/Clean_survey_data.R</w:t>
+        </w:r>
+      </w:hyperlink>
+      <w:r>
+        <w:t xml:space="preserve">.</w:t>
+      </w:r>
+    </w:p>
+    <w:p>
+      <w:pPr>
+        <w:pStyle w:val="BodyText"/>
+      </w:pPr>
+      <w:r>
+        <w:t xml:space="preserve">I also created a test data file,</w:t>
+      </w:r>
+      <w:r>
+        <w:t xml:space="preserve"> </w:t>
+      </w:r>
+      <w:r>
+        <w:rPr>
+          <w:rStyle w:val="VerbatimChar"/>
+        </w:rPr>
+        <w:t xml:space="preserve">data/survey-test.csv</w:t>
+      </w:r>
+      <w:r>
+        <w:t xml:space="preserve"> </w:t>
+      </w:r>
+      <w:r>
+        <w:t xml:space="preserve">so I could see how everything worked before y'all filled out your responses.</w:t>
+      </w:r>
+      <w:r>
+        <w:t xml:space="preserve"> </w:t>
+      </w:r>
+      <w:r>
+        <w:t xml:space="preserve">The</w:t>
+      </w:r>
+      <w:r>
+        <w:t xml:space="preserve"> </w:t>
+      </w:r>
+      <w:hyperlink r:id="rId27">
+        <w:r>
+          <w:rPr>
+            <w:rStyle w:val="VerbatimChar"/>
+            <w:rStyle w:val="Hyperlink"/>
+          </w:rPr>
+          <w:t xml:space="preserve">R/Make_test_survey.R</w:t>
+        </w:r>
+      </w:hyperlink>
+      <w:r>
+        <w:t xml:space="preserve"> </w:t>
+      </w:r>
+      <w:r>
+        <w:t xml:space="preserve">file shows how I did this.</w:t>
+      </w:r>
+      <w:r>
+        <w:t xml:space="preserve"> </w:t>
+      </w:r>
+      <w:r>
+        <w:t xml:space="preserve">It's a great, reproducible practice to simulate the data you expect, then run it through your pipeline.</w:t>
       </w:r>
     </w:p>
     <w:p>
@@ -334,7 +432,16 @@
         <w:rPr>
           <w:rStyle w:val="CommentTok"/>
         </w:rPr>
-        <w:t xml:space="preserve"># survey &lt;- read_csv("../data/survey.csv")</w:t>
+        <w:t xml:space="preserve"># survey &lt;- read_csv("../data/survey-test.csv")</w:t>
+      </w:r>
+      <w:r>
+        <w:br w:type="textWrapping"/>
+      </w:r>
+      <w:r>
+        <w:rPr>
+          <w:rStyle w:val="CommentTok"/>
+        </w:rPr>
+        <w:t xml:space="preserve"># Or choose data from respondents</w:t>
       </w:r>
       <w:r>
         <w:br w:type="textWrapping"/>
@@ -367,7 +474,7 @@
         <w:rPr>
           <w:rStyle w:val="StringTok"/>
         </w:rPr>
-        <w:t xml:space="preserve">"../data/survey-test.csv"</w:t>
+        <w:t xml:space="preserve">"../data/survey.csv"</w:t>
       </w:r>
       <w:r>
         <w:rPr>
@@ -384,7 +491,88 @@
         <w:rPr>
           <w:rStyle w:val="VerbatimChar"/>
         </w:rPr>
-        <w:t xml:space="preserve">## Warning: Missing column names filled in: 'X1' [1]</w:t>
+        <w:t xml:space="preserve">## Parsed with column specification:</w:t>
+      </w:r>
+      <w:r>
+        <w:br w:type="textWrapping"/>
+      </w:r>
+      <w:r>
+        <w:rPr>
+          <w:rStyle w:val="VerbatimChar"/>
+        </w:rPr>
+        <w:t xml:space="preserve">## cols(</w:t>
+      </w:r>
+      <w:r>
+        <w:br w:type="textWrapping"/>
+      </w:r>
+      <w:r>
+        <w:rPr>
+          <w:rStyle w:val="VerbatimChar"/>
+        </w:rPr>
+        <w:t xml:space="preserve">##   Timestamp = col_character(),</w:t>
+      </w:r>
+      <w:r>
+        <w:br w:type="textWrapping"/>
+      </w:r>
+      <w:r>
+        <w:rPr>
+          <w:rStyle w:val="VerbatimChar"/>
+        </w:rPr>
+        <w:t xml:space="preserve">##   R_exp = col_character(),</w:t>
+      </w:r>
+      <w:r>
+        <w:br w:type="textWrapping"/>
+      </w:r>
+      <w:r>
+        <w:rPr>
+          <w:rStyle w:val="VerbatimChar"/>
+        </w:rPr>
+        <w:t xml:space="preserve">##   GoT = col_integer(),</w:t>
+      </w:r>
+      <w:r>
+        <w:br w:type="textWrapping"/>
+      </w:r>
+      <w:r>
+        <w:rPr>
+          <w:rStyle w:val="VerbatimChar"/>
+        </w:rPr>
+        <w:t xml:space="preserve">##   Age_yrs = col_integer(),</w:t>
+      </w:r>
+      <w:r>
+        <w:br w:type="textWrapping"/>
+      </w:r>
+      <w:r>
+        <w:rPr>
+          <w:rStyle w:val="VerbatimChar"/>
+        </w:rPr>
+        <w:t xml:space="preserve">##   Sleep_hrs = col_double(),</w:t>
+      </w:r>
+      <w:r>
+        <w:br w:type="textWrapping"/>
+      </w:r>
+      <w:r>
+        <w:rPr>
+          <w:rStyle w:val="VerbatimChar"/>
+        </w:rPr>
+        <w:t xml:space="preserve">##   Fav_day = col_character(),</w:t>
+      </w:r>
+      <w:r>
+        <w:br w:type="textWrapping"/>
+      </w:r>
+      <w:r>
+        <w:rPr>
+          <w:rStyle w:val="VerbatimChar"/>
+        </w:rPr>
+        <w:t xml:space="preserve">##   Tidy_data = col_character()</w:t>
+      </w:r>
+      <w:r>
+        <w:br w:type="textWrapping"/>
+      </w:r>
+      <w:r>
+        <w:rPr>
+          <w:rStyle w:val="VerbatimChar"/>
+        </w:rPr>
+        <w:t xml:space="preserve">## )</w:t>
       </w:r>
     </w:p>
     <w:p>
@@ -393,99 +581,9 @@
       </w:pPr>
       <w:r>
         <w:rPr>
-          <w:rStyle w:val="VerbatimChar"/>
-        </w:rPr>
-        <w:t xml:space="preserve">## Parsed with column specification:</w:t>
-      </w:r>
-      <w:r>
-        <w:br w:type="textWrapping"/>
-      </w:r>
-      <w:r>
-        <w:rPr>
-          <w:rStyle w:val="VerbatimChar"/>
-        </w:rPr>
-        <w:t xml:space="preserve">## cols(</w:t>
-      </w:r>
-      <w:r>
-        <w:br w:type="textWrapping"/>
-      </w:r>
-      <w:r>
-        <w:rPr>
-          <w:rStyle w:val="VerbatimChar"/>
-        </w:rPr>
-        <w:t xml:space="preserve">##   X1 = col_integer(),</w:t>
-      </w:r>
-      <w:r>
-        <w:br w:type="textWrapping"/>
-      </w:r>
-      <w:r>
-        <w:rPr>
-          <w:rStyle w:val="VerbatimChar"/>
-        </w:rPr>
-        <w:t xml:space="preserve">##   Timestamp = col_datetime(format = ""),</w:t>
-      </w:r>
-      <w:r>
-        <w:br w:type="textWrapping"/>
-      </w:r>
-      <w:r>
-        <w:rPr>
-          <w:rStyle w:val="VerbatimChar"/>
-        </w:rPr>
-        <w:t xml:space="preserve">##   R_exp = col_character(),</w:t>
-      </w:r>
-      <w:r>
-        <w:br w:type="textWrapping"/>
-      </w:r>
-      <w:r>
-        <w:rPr>
-          <w:rStyle w:val="VerbatimChar"/>
-        </w:rPr>
-        <w:t xml:space="preserve">##   GoT = col_integer(),</w:t>
-      </w:r>
-      <w:r>
-        <w:br w:type="textWrapping"/>
-      </w:r>
-      <w:r>
-        <w:rPr>
-          <w:rStyle w:val="VerbatimChar"/>
-        </w:rPr>
-        <w:t xml:space="preserve">##   Age_yrs = col_integer(),</w:t>
-      </w:r>
-      <w:r>
-        <w:br w:type="textWrapping"/>
-      </w:r>
-      <w:r>
-        <w:rPr>
-          <w:rStyle w:val="VerbatimChar"/>
-        </w:rPr>
-        <w:t xml:space="preserve">##   Sleep_hrs = col_double(),</w:t>
-      </w:r>
-      <w:r>
-        <w:br w:type="textWrapping"/>
-      </w:r>
-      <w:r>
-        <w:rPr>
-          <w:rStyle w:val="VerbatimChar"/>
-        </w:rPr>
-        <w:t xml:space="preserve">##   Fav_date = col_date(format = ""),</w:t>
-      </w:r>
-      <w:r>
-        <w:br w:type="textWrapping"/>
-      </w:r>
-      <w:r>
-        <w:rPr>
-          <w:rStyle w:val="VerbatimChar"/>
-        </w:rPr>
-        <w:t xml:space="preserve">##   Tidy_data = col_character()</w:t>
-      </w:r>
-      <w:r>
-        <w:br w:type="textWrapping"/>
-      </w:r>
-      <w:r>
-        <w:rPr>
-          <w:rStyle w:val="VerbatimChar"/>
-        </w:rPr>
-        <w:t xml:space="preserve">## )</w:t>
+          <w:rStyle w:val="NormalTok"/>
+        </w:rPr>
+        <w:t xml:space="preserve">survey</w:t>
       </w:r>
     </w:p>
     <w:p>
@@ -494,6 +592,469 @@
       </w:pPr>
       <w:r>
         <w:rPr>
+          <w:rStyle w:val="VerbatimChar"/>
+        </w:rPr>
+        <w:t xml:space="preserve">## # A tibble: 28 x 7</w:t>
+      </w:r>
+      <w:r>
+        <w:br w:type="textWrapping"/>
+      </w:r>
+      <w:r>
+        <w:rPr>
+          <w:rStyle w:val="VerbatimChar"/>
+        </w:rPr>
+        <w:t xml:space="preserve">##             Timestamp   R_exp   GoT Age_yrs Sleep_hrs  Fav_day</w:t>
+      </w:r>
+      <w:r>
+        <w:br w:type="textWrapping"/>
+      </w:r>
+      <w:r>
+        <w:rPr>
+          <w:rStyle w:val="VerbatimChar"/>
+        </w:rPr>
+        <w:t xml:space="preserve">##                 &lt;chr&gt;   &lt;chr&gt; &lt;int&gt;   &lt;int&gt;     &lt;dbl&gt;    &lt;chr&gt;</w:t>
+      </w:r>
+      <w:r>
+        <w:br w:type="textWrapping"/>
+      </w:r>
+      <w:r>
+        <w:rPr>
+          <w:rStyle w:val="VerbatimChar"/>
+        </w:rPr>
+        <w:t xml:space="preserve">##  1 8/13/2017 23:29:24    some    10      28       8.0   Friday</w:t>
+      </w:r>
+      <w:r>
+        <w:br w:type="textWrapping"/>
+      </w:r>
+      <w:r>
+        <w:rPr>
+          <w:rStyle w:val="VerbatimChar"/>
+        </w:rPr>
+        <w:t xml:space="preserve">##  2 8/14/2017 12:01:12    some    10      22       7.0   Friday</w:t>
+      </w:r>
+      <w:r>
+        <w:br w:type="textWrapping"/>
+      </w:r>
+      <w:r>
+        <w:rPr>
+          <w:rStyle w:val="VerbatimChar"/>
+        </w:rPr>
+        <w:t xml:space="preserve">##  3 8/15/2017 12:42:09    some    10      24      10.0 Saturday</w:t>
+      </w:r>
+      <w:r>
+        <w:br w:type="textWrapping"/>
+      </w:r>
+      <w:r>
+        <w:rPr>
+          <w:rStyle w:val="VerbatimChar"/>
+        </w:rPr>
+        <w:t xml:space="preserve">##  4 8/15/2017 17:13:08    none    10      28       9.0 Saturday</w:t>
+      </w:r>
+      <w:r>
+        <w:br w:type="textWrapping"/>
+      </w:r>
+      <w:r>
+        <w:rPr>
+          <w:rStyle w:val="VerbatimChar"/>
+        </w:rPr>
+        <w:t xml:space="preserve">##  5 8/15/2017 19:03:40 limited    10      24       9.0 Saturday</w:t>
+      </w:r>
+      <w:r>
+        <w:br w:type="textWrapping"/>
+      </w:r>
+      <w:r>
+        <w:rPr>
+          <w:rStyle w:val="VerbatimChar"/>
+        </w:rPr>
+        <w:t xml:space="preserve">##  6 8/15/2017 23:36:07    some    10      23       6.0   Friday</w:t>
+      </w:r>
+      <w:r>
+        <w:br w:type="textWrapping"/>
+      </w:r>
+      <w:r>
+        <w:rPr>
+          <w:rStyle w:val="VerbatimChar"/>
+        </w:rPr>
+        <w:t xml:space="preserve">##  7 8/15/2017 23:45:05 limited     3      25       8.0   Friday</w:t>
+      </w:r>
+      <w:r>
+        <w:br w:type="textWrapping"/>
+      </w:r>
+      <w:r>
+        <w:rPr>
+          <w:rStyle w:val="VerbatimChar"/>
+        </w:rPr>
+        <w:t xml:space="preserve">##  8  8/16/2017 0:26:01     pro     9      37       7.0   Friday</w:t>
+      </w:r>
+      <w:r>
+        <w:br w:type="textWrapping"/>
+      </w:r>
+      <w:r>
+        <w:rPr>
+          <w:rStyle w:val="VerbatimChar"/>
+        </w:rPr>
+        <w:t xml:space="preserve">##  9  8/16/2017 1:09:44    none    10      25       9.0 Saturday</w:t>
+      </w:r>
+      <w:r>
+        <w:br w:type="textWrapping"/>
+      </w:r>
+      <w:r>
+        <w:rPr>
+          <w:rStyle w:val="VerbatimChar"/>
+        </w:rPr>
+        <w:t xml:space="preserve">## 10  8/16/2017 8:51:05 limited     1      23       7.5 Thursday</w:t>
+      </w:r>
+      <w:r>
+        <w:br w:type="textWrapping"/>
+      </w:r>
+      <w:r>
+        <w:rPr>
+          <w:rStyle w:val="VerbatimChar"/>
+        </w:rPr>
+        <w:t xml:space="preserve">## # ... with 18 more rows, and 1 more variables: Tidy_data &lt;chr&gt;</w:t>
+      </w:r>
+    </w:p>
+    <w:p>
+      <w:pPr>
+        <w:pStyle w:val="FirstParagraph"/>
+      </w:pPr>
+      <w:r>
+        <w:t xml:space="preserve">The</w:t>
+      </w:r>
+      <w:r>
+        <w:t xml:space="preserve"> </w:t>
+      </w:r>
+      <w:r>
+        <w:rPr>
+          <w:rStyle w:val="VerbatimChar"/>
+        </w:rPr>
+        <w:t xml:space="preserve">str()</w:t>
+      </w:r>
+      <w:r>
+        <w:t xml:space="preserve"> </w:t>
+      </w:r>
+      <w:r>
+        <w:t xml:space="preserve">or 'structure' command is also a great way to see what you've got.</w:t>
+      </w:r>
+    </w:p>
+    <w:p>
+      <w:pPr>
+        <w:pStyle w:val="SourceCode"/>
+      </w:pPr>
+      <w:r>
+        <w:rPr>
+          <w:rStyle w:val="KeywordTok"/>
+        </w:rPr>
+        <w:t xml:space="preserve">str</w:t>
+      </w:r>
+      <w:r>
+        <w:rPr>
+          <w:rStyle w:val="NormalTok"/>
+        </w:rPr>
+        <w:t xml:space="preserve">(survey)</w:t>
+      </w:r>
+    </w:p>
+    <w:p>
+      <w:pPr>
+        <w:pStyle w:val="SourceCode"/>
+      </w:pPr>
+      <w:r>
+        <w:rPr>
+          <w:rStyle w:val="VerbatimChar"/>
+        </w:rPr>
+        <w:t xml:space="preserve">## Classes 'tbl_df', 'tbl' and 'data.frame':    28 obs. of  7 variables:</w:t>
+      </w:r>
+      <w:r>
+        <w:br w:type="textWrapping"/>
+      </w:r>
+      <w:r>
+        <w:rPr>
+          <w:rStyle w:val="VerbatimChar"/>
+        </w:rPr>
+        <w:t xml:space="preserve">##  $ Timestamp: chr  "8/13/2017 23:29:24" "8/14/2017 12:01:12" "8/15/2017 12:42:09" "8/15/2017 17:13:08" ...</w:t>
+      </w:r>
+      <w:r>
+        <w:br w:type="textWrapping"/>
+      </w:r>
+      <w:r>
+        <w:rPr>
+          <w:rStyle w:val="VerbatimChar"/>
+        </w:rPr>
+        <w:t xml:space="preserve">##  $ R_exp    : chr  "some" "some" "some" "none" ...</w:t>
+      </w:r>
+      <w:r>
+        <w:br w:type="textWrapping"/>
+      </w:r>
+      <w:r>
+        <w:rPr>
+          <w:rStyle w:val="VerbatimChar"/>
+        </w:rPr>
+        <w:t xml:space="preserve">##  $ GoT      : int  10 10 10 10 10 10 3 9 10 1 ...</w:t>
+      </w:r>
+      <w:r>
+        <w:br w:type="textWrapping"/>
+      </w:r>
+      <w:r>
+        <w:rPr>
+          <w:rStyle w:val="VerbatimChar"/>
+        </w:rPr>
+        <w:t xml:space="preserve">##  $ Age_yrs  : int  28 22 24 28 24 23 25 37 25 23 ...</w:t>
+      </w:r>
+      <w:r>
+        <w:br w:type="textWrapping"/>
+      </w:r>
+      <w:r>
+        <w:rPr>
+          <w:rStyle w:val="VerbatimChar"/>
+        </w:rPr>
+        <w:t xml:space="preserve">##  $ Sleep_hrs: num  8 7 10 9 9 6 8 7 9 7.5 ...</w:t>
+      </w:r>
+      <w:r>
+        <w:br w:type="textWrapping"/>
+      </w:r>
+      <w:r>
+        <w:rPr>
+          <w:rStyle w:val="VerbatimChar"/>
+        </w:rPr>
+        <w:t xml:space="preserve">##  $ Fav_day  : chr  "Friday" "Friday" "Saturday" "Saturday" ...</w:t>
+      </w:r>
+      <w:r>
+        <w:br w:type="textWrapping"/>
+      </w:r>
+      <w:r>
+        <w:rPr>
+          <w:rStyle w:val="VerbatimChar"/>
+        </w:rPr>
+        <w:t xml:space="preserve">##  $ Tidy_data: chr  "Yes" "That's a personal question" "No" "Yes" ...</w:t>
+      </w:r>
+      <w:r>
+        <w:br w:type="textWrapping"/>
+      </w:r>
+      <w:r>
+        <w:rPr>
+          <w:rStyle w:val="VerbatimChar"/>
+        </w:rPr>
+        <w:t xml:space="preserve">##  - attr(*, "spec")=List of 2</w:t>
+      </w:r>
+      <w:r>
+        <w:br w:type="textWrapping"/>
+      </w:r>
+      <w:r>
+        <w:rPr>
+          <w:rStyle w:val="VerbatimChar"/>
+        </w:rPr>
+        <w:t xml:space="preserve">##   ..$ cols   :List of 7</w:t>
+      </w:r>
+      <w:r>
+        <w:br w:type="textWrapping"/>
+      </w:r>
+      <w:r>
+        <w:rPr>
+          <w:rStyle w:val="VerbatimChar"/>
+        </w:rPr>
+        <w:t xml:space="preserve">##   .. ..$ Timestamp: list()</w:t>
+      </w:r>
+      <w:r>
+        <w:br w:type="textWrapping"/>
+      </w:r>
+      <w:r>
+        <w:rPr>
+          <w:rStyle w:val="VerbatimChar"/>
+        </w:rPr>
+        <w:t xml:space="preserve">##   .. .. ..- attr(*, "class")= chr  "collector_character" "collector"</w:t>
+      </w:r>
+      <w:r>
+        <w:br w:type="textWrapping"/>
+      </w:r>
+      <w:r>
+        <w:rPr>
+          <w:rStyle w:val="VerbatimChar"/>
+        </w:rPr>
+        <w:t xml:space="preserve">##   .. ..$ R_exp    : list()</w:t>
+      </w:r>
+      <w:r>
+        <w:br w:type="textWrapping"/>
+      </w:r>
+      <w:r>
+        <w:rPr>
+          <w:rStyle w:val="VerbatimChar"/>
+        </w:rPr>
+        <w:t xml:space="preserve">##   .. .. ..- attr(*, "class")= chr  "collector_character" "collector"</w:t>
+      </w:r>
+      <w:r>
+        <w:br w:type="textWrapping"/>
+      </w:r>
+      <w:r>
+        <w:rPr>
+          <w:rStyle w:val="VerbatimChar"/>
+        </w:rPr>
+        <w:t xml:space="preserve">##   .. ..$ GoT      : list()</w:t>
+      </w:r>
+      <w:r>
+        <w:br w:type="textWrapping"/>
+      </w:r>
+      <w:r>
+        <w:rPr>
+          <w:rStyle w:val="VerbatimChar"/>
+        </w:rPr>
+        <w:t xml:space="preserve">##   .. .. ..- attr(*, "class")= chr  "collector_integer" "collector"</w:t>
+      </w:r>
+      <w:r>
+        <w:br w:type="textWrapping"/>
+      </w:r>
+      <w:r>
+        <w:rPr>
+          <w:rStyle w:val="VerbatimChar"/>
+        </w:rPr>
+        <w:t xml:space="preserve">##   .. ..$ Age_yrs  : list()</w:t>
+      </w:r>
+      <w:r>
+        <w:br w:type="textWrapping"/>
+      </w:r>
+      <w:r>
+        <w:rPr>
+          <w:rStyle w:val="VerbatimChar"/>
+        </w:rPr>
+        <w:t xml:space="preserve">##   .. .. ..- attr(*, "class")= chr  "collector_integer" "collector"</w:t>
+      </w:r>
+      <w:r>
+        <w:br w:type="textWrapping"/>
+      </w:r>
+      <w:r>
+        <w:rPr>
+          <w:rStyle w:val="VerbatimChar"/>
+        </w:rPr>
+        <w:t xml:space="preserve">##   .. ..$ Sleep_hrs: list()</w:t>
+      </w:r>
+      <w:r>
+        <w:br w:type="textWrapping"/>
+      </w:r>
+      <w:r>
+        <w:rPr>
+          <w:rStyle w:val="VerbatimChar"/>
+        </w:rPr>
+        <w:t xml:space="preserve">##   .. .. ..- attr(*, "class")= chr  "collector_double" "collector"</w:t>
+      </w:r>
+      <w:r>
+        <w:br w:type="textWrapping"/>
+      </w:r>
+      <w:r>
+        <w:rPr>
+          <w:rStyle w:val="VerbatimChar"/>
+        </w:rPr>
+        <w:t xml:space="preserve">##   .. ..$ Fav_day  : list()</w:t>
+      </w:r>
+      <w:r>
+        <w:br w:type="textWrapping"/>
+      </w:r>
+      <w:r>
+        <w:rPr>
+          <w:rStyle w:val="VerbatimChar"/>
+        </w:rPr>
+        <w:t xml:space="preserve">##   .. .. ..- attr(*, "class")= chr  "collector_character" "collector"</w:t>
+      </w:r>
+      <w:r>
+        <w:br w:type="textWrapping"/>
+      </w:r>
+      <w:r>
+        <w:rPr>
+          <w:rStyle w:val="VerbatimChar"/>
+        </w:rPr>
+        <w:t xml:space="preserve">##   .. ..$ Tidy_data: list()</w:t>
+      </w:r>
+      <w:r>
+        <w:br w:type="textWrapping"/>
+      </w:r>
+      <w:r>
+        <w:rPr>
+          <w:rStyle w:val="VerbatimChar"/>
+        </w:rPr>
+        <w:t xml:space="preserve">##   .. .. ..- attr(*, "class")= chr  "collector_character" "collector"</w:t>
+      </w:r>
+      <w:r>
+        <w:br w:type="textWrapping"/>
+      </w:r>
+      <w:r>
+        <w:rPr>
+          <w:rStyle w:val="VerbatimChar"/>
+        </w:rPr>
+        <w:t xml:space="preserve">##   ..$ default: list()</w:t>
+      </w:r>
+      <w:r>
+        <w:br w:type="textWrapping"/>
+      </w:r>
+      <w:r>
+        <w:rPr>
+          <w:rStyle w:val="VerbatimChar"/>
+        </w:rPr>
+        <w:t xml:space="preserve">##   .. ..- attr(*, "class")= chr  "collector_guess" "collector"</w:t>
+      </w:r>
+      <w:r>
+        <w:br w:type="textWrapping"/>
+      </w:r>
+      <w:r>
+        <w:rPr>
+          <w:rStyle w:val="VerbatimChar"/>
+        </w:rPr>
+        <w:t xml:space="preserve">##   ..- attr(*, "class")= chr "col_spec"</w:t>
+      </w:r>
+    </w:p>
+    <w:p>
+      <w:pPr>
+        <w:pStyle w:val="FirstParagraph"/>
+      </w:pPr>
+      <w:r>
+        <w:t xml:space="preserve">Clearly, we need to do some cleaning before we can do anything with this.</w:t>
+      </w:r>
+    </w:p>
+    <w:p>
+      <w:pPr>
+        <w:pStyle w:val="SourceCode"/>
+      </w:pPr>
+      <w:r>
+        <w:rPr>
+          <w:rStyle w:val="CommentTok"/>
+        </w:rPr>
+        <w:t xml:space="preserve"># complete.cases() drops NAs</w:t>
+      </w:r>
+      <w:r>
+        <w:br w:type="textWrapping"/>
+      </w:r>
+      <w:r>
+        <w:rPr>
+          <w:rStyle w:val="NormalTok"/>
+        </w:rPr>
+        <w:t xml:space="preserve">survey &lt;-</w:t>
+      </w:r>
+      <w:r>
+        <w:rPr>
+          <w:rStyle w:val="StringTok"/>
+        </w:rPr>
+        <w:t xml:space="preserve"> </w:t>
+      </w:r>
+      <w:r>
+        <w:rPr>
+          <w:rStyle w:val="NormalTok"/>
+        </w:rPr>
+        <w:t xml:space="preserve">survey[</w:t>
+      </w:r>
+      <w:r>
+        <w:rPr>
+          <w:rStyle w:val="KeywordTok"/>
+        </w:rPr>
+        <w:t xml:space="preserve">complete.cases</w:t>
+      </w:r>
+      <w:r>
+        <w:rPr>
+          <w:rStyle w:val="NormalTok"/>
+        </w:rPr>
+        <w:t xml:space="preserve">(survey),]</w:t>
+      </w:r>
+      <w:r>
+        <w:br w:type="textWrapping"/>
+      </w:r>
+      <w:r>
+        <w:rPr>
           <w:rStyle w:val="NormalTok"/>
         </w:rPr>
         <w:t xml:space="preserve">survey</w:t>
@@ -507,124 +1068,124 @@
         <w:rPr>
           <w:rStyle w:val="VerbatimChar"/>
         </w:rPr>
-        <w:t xml:space="preserve">## # A tibble: 50 × 8</w:t>
-      </w:r>
-      <w:r>
-        <w:br w:type="textWrapping"/>
-      </w:r>
-      <w:r>
-        <w:rPr>
-          <w:rStyle w:val="VerbatimChar"/>
-        </w:rPr>
-        <w:t xml:space="preserve">##       X1           Timestamp   R_exp   GoT Age_yrs Sleep_hrs   Fav_date</w:t>
-      </w:r>
-      <w:r>
-        <w:br w:type="textWrapping"/>
-      </w:r>
-      <w:r>
-        <w:rPr>
-          <w:rStyle w:val="VerbatimChar"/>
-        </w:rPr>
-        <w:t xml:space="preserve">##    &lt;int&gt;              &lt;dttm&gt;   &lt;chr&gt; &lt;int&gt;   &lt;int&gt;     &lt;dbl&gt;     &lt;date&gt;</w:t>
-      </w:r>
-      <w:r>
-        <w:br w:type="textWrapping"/>
-      </w:r>
-      <w:r>
-        <w:rPr>
-          <w:rStyle w:val="VerbatimChar"/>
-        </w:rPr>
-        <w:t xml:space="preserve">## 1      1 2017-08-15 09:27:30    none     3      52  7.569531 2017-08-15</w:t>
-      </w:r>
-      <w:r>
-        <w:br w:type="textWrapping"/>
-      </w:r>
-      <w:r>
-        <w:rPr>
-          <w:rStyle w:val="VerbatimChar"/>
-        </w:rPr>
-        <w:t xml:space="preserve">## 2      2 2017-08-15 09:27:30    none     3      53  7.742731 2017-08-15</w:t>
-      </w:r>
-      <w:r>
-        <w:br w:type="textWrapping"/>
-      </w:r>
-      <w:r>
-        <w:rPr>
-          <w:rStyle w:val="VerbatimChar"/>
-        </w:rPr>
-        <w:t xml:space="preserve">## 3      3 2017-08-15 09:27:30    some     7      31  6.236837 2017-08-15</w:t>
-      </w:r>
-      <w:r>
-        <w:br w:type="textWrapping"/>
-      </w:r>
-      <w:r>
-        <w:rPr>
-          <w:rStyle w:val="VerbatimChar"/>
-        </w:rPr>
-        <w:t xml:space="preserve">## 4      4 2017-08-15 09:27:30    lots     4      49  8.460097 2017-08-15</w:t>
-      </w:r>
-      <w:r>
-        <w:br w:type="textWrapping"/>
-      </w:r>
-      <w:r>
-        <w:rPr>
-          <w:rStyle w:val="VerbatimChar"/>
-        </w:rPr>
-        <w:t xml:space="preserve">## 5      5 2017-08-15 09:27:30 limited     4      43  7.360005 2017-08-15</w:t>
-      </w:r>
-      <w:r>
-        <w:br w:type="textWrapping"/>
-      </w:r>
-      <w:r>
-        <w:rPr>
-          <w:rStyle w:val="VerbatimChar"/>
-        </w:rPr>
-        <w:t xml:space="preserve">## 6      6 2017-08-15 09:27:30     pro     5      39  8.455450 2017-08-15</w:t>
-      </w:r>
-      <w:r>
-        <w:br w:type="textWrapping"/>
-      </w:r>
-      <w:r>
-        <w:rPr>
-          <w:rStyle w:val="VerbatimChar"/>
-        </w:rPr>
-        <w:t xml:space="preserve">## 7      7 2017-08-15 09:27:30    lots     3      46  8.704837 2017-08-15</w:t>
-      </w:r>
-      <w:r>
-        <w:br w:type="textWrapping"/>
-      </w:r>
-      <w:r>
-        <w:rPr>
-          <w:rStyle w:val="VerbatimChar"/>
-        </w:rPr>
-        <w:t xml:space="preserve">## 8      8 2017-08-15 09:27:30 limited     7      26  9.035104 2017-08-15</w:t>
-      </w:r>
-      <w:r>
-        <w:br w:type="textWrapping"/>
-      </w:r>
-      <w:r>
-        <w:rPr>
-          <w:rStyle w:val="VerbatimChar"/>
-        </w:rPr>
-        <w:t xml:space="preserve">## 9      9 2017-08-15 09:27:30    none     4      44  7.391074 2017-08-15</w:t>
-      </w:r>
-      <w:r>
-        <w:br w:type="textWrapping"/>
-      </w:r>
-      <w:r>
-        <w:rPr>
-          <w:rStyle w:val="VerbatimChar"/>
-        </w:rPr>
-        <w:t xml:space="preserve">## 10    10 2017-08-15 09:27:30    some     4      45  8.504955 2017-08-15</w:t>
-      </w:r>
-      <w:r>
-        <w:br w:type="textWrapping"/>
-      </w:r>
-      <w:r>
-        <w:rPr>
-          <w:rStyle w:val="VerbatimChar"/>
-        </w:rPr>
-        <w:t xml:space="preserve">## # ... with 40 more rows, and 1 more variables: Tidy_data &lt;chr&gt;</w:t>
+        <w:t xml:space="preserve">## # A tibble: 28 x 7</w:t>
+      </w:r>
+      <w:r>
+        <w:br w:type="textWrapping"/>
+      </w:r>
+      <w:r>
+        <w:rPr>
+          <w:rStyle w:val="VerbatimChar"/>
+        </w:rPr>
+        <w:t xml:space="preserve">##             Timestamp   R_exp   GoT Age_yrs Sleep_hrs  Fav_day</w:t>
+      </w:r>
+      <w:r>
+        <w:br w:type="textWrapping"/>
+      </w:r>
+      <w:r>
+        <w:rPr>
+          <w:rStyle w:val="VerbatimChar"/>
+        </w:rPr>
+        <w:t xml:space="preserve">##                 &lt;chr&gt;   &lt;chr&gt; &lt;int&gt;   &lt;int&gt;     &lt;dbl&gt;    &lt;chr&gt;</w:t>
+      </w:r>
+      <w:r>
+        <w:br w:type="textWrapping"/>
+      </w:r>
+      <w:r>
+        <w:rPr>
+          <w:rStyle w:val="VerbatimChar"/>
+        </w:rPr>
+        <w:t xml:space="preserve">##  1 8/13/2017 23:29:24    some    10      28       8.0   Friday</w:t>
+      </w:r>
+      <w:r>
+        <w:br w:type="textWrapping"/>
+      </w:r>
+      <w:r>
+        <w:rPr>
+          <w:rStyle w:val="VerbatimChar"/>
+        </w:rPr>
+        <w:t xml:space="preserve">##  2 8/14/2017 12:01:12    some    10      22       7.0   Friday</w:t>
+      </w:r>
+      <w:r>
+        <w:br w:type="textWrapping"/>
+      </w:r>
+      <w:r>
+        <w:rPr>
+          <w:rStyle w:val="VerbatimChar"/>
+        </w:rPr>
+        <w:t xml:space="preserve">##  3 8/15/2017 12:42:09    some    10      24      10.0 Saturday</w:t>
+      </w:r>
+      <w:r>
+        <w:br w:type="textWrapping"/>
+      </w:r>
+      <w:r>
+        <w:rPr>
+          <w:rStyle w:val="VerbatimChar"/>
+        </w:rPr>
+        <w:t xml:space="preserve">##  4 8/15/2017 17:13:08    none    10      28       9.0 Saturday</w:t>
+      </w:r>
+      <w:r>
+        <w:br w:type="textWrapping"/>
+      </w:r>
+      <w:r>
+        <w:rPr>
+          <w:rStyle w:val="VerbatimChar"/>
+        </w:rPr>
+        <w:t xml:space="preserve">##  5 8/15/2017 19:03:40 limited    10      24       9.0 Saturday</w:t>
+      </w:r>
+      <w:r>
+        <w:br w:type="textWrapping"/>
+      </w:r>
+      <w:r>
+        <w:rPr>
+          <w:rStyle w:val="VerbatimChar"/>
+        </w:rPr>
+        <w:t xml:space="preserve">##  6 8/15/2017 23:36:07    some    10      23       6.0   Friday</w:t>
+      </w:r>
+      <w:r>
+        <w:br w:type="textWrapping"/>
+      </w:r>
+      <w:r>
+        <w:rPr>
+          <w:rStyle w:val="VerbatimChar"/>
+        </w:rPr>
+        <w:t xml:space="preserve">##  7 8/15/2017 23:45:05 limited     3      25       8.0   Friday</w:t>
+      </w:r>
+      <w:r>
+        <w:br w:type="textWrapping"/>
+      </w:r>
+      <w:r>
+        <w:rPr>
+          <w:rStyle w:val="VerbatimChar"/>
+        </w:rPr>
+        <w:t xml:space="preserve">##  8  8/16/2017 0:26:01     pro     9      37       7.0   Friday</w:t>
+      </w:r>
+      <w:r>
+        <w:br w:type="textWrapping"/>
+      </w:r>
+      <w:r>
+        <w:rPr>
+          <w:rStyle w:val="VerbatimChar"/>
+        </w:rPr>
+        <w:t xml:space="preserve">##  9  8/16/2017 1:09:44    none    10      25       9.0 Saturday</w:t>
+      </w:r>
+      <w:r>
+        <w:br w:type="textWrapping"/>
+      </w:r>
+      <w:r>
+        <w:rPr>
+          <w:rStyle w:val="VerbatimChar"/>
+        </w:rPr>
+        <w:t xml:space="preserve">## 10  8/16/2017 8:51:05 limited     1      23       7.5 Thursday</w:t>
+      </w:r>
+      <w:r>
+        <w:br w:type="textWrapping"/>
+      </w:r>
+      <w:r>
+        <w:rPr>
+          <w:rStyle w:val="VerbatimChar"/>
+        </w:rPr>
+        <w:t xml:space="preserve">## # ... with 18 more rows, and 1 more variables: Tidy_data &lt;chr&gt;</w:t>
       </w:r>
     </w:p>
     <w:p>
@@ -632,22 +1193,7 @@
         <w:pStyle w:val="FirstParagraph"/>
       </w:pPr>
       <w:r>
-        <w:t xml:space="preserve">The</w:t>
-      </w:r>
-      <w:r>
-        <w:t xml:space="preserve"> </w:t>
-      </w:r>
-      <w:r>
-        <w:rPr>
-          <w:rStyle w:val="VerbatimChar"/>
-        </w:rPr>
-        <w:t xml:space="preserve">str()</w:t>
-      </w:r>
-      <w:r>
-        <w:t xml:space="preserve"> </w:t>
-      </w:r>
-      <w:r>
-        <w:t xml:space="preserve">or 'structure' command is great to see what you've got.</w:t>
+        <w:t xml:space="preserve">Now, lets make sure we have numbers where we expect them.</w:t>
       </w:r>
     </w:p>
     <w:p>
@@ -656,15 +1202,75 @@
       </w:pPr>
       <w:r>
         <w:rPr>
+          <w:rStyle w:val="NormalTok"/>
+        </w:rPr>
+        <w:t xml:space="preserve">survey$Age_yrs &lt;-</w:t>
+      </w:r>
+      <w:r>
+        <w:rPr>
+          <w:rStyle w:val="StringTok"/>
+        </w:rPr>
+        <w:t xml:space="preserve"> </w:t>
+      </w:r>
+      <w:r>
+        <w:rPr>
+          <w:rStyle w:val="NormalTok"/>
+        </w:rPr>
+        <w:t xml:space="preserve">readr::</w:t>
+      </w:r>
+      <w:r>
+        <w:rPr>
           <w:rStyle w:val="KeywordTok"/>
         </w:rPr>
-        <w:t xml:space="preserve">str</w:t>
-      </w:r>
-      <w:r>
-        <w:rPr>
-          <w:rStyle w:val="NormalTok"/>
-        </w:rPr>
-        <w:t xml:space="preserve">(survey)</w:t>
+        <w:t xml:space="preserve">parse_number</w:t>
+      </w:r>
+      <w:r>
+        <w:rPr>
+          <w:rStyle w:val="NormalTok"/>
+        </w:rPr>
+        <w:t xml:space="preserve">(survey$Age_yrs)</w:t>
+      </w:r>
+      <w:r>
+        <w:br w:type="textWrapping"/>
+      </w:r>
+      <w:r>
+        <w:rPr>
+          <w:rStyle w:val="NormalTok"/>
+        </w:rPr>
+        <w:t xml:space="preserve">survey$Sleep_hrs &lt;-</w:t>
+      </w:r>
+      <w:r>
+        <w:rPr>
+          <w:rStyle w:val="StringTok"/>
+        </w:rPr>
+        <w:t xml:space="preserve"> </w:t>
+      </w:r>
+      <w:r>
+        <w:rPr>
+          <w:rStyle w:val="NormalTok"/>
+        </w:rPr>
+        <w:t xml:space="preserve">readr::</w:t>
+      </w:r>
+      <w:r>
+        <w:rPr>
+          <w:rStyle w:val="KeywordTok"/>
+        </w:rPr>
+        <w:t xml:space="preserve">parse_number</w:t>
+      </w:r>
+      <w:r>
+        <w:rPr>
+          <w:rStyle w:val="NormalTok"/>
+        </w:rPr>
+        <w:t xml:space="preserve">(survey$Sleep_hrs)</w:t>
+      </w:r>
+      <w:r>
+        <w:br w:type="textWrapping"/>
+      </w:r>
+      <w:r>
+        <w:rPr>
+          <w:rStyle w:val="NormalTok"/>
+        </w:rPr>
+        <w:t xml:space="preserve">survey</w:t>
       </w:r>
     </w:p>
     <w:p>
@@ -675,286 +1281,124 @@
         <w:rPr>
           <w:rStyle w:val="VerbatimChar"/>
         </w:rPr>
-        <w:t xml:space="preserve">## Classes 'tbl_df', 'tbl' and 'data.frame':    50 obs. of  8 variables:</w:t>
-      </w:r>
-      <w:r>
-        <w:br w:type="textWrapping"/>
-      </w:r>
-      <w:r>
-        <w:rPr>
-          <w:rStyle w:val="VerbatimChar"/>
-        </w:rPr>
-        <w:t xml:space="preserve">##  $ X1       : int  1 2 3 4 5 6 7 8 9 10 ...</w:t>
-      </w:r>
-      <w:r>
-        <w:br w:type="textWrapping"/>
-      </w:r>
-      <w:r>
-        <w:rPr>
-          <w:rStyle w:val="VerbatimChar"/>
-        </w:rPr>
-        <w:t xml:space="preserve">##  $ Timestamp: POSIXct, format: "2017-08-15 09:27:30" "2017-08-15 09:27:30" ...</w:t>
-      </w:r>
-      <w:r>
-        <w:br w:type="textWrapping"/>
-      </w:r>
-      <w:r>
-        <w:rPr>
-          <w:rStyle w:val="VerbatimChar"/>
-        </w:rPr>
-        <w:t xml:space="preserve">##  $ R_exp    : chr  "none" "none" "some" "lots" ...</w:t>
-      </w:r>
-      <w:r>
-        <w:br w:type="textWrapping"/>
-      </w:r>
-      <w:r>
-        <w:rPr>
-          <w:rStyle w:val="VerbatimChar"/>
-        </w:rPr>
-        <w:t xml:space="preserve">##  $ GoT      : int  3 3 7 4 4 5 3 7 4 4 ...</w:t>
-      </w:r>
-      <w:r>
-        <w:br w:type="textWrapping"/>
-      </w:r>
-      <w:r>
-        <w:rPr>
-          <w:rStyle w:val="VerbatimChar"/>
-        </w:rPr>
-        <w:t xml:space="preserve">##  $ Age_yrs  : int  52 53 31 49 43 39 46 26 44 45 ...</w:t>
-      </w:r>
-      <w:r>
-        <w:br w:type="textWrapping"/>
-      </w:r>
-      <w:r>
-        <w:rPr>
-          <w:rStyle w:val="VerbatimChar"/>
-        </w:rPr>
-        <w:t xml:space="preserve">##  $ Sleep_hrs: num  7.57 7.74 6.24 8.46 7.36 ...</w:t>
-      </w:r>
-      <w:r>
-        <w:br w:type="textWrapping"/>
-      </w:r>
-      <w:r>
-        <w:rPr>
-          <w:rStyle w:val="VerbatimChar"/>
-        </w:rPr>
-        <w:t xml:space="preserve">##  $ Fav_date : Date, format: "2017-08-15" "2017-08-15" ...</w:t>
-      </w:r>
-      <w:r>
-        <w:br w:type="textWrapping"/>
-      </w:r>
-      <w:r>
-        <w:rPr>
-          <w:rStyle w:val="VerbatimChar"/>
-        </w:rPr>
-        <w:t xml:space="preserve">##  $ Tidy_data: chr  "Yes" "No" "Yes" "No" ...</w:t>
-      </w:r>
-      <w:r>
-        <w:br w:type="textWrapping"/>
-      </w:r>
-      <w:r>
-        <w:rPr>
-          <w:rStyle w:val="VerbatimChar"/>
-        </w:rPr>
-        <w:t xml:space="preserve">##  - attr(*, "spec")=List of 2</w:t>
-      </w:r>
-      <w:r>
-        <w:br w:type="textWrapping"/>
-      </w:r>
-      <w:r>
-        <w:rPr>
-          <w:rStyle w:val="VerbatimChar"/>
-        </w:rPr>
-        <w:t xml:space="preserve">##   ..$ cols   :List of 8</w:t>
-      </w:r>
-      <w:r>
-        <w:br w:type="textWrapping"/>
-      </w:r>
-      <w:r>
-        <w:rPr>
-          <w:rStyle w:val="VerbatimChar"/>
-        </w:rPr>
-        <w:t xml:space="preserve">##   .. ..$ X1       : list()</w:t>
-      </w:r>
-      <w:r>
-        <w:br w:type="textWrapping"/>
-      </w:r>
-      <w:r>
-        <w:rPr>
-          <w:rStyle w:val="VerbatimChar"/>
-        </w:rPr>
-        <w:t xml:space="preserve">##   .. .. ..- attr(*, "class")= chr  "collector_integer" "collector"</w:t>
-      </w:r>
-      <w:r>
-        <w:br w:type="textWrapping"/>
-      </w:r>
-      <w:r>
-        <w:rPr>
-          <w:rStyle w:val="VerbatimChar"/>
-        </w:rPr>
-        <w:t xml:space="preserve">##   .. ..$ Timestamp:List of 1</w:t>
-      </w:r>
-      <w:r>
-        <w:br w:type="textWrapping"/>
-      </w:r>
-      <w:r>
-        <w:rPr>
-          <w:rStyle w:val="VerbatimChar"/>
-        </w:rPr>
-        <w:t xml:space="preserve">##   .. .. ..$ format: chr ""</w:t>
-      </w:r>
-      <w:r>
-        <w:br w:type="textWrapping"/>
-      </w:r>
-      <w:r>
-        <w:rPr>
-          <w:rStyle w:val="VerbatimChar"/>
-        </w:rPr>
-        <w:t xml:space="preserve">##   .. .. ..- attr(*, "class")= chr  "collector_datetime" "collector"</w:t>
-      </w:r>
-      <w:r>
-        <w:br w:type="textWrapping"/>
-      </w:r>
-      <w:r>
-        <w:rPr>
-          <w:rStyle w:val="VerbatimChar"/>
-        </w:rPr>
-        <w:t xml:space="preserve">##   .. ..$ R_exp    : list()</w:t>
-      </w:r>
-      <w:r>
-        <w:br w:type="textWrapping"/>
-      </w:r>
-      <w:r>
-        <w:rPr>
-          <w:rStyle w:val="VerbatimChar"/>
-        </w:rPr>
-        <w:t xml:space="preserve">##   .. .. ..- attr(*, "class")= chr  "collector_character" "collector"</w:t>
-      </w:r>
-      <w:r>
-        <w:br w:type="textWrapping"/>
-      </w:r>
-      <w:r>
-        <w:rPr>
-          <w:rStyle w:val="VerbatimChar"/>
-        </w:rPr>
-        <w:t xml:space="preserve">##   .. ..$ GoT      : list()</w:t>
-      </w:r>
-      <w:r>
-        <w:br w:type="textWrapping"/>
-      </w:r>
-      <w:r>
-        <w:rPr>
-          <w:rStyle w:val="VerbatimChar"/>
-        </w:rPr>
-        <w:t xml:space="preserve">##   .. .. ..- attr(*, "class")= chr  "collector_integer" "collector"</w:t>
-      </w:r>
-      <w:r>
-        <w:br w:type="textWrapping"/>
-      </w:r>
-      <w:r>
-        <w:rPr>
-          <w:rStyle w:val="VerbatimChar"/>
-        </w:rPr>
-        <w:t xml:space="preserve">##   .. ..$ Age_yrs  : list()</w:t>
-      </w:r>
-      <w:r>
-        <w:br w:type="textWrapping"/>
-      </w:r>
-      <w:r>
-        <w:rPr>
-          <w:rStyle w:val="VerbatimChar"/>
-        </w:rPr>
-        <w:t xml:space="preserve">##   .. .. ..- attr(*, "class")= chr  "collector_integer" "collector"</w:t>
-      </w:r>
-      <w:r>
-        <w:br w:type="textWrapping"/>
-      </w:r>
-      <w:r>
-        <w:rPr>
-          <w:rStyle w:val="VerbatimChar"/>
-        </w:rPr>
-        <w:t xml:space="preserve">##   .. ..$ Sleep_hrs: list()</w:t>
-      </w:r>
-      <w:r>
-        <w:br w:type="textWrapping"/>
-      </w:r>
-      <w:r>
-        <w:rPr>
-          <w:rStyle w:val="VerbatimChar"/>
-        </w:rPr>
-        <w:t xml:space="preserve">##   .. .. ..- attr(*, "class")= chr  "collector_double" "collector"</w:t>
-      </w:r>
-      <w:r>
-        <w:br w:type="textWrapping"/>
-      </w:r>
-      <w:r>
-        <w:rPr>
-          <w:rStyle w:val="VerbatimChar"/>
-        </w:rPr>
-        <w:t xml:space="preserve">##   .. ..$ Fav_date :List of 1</w:t>
-      </w:r>
-      <w:r>
-        <w:br w:type="textWrapping"/>
-      </w:r>
-      <w:r>
-        <w:rPr>
-          <w:rStyle w:val="VerbatimChar"/>
-        </w:rPr>
-        <w:t xml:space="preserve">##   .. .. ..$ format: chr ""</w:t>
-      </w:r>
-      <w:r>
-        <w:br w:type="textWrapping"/>
-      </w:r>
-      <w:r>
-        <w:rPr>
-          <w:rStyle w:val="VerbatimChar"/>
-        </w:rPr>
-        <w:t xml:space="preserve">##   .. .. ..- attr(*, "class")= chr  "collector_date" "collector"</w:t>
-      </w:r>
-      <w:r>
-        <w:br w:type="textWrapping"/>
-      </w:r>
-      <w:r>
-        <w:rPr>
-          <w:rStyle w:val="VerbatimChar"/>
-        </w:rPr>
-        <w:t xml:space="preserve">##   .. ..$ Tidy_data: list()</w:t>
-      </w:r>
-      <w:r>
-        <w:br w:type="textWrapping"/>
-      </w:r>
-      <w:r>
-        <w:rPr>
-          <w:rStyle w:val="VerbatimChar"/>
-        </w:rPr>
-        <w:t xml:space="preserve">##   .. .. ..- attr(*, "class")= chr  "collector_character" "collector"</w:t>
-      </w:r>
-      <w:r>
-        <w:br w:type="textWrapping"/>
-      </w:r>
-      <w:r>
-        <w:rPr>
-          <w:rStyle w:val="VerbatimChar"/>
-        </w:rPr>
-        <w:t xml:space="preserve">##   ..$ default: list()</w:t>
-      </w:r>
-      <w:r>
-        <w:br w:type="textWrapping"/>
-      </w:r>
-      <w:r>
-        <w:rPr>
-          <w:rStyle w:val="VerbatimChar"/>
-        </w:rPr>
-        <w:t xml:space="preserve">##   .. ..- attr(*, "class")= chr  "collector_guess" "collector"</w:t>
-      </w:r>
-      <w:r>
-        <w:br w:type="textWrapping"/>
-      </w:r>
-      <w:r>
-        <w:rPr>
-          <w:rStyle w:val="VerbatimChar"/>
-        </w:rPr>
-        <w:t xml:space="preserve">##   ..- attr(*, "class")= chr "col_spec"</w:t>
+        <w:t xml:space="preserve">## # A tibble: 28 x 7</w:t>
+      </w:r>
+      <w:r>
+        <w:br w:type="textWrapping"/>
+      </w:r>
+      <w:r>
+        <w:rPr>
+          <w:rStyle w:val="VerbatimChar"/>
+        </w:rPr>
+        <w:t xml:space="preserve">##             Timestamp   R_exp   GoT Age_yrs Sleep_hrs  Fav_day</w:t>
+      </w:r>
+      <w:r>
+        <w:br w:type="textWrapping"/>
+      </w:r>
+      <w:r>
+        <w:rPr>
+          <w:rStyle w:val="VerbatimChar"/>
+        </w:rPr>
+        <w:t xml:space="preserve">##                 &lt;chr&gt;   &lt;chr&gt; &lt;int&gt;   &lt;dbl&gt;     &lt;dbl&gt;    &lt;chr&gt;</w:t>
+      </w:r>
+      <w:r>
+        <w:br w:type="textWrapping"/>
+      </w:r>
+      <w:r>
+        <w:rPr>
+          <w:rStyle w:val="VerbatimChar"/>
+        </w:rPr>
+        <w:t xml:space="preserve">##  1 8/13/2017 23:29:24    some    10      28       8.0   Friday</w:t>
+      </w:r>
+      <w:r>
+        <w:br w:type="textWrapping"/>
+      </w:r>
+      <w:r>
+        <w:rPr>
+          <w:rStyle w:val="VerbatimChar"/>
+        </w:rPr>
+        <w:t xml:space="preserve">##  2 8/14/2017 12:01:12    some    10      22       7.0   Friday</w:t>
+      </w:r>
+      <w:r>
+        <w:br w:type="textWrapping"/>
+      </w:r>
+      <w:r>
+        <w:rPr>
+          <w:rStyle w:val="VerbatimChar"/>
+        </w:rPr>
+        <w:t xml:space="preserve">##  3 8/15/2017 12:42:09    some    10      24      10.0 Saturday</w:t>
+      </w:r>
+      <w:r>
+        <w:br w:type="textWrapping"/>
+      </w:r>
+      <w:r>
+        <w:rPr>
+          <w:rStyle w:val="VerbatimChar"/>
+        </w:rPr>
+        <w:t xml:space="preserve">##  4 8/15/2017 17:13:08    none    10      28       9.0 Saturday</w:t>
+      </w:r>
+      <w:r>
+        <w:br w:type="textWrapping"/>
+      </w:r>
+      <w:r>
+        <w:rPr>
+          <w:rStyle w:val="VerbatimChar"/>
+        </w:rPr>
+        <w:t xml:space="preserve">##  5 8/15/2017 19:03:40 limited    10      24       9.0 Saturday</w:t>
+      </w:r>
+      <w:r>
+        <w:br w:type="textWrapping"/>
+      </w:r>
+      <w:r>
+        <w:rPr>
+          <w:rStyle w:val="VerbatimChar"/>
+        </w:rPr>
+        <w:t xml:space="preserve">##  6 8/15/2017 23:36:07    some    10      23       6.0   Friday</w:t>
+      </w:r>
+      <w:r>
+        <w:br w:type="textWrapping"/>
+      </w:r>
+      <w:r>
+        <w:rPr>
+          <w:rStyle w:val="VerbatimChar"/>
+        </w:rPr>
+        <w:t xml:space="preserve">##  7 8/15/2017 23:45:05 limited     3      25       8.0   Friday</w:t>
+      </w:r>
+      <w:r>
+        <w:br w:type="textWrapping"/>
+      </w:r>
+      <w:r>
+        <w:rPr>
+          <w:rStyle w:val="VerbatimChar"/>
+        </w:rPr>
+        <w:t xml:space="preserve">##  8  8/16/2017 0:26:01     pro     9      37       7.0   Friday</w:t>
+      </w:r>
+      <w:r>
+        <w:br w:type="textWrapping"/>
+      </w:r>
+      <w:r>
+        <w:rPr>
+          <w:rStyle w:val="VerbatimChar"/>
+        </w:rPr>
+        <w:t xml:space="preserve">##  9  8/16/2017 1:09:44    none    10      25       9.0 Saturday</w:t>
+      </w:r>
+      <w:r>
+        <w:br w:type="textWrapping"/>
+      </w:r>
+      <w:r>
+        <w:rPr>
+          <w:rStyle w:val="VerbatimChar"/>
+        </w:rPr>
+        <w:t xml:space="preserve">## 10  8/16/2017 8:51:05 limited     1      23       7.5 Thursday</w:t>
+      </w:r>
+      <w:r>
+        <w:br w:type="textWrapping"/>
+      </w:r>
+      <w:r>
+        <w:rPr>
+          <w:rStyle w:val="VerbatimChar"/>
+        </w:rPr>
+        <w:t xml:space="preserve">## # ... with 18 more rows, and 1 more variables: Tidy_data &lt;chr&gt;</w:t>
       </w:r>
     </w:p>
     <w:p>
@@ -962,22 +1406,15 @@
         <w:pStyle w:val="FirstParagraph"/>
       </w:pPr>
       <w:r>
-        <w:t xml:space="preserve">Notice that the</w:t>
-      </w:r>
-      <w:r>
-        <w:t xml:space="preserve"> </w:t>
-      </w:r>
-      <w:r>
-        <w:rPr>
-          <w:rStyle w:val="VerbatimChar"/>
-        </w:rPr>
-        <w:t xml:space="preserve">get-bootcamp-googlesheet.R</w:t>
-      </w:r>
-      <w:r>
-        <w:t xml:space="preserve"> </w:t>
-      </w:r>
-      <w:r>
-        <w:t xml:space="preserve">script changed the names of the variables a bit. We may also want to modify the levels of the</w:t>
+        <w:t xml:space="preserve">Looks good.</w:t>
+      </w:r>
+    </w:p>
+    <w:p>
+      <w:pPr>
+        <w:pStyle w:val="BodyText"/>
+      </w:pPr>
+      <w:r>
+        <w:t xml:space="preserve">We may want to make the</w:t>
       </w:r>
       <w:r>
         <w:t xml:space="preserve"> </w:t>
@@ -992,7 +1429,7 @@
         <w:t xml:space="preserve"> </w:t>
       </w:r>
       <w:r>
-        <w:t xml:space="preserve">variable to make it an ordered factor.</w:t>
+        <w:t xml:space="preserve">variable ordered.</w:t>
       </w:r>
     </w:p>
     <w:p>
@@ -1032,7 +1469,7 @@
         <w:rPr>
           <w:rStyle w:val="VerbatimChar"/>
         </w:rPr>
-        <w:t xml:space="preserve">## [1] "none"    "some"    "lots"    "limited" "pro"</w:t>
+        <w:t xml:space="preserve">## [1] "some"    "none"    "limited" "pro"</w:t>
       </w:r>
     </w:p>
     <w:p>
@@ -2294,10 +2731,10 @@
       <w:pPr>
         <w:pStyle w:val="Heading2"/>
       </w:pPr>
-      <w:bookmarkStart w:id="26" w:name="visualization-and-analysis"/>
-      <w:bookmarkEnd w:id="26"/>
-      <w:r>
-        <w:t xml:space="preserve">Visualization and analysis</w:t>
+      <w:bookmarkStart w:id="28" w:name="visualization"/>
+      <w:bookmarkEnd w:id="28"/>
+      <w:r>
+        <w:t xml:space="preserve">Visualization</w:t>
       </w:r>
     </w:p>
     <w:p>
@@ -2305,7 +2742,17 @@
         <w:pStyle w:val="FirstParagraph"/>
       </w:pPr>
       <w:r>
-        <w:t xml:space="preserve">Now, we can ask important questions.</w:t>
+        <w:t xml:space="preserve">Now, we follow Mike Meyer's advice: "Plot your data!"</w:t>
+      </w:r>
+    </w:p>
+    <w:p>
+      <w:pPr>
+        <w:pStyle w:val="Heading3"/>
+      </w:pPr>
+      <w:bookmarkStart w:id="29" w:name="descriptive-plots"/>
+      <w:bookmarkEnd w:id="29"/>
+      <w:r>
+        <w:t xml:space="preserve">Descriptive plots</w:t>
       </w:r>
     </w:p>
     <w:p>
@@ -2316,7 +2763,7 @@
         <w:rPr>
           <w:rStyle w:val="NormalTok"/>
         </w:rPr>
-        <w:t xml:space="preserve">got_vs_r_exp &lt;-</w:t>
+        <w:t xml:space="preserve">R_exp_hist &lt;-</w:t>
       </w:r>
       <w:r>
         <w:rPr>
@@ -2382,82 +2829,80 @@
         <w:rPr>
           <w:rStyle w:val="NormalTok"/>
         </w:rPr>
-        <w:t xml:space="preserve">GoT, </w:t>
+        <w:t xml:space="preserve">R_exp) +</w:t>
+      </w:r>
+      <w:r>
+        <w:br w:type="textWrapping"/>
+      </w:r>
+      <w:r>
+        <w:rPr>
+          <w:rStyle w:val="StringTok"/>
+        </w:rPr>
+        <w:t xml:space="preserve">  </w:t>
+      </w:r>
+      <w:r>
+        <w:rPr>
+          <w:rStyle w:val="KeywordTok"/>
+        </w:rPr>
+        <w:t xml:space="preserve">geom_histogram</w:t>
+      </w:r>
+      <w:r>
+        <w:rPr>
+          <w:rStyle w:val="NormalTok"/>
+        </w:rPr>
+        <w:t xml:space="preserve">(</w:t>
       </w:r>
       <w:r>
         <w:rPr>
           <w:rStyle w:val="DataTypeTok"/>
         </w:rPr>
-        <w:t xml:space="preserve">y=</w:t>
-      </w:r>
-      <w:r>
-        <w:rPr>
-          <w:rStyle w:val="NormalTok"/>
-        </w:rPr>
-        <w:t xml:space="preserve">Age_yrs) +</w:t>
-      </w:r>
-      <w:r>
-        <w:br w:type="textWrapping"/>
+        <w:t xml:space="preserve">stat =</w:t>
+      </w:r>
+      <w:r>
+        <w:rPr>
+          <w:rStyle w:val="NormalTok"/>
+        </w:rPr>
+        <w:t xml:space="preserve"> </w:t>
       </w:r>
       <w:r>
         <w:rPr>
           <w:rStyle w:val="StringTok"/>
         </w:rPr>
-        <w:t xml:space="preserve">  </w:t>
-      </w:r>
-      <w:r>
-        <w:rPr>
-          <w:rStyle w:val="KeywordTok"/>
-        </w:rPr>
-        <w:t xml:space="preserve">facet_grid</w:t>
-      </w:r>
-      <w:r>
-        <w:rPr>
-          <w:rStyle w:val="NormalTok"/>
-        </w:rPr>
-        <w:t xml:space="preserve">(. ~</w:t>
-      </w:r>
-      <w:r>
-        <w:rPr>
-          <w:rStyle w:val="StringTok"/>
-        </w:rPr>
-        <w:t xml:space="preserve"> </w:t>
-      </w:r>
-      <w:r>
-        <w:rPr>
-          <w:rStyle w:val="NormalTok"/>
-        </w:rPr>
-        <w:t xml:space="preserve">R_exp) +</w:t>
-      </w:r>
-      <w:r>
-        <w:br w:type="textWrapping"/>
-      </w:r>
-      <w:r>
-        <w:rPr>
-          <w:rStyle w:val="StringTok"/>
-        </w:rPr>
-        <w:t xml:space="preserve">  </w:t>
-      </w:r>
-      <w:r>
-        <w:rPr>
-          <w:rStyle w:val="KeywordTok"/>
-        </w:rPr>
-        <w:t xml:space="preserve">geom_point</w:t>
-      </w:r>
-      <w:r>
-        <w:rPr>
-          <w:rStyle w:val="NormalTok"/>
-        </w:rPr>
-        <w:t xml:space="preserve">()</w:t>
-      </w:r>
-      <w:r>
-        <w:br w:type="textWrapping"/>
-      </w:r>
-      <w:r>
-        <w:rPr>
-          <w:rStyle w:val="NormalTok"/>
-        </w:rPr>
-        <w:t xml:space="preserve">got_vs_r_exp</w:t>
+        <w:t xml:space="preserve">"count"</w:t>
+      </w:r>
+      <w:r>
+        <w:rPr>
+          <w:rStyle w:val="NormalTok"/>
+        </w:rPr>
+        <w:t xml:space="preserve">) </w:t>
+      </w:r>
+      <w:r>
+        <w:rPr>
+          <w:rStyle w:val="CommentTok"/>
+        </w:rPr>
+        <w:t xml:space="preserve"># R_exp is discrete</w:t>
+      </w:r>
+    </w:p>
+    <w:p>
+      <w:pPr>
+        <w:pStyle w:val="SourceCode"/>
+      </w:pPr>
+      <w:r>
+        <w:rPr>
+          <w:rStyle w:val="VerbatimChar"/>
+        </w:rPr>
+        <w:t xml:space="preserve">## Warning: Ignoring unknown parameters: binwidth, bins, pad</w:t>
+      </w:r>
+    </w:p>
+    <w:p>
+      <w:pPr>
+        <w:pStyle w:val="SourceCode"/>
+      </w:pPr>
+      <w:r>
+        <w:rPr>
+          <w:rStyle w:val="NormalTok"/>
+        </w:rPr>
+        <w:t xml:space="preserve">R_exp_hist</w:t>
       </w:r>
     </w:p>
     <w:p>
@@ -2474,13 +2919,13 @@
               <a:graphicData uri="http://schemas.openxmlformats.org/drawingml/2006/picture">
                 <pic:pic>
                   <pic:nvPicPr>
-                    <pic:cNvPr descr="bootcamp-survey_files/figure-docx/got-vs-r-exp-1.png" id="0" name="Picture"/>
+                    <pic:cNvPr descr="bootcamp-survey_files/figure-docx/R-exp-hist-1.png" id="0" name="Picture"/>
                     <pic:cNvPicPr>
                       <a:picLocks noChangeArrowheads="1" noChangeAspect="1"/>
                     </pic:cNvPicPr>
                   </pic:nvPicPr>
                   <pic:blipFill>
-                    <a:blip r:embed="rId27"/>
+                    <a:blip r:embed="rId30"/>
                     <a:stretch>
                       <a:fillRect/>
                     </a:stretch>
@@ -2508,10 +2953,654 @@
       </w:r>
     </w:p>
     <w:p>
-      <w:r>
-        <w:pict>
-          <v:rect style="width:0;height:1.5pt" o:hralign="center" o:hrstd="t" o:hr="t"/>
-        </w:pict>
+      <w:pPr>
+        <w:pStyle w:val="SourceCode"/>
+      </w:pPr>
+      <w:r>
+        <w:rPr>
+          <w:rStyle w:val="NormalTok"/>
+        </w:rPr>
+        <w:t xml:space="preserve">Sleep_hrs_hist &lt;-</w:t>
+      </w:r>
+      <w:r>
+        <w:rPr>
+          <w:rStyle w:val="StringTok"/>
+        </w:rPr>
+        <w:t xml:space="preserve"> </w:t>
+      </w:r>
+      <w:r>
+        <w:rPr>
+          <w:rStyle w:val="NormalTok"/>
+        </w:rPr>
+        <w:t xml:space="preserve">survey %&gt;%</w:t>
+      </w:r>
+      <w:r>
+        <w:br w:type="textWrapping"/>
+      </w:r>
+      <w:r>
+        <w:rPr>
+          <w:rStyle w:val="StringTok"/>
+        </w:rPr>
+        <w:t xml:space="preserve">  </w:t>
+      </w:r>
+      <w:r>
+        <w:rPr>
+          <w:rStyle w:val="KeywordTok"/>
+        </w:rPr>
+        <w:t xml:space="preserve">ggplot</w:t>
+      </w:r>
+      <w:r>
+        <w:rPr>
+          <w:rStyle w:val="NormalTok"/>
+        </w:rPr>
+        <w:t xml:space="preserve">() +</w:t>
+      </w:r>
+      <w:r>
+        <w:br w:type="textWrapping"/>
+      </w:r>
+      <w:r>
+        <w:rPr>
+          <w:rStyle w:val="StringTok"/>
+        </w:rPr>
+        <w:t xml:space="preserve">  </w:t>
+      </w:r>
+      <w:r>
+        <w:rPr>
+          <w:rStyle w:val="KeywordTok"/>
+        </w:rPr>
+        <w:t xml:space="preserve">aes</w:t>
+      </w:r>
+      <w:r>
+        <w:rPr>
+          <w:rStyle w:val="NormalTok"/>
+        </w:rPr>
+        <w:t xml:space="preserve">(</w:t>
+      </w:r>
+      <w:r>
+        <w:rPr>
+          <w:rStyle w:val="DataTypeTok"/>
+        </w:rPr>
+        <w:t xml:space="preserve">x=</w:t>
+      </w:r>
+      <w:r>
+        <w:rPr>
+          <w:rStyle w:val="NormalTok"/>
+        </w:rPr>
+        <w:t xml:space="preserve">Sleep_hrs) +</w:t>
+      </w:r>
+      <w:r>
+        <w:br w:type="textWrapping"/>
+      </w:r>
+      <w:r>
+        <w:rPr>
+          <w:rStyle w:val="StringTok"/>
+        </w:rPr>
+        <w:t xml:space="preserve">  </w:t>
+      </w:r>
+      <w:r>
+        <w:rPr>
+          <w:rStyle w:val="KeywordTok"/>
+        </w:rPr>
+        <w:t xml:space="preserve">geom_histogram</w:t>
+      </w:r>
+      <w:r>
+        <w:rPr>
+          <w:rStyle w:val="NormalTok"/>
+        </w:rPr>
+        <w:t xml:space="preserve">() </w:t>
+      </w:r>
+      <w:r>
+        <w:rPr>
+          <w:rStyle w:val="CommentTok"/>
+        </w:rPr>
+        <w:t xml:space="preserve"># Sleep_hrs is continuous</w:t>
+      </w:r>
+      <w:r>
+        <w:br w:type="textWrapping"/>
+      </w:r>
+      <w:r>
+        <w:rPr>
+          <w:rStyle w:val="NormalTok"/>
+        </w:rPr>
+        <w:t xml:space="preserve">Sleep_hrs_hist</w:t>
+      </w:r>
+    </w:p>
+    <w:p>
+      <w:pPr>
+        <w:pStyle w:val="SourceCode"/>
+      </w:pPr>
+      <w:r>
+        <w:rPr>
+          <w:rStyle w:val="VerbatimChar"/>
+        </w:rPr>
+        <w:t xml:space="preserve">## `stat_bin()` using `bins = 30`. Pick better value with `binwidth`.</w:t>
+      </w:r>
+    </w:p>
+    <w:p>
+      <w:pPr>
+        <w:pStyle w:val="FirstParagraph"/>
+      </w:pPr>
+      <w:r>
+        <w:drawing>
+          <wp:inline>
+            <wp:extent cx="5334000" cy="4267200"/>
+            <wp:effectExtent b="0" l="0" r="0" t="0"/>
+            <wp:docPr descr="" id="1" name="Picture"/>
+            <a:graphic>
+              <a:graphicData uri="http://schemas.openxmlformats.org/drawingml/2006/picture">
+                <pic:pic>
+                  <pic:nvPicPr>
+                    <pic:cNvPr descr="bootcamp-survey_files/figure-docx/Sleep_hrs_hist-1.png" id="0" name="Picture"/>
+                    <pic:cNvPicPr>
+                      <a:picLocks noChangeArrowheads="1" noChangeAspect="1"/>
+                    </pic:cNvPicPr>
+                  </pic:nvPicPr>
+                  <pic:blipFill>
+                    <a:blip r:embed="rId31"/>
+                    <a:stretch>
+                      <a:fillRect/>
+                    </a:stretch>
+                  </pic:blipFill>
+                  <pic:spPr bwMode="auto">
+                    <a:xfrm>
+                      <a:off x="0" y="0"/>
+                      <a:ext cx="5334000" cy="4267200"/>
+                    </a:xfrm>
+                    <a:prstGeom prst="rect">
+                      <a:avLst/>
+                    </a:prstGeom>
+                    <a:noFill/>
+                    <a:ln w="9525">
+                      <a:noFill/>
+                      <a:headEnd/>
+                      <a:tailEnd/>
+                    </a:ln>
+                  </pic:spPr>
+                </pic:pic>
+              </a:graphicData>
+            </a:graphic>
+          </wp:inline>
+        </w:drawing>
+      </w:r>
+    </w:p>
+    <w:p>
+      <w:pPr>
+        <w:pStyle w:val="SourceCode"/>
+      </w:pPr>
+      <w:r>
+        <w:rPr>
+          <w:rStyle w:val="NormalTok"/>
+        </w:rPr>
+        <w:t xml:space="preserve">Got_hist &lt;-</w:t>
+      </w:r>
+      <w:r>
+        <w:rPr>
+          <w:rStyle w:val="StringTok"/>
+        </w:rPr>
+        <w:t xml:space="preserve"> </w:t>
+      </w:r>
+      <w:r>
+        <w:rPr>
+          <w:rStyle w:val="NormalTok"/>
+        </w:rPr>
+        <w:t xml:space="preserve">survey %&gt;%</w:t>
+      </w:r>
+      <w:r>
+        <w:br w:type="textWrapping"/>
+      </w:r>
+      <w:r>
+        <w:rPr>
+          <w:rStyle w:val="StringTok"/>
+        </w:rPr>
+        <w:t xml:space="preserve">  </w:t>
+      </w:r>
+      <w:r>
+        <w:rPr>
+          <w:rStyle w:val="KeywordTok"/>
+        </w:rPr>
+        <w:t xml:space="preserve">ggplot</w:t>
+      </w:r>
+      <w:r>
+        <w:rPr>
+          <w:rStyle w:val="NormalTok"/>
+        </w:rPr>
+        <w:t xml:space="preserve">() +</w:t>
+      </w:r>
+      <w:r>
+        <w:br w:type="textWrapping"/>
+      </w:r>
+      <w:r>
+        <w:rPr>
+          <w:rStyle w:val="StringTok"/>
+        </w:rPr>
+        <w:t xml:space="preserve">  </w:t>
+      </w:r>
+      <w:r>
+        <w:rPr>
+          <w:rStyle w:val="KeywordTok"/>
+        </w:rPr>
+        <w:t xml:space="preserve">aes</w:t>
+      </w:r>
+      <w:r>
+        <w:rPr>
+          <w:rStyle w:val="NormalTok"/>
+        </w:rPr>
+        <w:t xml:space="preserve">(</w:t>
+      </w:r>
+      <w:r>
+        <w:rPr>
+          <w:rStyle w:val="DataTypeTok"/>
+        </w:rPr>
+        <w:t xml:space="preserve">x=</w:t>
+      </w:r>
+      <w:r>
+        <w:rPr>
+          <w:rStyle w:val="NormalTok"/>
+        </w:rPr>
+        <w:t xml:space="preserve">GoT) +</w:t>
+      </w:r>
+      <w:r>
+        <w:br w:type="textWrapping"/>
+      </w:r>
+      <w:r>
+        <w:rPr>
+          <w:rStyle w:val="StringTok"/>
+        </w:rPr>
+        <w:t xml:space="preserve">  </w:t>
+      </w:r>
+      <w:r>
+        <w:rPr>
+          <w:rStyle w:val="KeywordTok"/>
+        </w:rPr>
+        <w:t xml:space="preserve">geom_histogram</w:t>
+      </w:r>
+      <w:r>
+        <w:rPr>
+          <w:rStyle w:val="NormalTok"/>
+        </w:rPr>
+        <w:t xml:space="preserve">()</w:t>
+      </w:r>
+      <w:r>
+        <w:br w:type="textWrapping"/>
+      </w:r>
+      <w:r>
+        <w:rPr>
+          <w:rStyle w:val="NormalTok"/>
+        </w:rPr>
+        <w:t xml:space="preserve">Got_hist</w:t>
+      </w:r>
+    </w:p>
+    <w:p>
+      <w:pPr>
+        <w:pStyle w:val="SourceCode"/>
+      </w:pPr>
+      <w:r>
+        <w:rPr>
+          <w:rStyle w:val="VerbatimChar"/>
+        </w:rPr>
+        <w:t xml:space="preserve">## `stat_bin()` using `bins = 30`. Pick better value with `binwidth`.</w:t>
+      </w:r>
+    </w:p>
+    <w:p>
+      <w:pPr>
+        <w:pStyle w:val="FirstParagraph"/>
+      </w:pPr>
+      <w:r>
+        <w:drawing>
+          <wp:inline>
+            <wp:extent cx="5334000" cy="4267200"/>
+            <wp:effectExtent b="0" l="0" r="0" t="0"/>
+            <wp:docPr descr="" id="1" name="Picture"/>
+            <a:graphic>
+              <a:graphicData uri="http://schemas.openxmlformats.org/drawingml/2006/picture">
+                <pic:pic>
+                  <pic:nvPicPr>
+                    <pic:cNvPr descr="bootcamp-survey_files/figure-docx/unnamed-chunk-4-1.png" id="0" name="Picture"/>
+                    <pic:cNvPicPr>
+                      <a:picLocks noChangeArrowheads="1" noChangeAspect="1"/>
+                    </pic:cNvPicPr>
+                  </pic:nvPicPr>
+                  <pic:blipFill>
+                    <a:blip r:embed="rId32"/>
+                    <a:stretch>
+                      <a:fillRect/>
+                    </a:stretch>
+                  </pic:blipFill>
+                  <pic:spPr bwMode="auto">
+                    <a:xfrm>
+                      <a:off x="0" y="0"/>
+                      <a:ext cx="5334000" cy="4267200"/>
+                    </a:xfrm>
+                    <a:prstGeom prst="rect">
+                      <a:avLst/>
+                    </a:prstGeom>
+                    <a:noFill/>
+                    <a:ln w="9525">
+                      <a:noFill/>
+                      <a:headEnd/>
+                      <a:tailEnd/>
+                    </a:ln>
+                  </pic:spPr>
+                </pic:pic>
+              </a:graphicData>
+            </a:graphic>
+          </wp:inline>
+        </w:drawing>
+      </w:r>
+    </w:p>
+    <w:p>
+      <w:pPr>
+        <w:pStyle w:val="BodyText"/>
+      </w:pPr>
+      <w:r>
+        <w:t xml:space="preserve">Looks like we are of two minds about GoT.</w:t>
+      </w:r>
+    </w:p>
+    <w:p>
+      <w:pPr>
+        <w:pStyle w:val="Figure"/>
+      </w:pPr>
+      <w:r>
+        <w:drawing>
+          <wp:inline>
+            <wp:extent cx="5334000" cy="3002525"/>
+            <wp:effectExtent b="0" l="0" r="0" t="0"/>
+            <wp:docPr descr="" id="1" name="Picture"/>
+            <a:graphic>
+              <a:graphicData uri="http://schemas.openxmlformats.org/drawingml/2006/picture">
+                <pic:pic>
+                  <pic:nvPicPr>
+                    <pic:cNvPr descr="https://static.independent.co.uk/s3fs-public/styles/article_small/public/thumbnails/image/2017/03/17/08/thrones-dragon.jpg" id="0" name="Picture"/>
+                    <pic:cNvPicPr>
+                      <a:picLocks noChangeArrowheads="1" noChangeAspect="1"/>
+                    </pic:cNvPicPr>
+                  </pic:nvPicPr>
+                  <pic:blipFill>
+                    <a:blip r:embed="rId35"/>
+                    <a:stretch>
+                      <a:fillRect/>
+                    </a:stretch>
+                  </pic:blipFill>
+                  <pic:spPr bwMode="auto">
+                    <a:xfrm>
+                      <a:off x="0" y="0"/>
+                      <a:ext cx="5334000" cy="3002525"/>
+                    </a:xfrm>
+                    <a:prstGeom prst="rect">
+                      <a:avLst/>
+                    </a:prstGeom>
+                    <a:noFill/>
+                    <a:ln w="9525">
+                      <a:noFill/>
+                      <a:headEnd/>
+                      <a:tailEnd/>
+                    </a:ln>
+                  </pic:spPr>
+                </pic:pic>
+              </a:graphicData>
+            </a:graphic>
+          </wp:inline>
+        </w:drawing>
+      </w:r>
+    </w:p>
+    <w:p>
+      <w:pPr>
+        <w:pStyle w:val="SourceCode"/>
+      </w:pPr>
+      <w:r>
+        <w:rPr>
+          <w:rStyle w:val="NormalTok"/>
+        </w:rPr>
+        <w:t xml:space="preserve">GoT_vs_r_exp &lt;-</w:t>
+      </w:r>
+      <w:r>
+        <w:rPr>
+          <w:rStyle w:val="StringTok"/>
+        </w:rPr>
+        <w:t xml:space="preserve"> </w:t>
+      </w:r>
+      <w:r>
+        <w:rPr>
+          <w:rStyle w:val="NormalTok"/>
+        </w:rPr>
+        <w:t xml:space="preserve">survey %&gt;%</w:t>
+      </w:r>
+      <w:r>
+        <w:br w:type="textWrapping"/>
+      </w:r>
+      <w:r>
+        <w:rPr>
+          <w:rStyle w:val="StringTok"/>
+        </w:rPr>
+        <w:t xml:space="preserve">  </w:t>
+      </w:r>
+      <w:r>
+        <w:rPr>
+          <w:rStyle w:val="KeywordTok"/>
+        </w:rPr>
+        <w:t xml:space="preserve">ggplot</w:t>
+      </w:r>
+      <w:r>
+        <w:rPr>
+          <w:rStyle w:val="NormalTok"/>
+        </w:rPr>
+        <w:t xml:space="preserve">() +</w:t>
+      </w:r>
+      <w:r>
+        <w:br w:type="textWrapping"/>
+      </w:r>
+      <w:r>
+        <w:rPr>
+          <w:rStyle w:val="StringTok"/>
+        </w:rPr>
+        <w:t xml:space="preserve">  </w:t>
+      </w:r>
+      <w:r>
+        <w:rPr>
+          <w:rStyle w:val="KeywordTok"/>
+        </w:rPr>
+        <w:t xml:space="preserve">aes</w:t>
+      </w:r>
+      <w:r>
+        <w:rPr>
+          <w:rStyle w:val="NormalTok"/>
+        </w:rPr>
+        <w:t xml:space="preserve">(</w:t>
+      </w:r>
+      <w:r>
+        <w:rPr>
+          <w:rStyle w:val="DataTypeTok"/>
+        </w:rPr>
+        <w:t xml:space="preserve">x=</w:t>
+      </w:r>
+      <w:r>
+        <w:rPr>
+          <w:rStyle w:val="NormalTok"/>
+        </w:rPr>
+        <w:t xml:space="preserve">GoT, </w:t>
+      </w:r>
+      <w:r>
+        <w:rPr>
+          <w:rStyle w:val="DataTypeTok"/>
+        </w:rPr>
+        <w:t xml:space="preserve">y=</w:t>
+      </w:r>
+      <w:r>
+        <w:rPr>
+          <w:rStyle w:val="NormalTok"/>
+        </w:rPr>
+        <w:t xml:space="preserve">Age_yrs) +</w:t>
+      </w:r>
+      <w:r>
+        <w:br w:type="textWrapping"/>
+      </w:r>
+      <w:r>
+        <w:rPr>
+          <w:rStyle w:val="StringTok"/>
+        </w:rPr>
+        <w:t xml:space="preserve">  </w:t>
+      </w:r>
+      <w:r>
+        <w:rPr>
+          <w:rStyle w:val="KeywordTok"/>
+        </w:rPr>
+        <w:t xml:space="preserve">facet_grid</w:t>
+      </w:r>
+      <w:r>
+        <w:rPr>
+          <w:rStyle w:val="NormalTok"/>
+        </w:rPr>
+        <w:t xml:space="preserve">(. ~</w:t>
+      </w:r>
+      <w:r>
+        <w:rPr>
+          <w:rStyle w:val="StringTok"/>
+        </w:rPr>
+        <w:t xml:space="preserve"> </w:t>
+      </w:r>
+      <w:r>
+        <w:rPr>
+          <w:rStyle w:val="NormalTok"/>
+        </w:rPr>
+        <w:t xml:space="preserve">R_exp) +</w:t>
+      </w:r>
+      <w:r>
+        <w:br w:type="textWrapping"/>
+      </w:r>
+      <w:r>
+        <w:rPr>
+          <w:rStyle w:val="StringTok"/>
+        </w:rPr>
+        <w:t xml:space="preserve">  </w:t>
+      </w:r>
+      <w:r>
+        <w:rPr>
+          <w:rStyle w:val="KeywordTok"/>
+        </w:rPr>
+        <w:t xml:space="preserve">geom_point</w:t>
+      </w:r>
+      <w:r>
+        <w:rPr>
+          <w:rStyle w:val="NormalTok"/>
+        </w:rPr>
+        <w:t xml:space="preserve">()</w:t>
+      </w:r>
+      <w:r>
+        <w:br w:type="textWrapping"/>
+      </w:r>
+      <w:r>
+        <w:rPr>
+          <w:rStyle w:val="NormalTok"/>
+        </w:rPr>
+        <w:t xml:space="preserve">GoT_vs_r_exp</w:t>
+      </w:r>
+    </w:p>
+    <w:p>
+      <w:pPr>
+        <w:pStyle w:val="FirstParagraph"/>
+      </w:pPr>
+      <w:r>
+        <w:drawing>
+          <wp:inline>
+            <wp:extent cx="5334000" cy="4267200"/>
+            <wp:effectExtent b="0" l="0" r="0" t="0"/>
+            <wp:docPr descr="" id="1" name="Picture"/>
+            <a:graphic>
+              <a:graphicData uri="http://schemas.openxmlformats.org/drawingml/2006/picture">
+                <pic:pic>
+                  <pic:nvPicPr>
+                    <pic:cNvPr descr="bootcamp-survey_files/figure-docx/GoT-vs-r-exp-1.png" id="0" name="Picture"/>
+                    <pic:cNvPicPr>
+                      <a:picLocks noChangeArrowheads="1" noChangeAspect="1"/>
+                    </pic:cNvPicPr>
+                  </pic:nvPicPr>
+                  <pic:blipFill>
+                    <a:blip r:embed="rId36"/>
+                    <a:stretch>
+                      <a:fillRect/>
+                    </a:stretch>
+                  </pic:blipFill>
+                  <pic:spPr bwMode="auto">
+                    <a:xfrm>
+                      <a:off x="0" y="0"/>
+                      <a:ext cx="5334000" cy="4267200"/>
+                    </a:xfrm>
+                    <a:prstGeom prst="rect">
+                      <a:avLst/>
+                    </a:prstGeom>
+                    <a:noFill/>
+                    <a:ln w="9525">
+                      <a:noFill/>
+                      <a:headEnd/>
+                      <a:tailEnd/>
+                    </a:ln>
+                  </pic:spPr>
+                </pic:pic>
+              </a:graphicData>
+            </a:graphic>
+          </wp:inline>
+        </w:drawing>
+      </w:r>
+    </w:p>
+    <w:p>
+      <w:pPr>
+        <w:pStyle w:val="Heading2"/>
+      </w:pPr>
+      <w:bookmarkStart w:id="37" w:name="analysis"/>
+      <w:bookmarkEnd w:id="37"/>
+      <w:r>
+        <w:t xml:space="preserve">Analysis</w:t>
+      </w:r>
+    </w:p>
+    <w:p>
+      <w:pPr>
+        <w:pStyle w:val="FirstParagraph"/>
+      </w:pPr>
+      <w:r>
+        <w:t xml:space="preserve">I could use a document like this to plan out my analysis plan</w:t>
+      </w:r>
+      <w:r>
+        <w:t xml:space="preserve"> </w:t>
+      </w:r>
+      <w:r>
+        <w:rPr>
+          <w:b/>
+        </w:rPr>
+        <w:t xml:space="preserve">before</w:t>
+      </w:r>
+      <w:r>
+        <w:t xml:space="preserve"> </w:t>
+      </w:r>
+      <w:r>
+        <w:t xml:space="preserve">I conduct it.</w:t>
+      </w:r>
+      <w:r>
+        <w:t xml:space="preserve"> </w:t>
+      </w:r>
+      <w:r>
+        <w:t xml:space="preserve">If I used simulated data, I could make sure that my workflow will run when I get real (cleaned) data.</w:t>
+      </w:r>
+      <w:r>
+        <w:t xml:space="preserve"> </w:t>
+      </w:r>
+      <w:r>
+        <w:t xml:space="preserve">I could even preregister my analysis plan before I conduct it.</w:t>
+      </w:r>
+      <w:r>
+        <w:t xml:space="preserve"> </w:t>
+      </w:r>
+      <w:r>
+        <w:t xml:space="preserve">That doesn't preclude later exploratory analyses, but it does hold me and my collaborators accountable for what I predicted in advance.</w:t>
+      </w:r>
+    </w:p>
+    <w:p>
+      <w:pPr>
+        <w:pStyle w:val="Heading2"/>
+      </w:pPr>
+      <w:bookmarkStart w:id="38" w:name="notes"/>
+      <w:bookmarkEnd w:id="38"/>
+      <w:r>
+        <w:t xml:space="preserve">Notes</w:t>
       </w:r>
     </w:p>
     <w:p>
@@ -2681,7 +3770,7 @@
     </w:lvl>
   </w:abstractNum>
   <w:abstractNum w:abstractNumId="990">
-    <w:nsid w:val="c354c5ce"/>
+    <w:nsid w:val="7d1f7191"/>
     <w:multiLevelType w:val="multilevel"/>
     <w:lvl w:ilvl="0">
       <w:numFmt w:val="bullet"/>
@@ -2762,7 +3851,7 @@
     </w:lvl>
   </w:abstractNum>
   <w:abstractNum w:abstractNumId="991">
-    <w:nsid w:val="ebb1790d"/>
+    <w:nsid w:val="82ea7663"/>
     <w:multiLevelType w:val="multilevel"/>
     <w:lvl w:ilvl="0">
       <w:numFmt w:val="bullet"/>

</xml_diff>

<commit_message>
Add info about building sites
</commit_message>
<xml_diff>
--- a/docs/talks/bootcamp-survey.docx
+++ b/docs/talks/bootcamp-survey.docx
@@ -53,7 +53,7 @@
         <w:t xml:space="preserve"> </w:t>
       </w:r>
       <w:r>
-        <w:t xml:space="preserve">09:28:06</w:t>
+        <w:t xml:space="preserve">10:29:42</w:t>
       </w:r>
     </w:p>
     <w:sdt>
@@ -2193,12 +2193,47 @@
         <w:pStyle w:val="FirstParagraph"/>
       </w:pPr>
       <w:r>
-        <w:t xml:space="preserve">Looks good.</w:t>
-      </w:r>
-    </w:p>
-    <w:p>
-      <w:pPr>
-        <w:pStyle w:val="BodyText"/>
+        <w:t xml:space="preserve">Looks good. Let's save that cleaned file so we don't have to do this again.</w:t>
+      </w:r>
+    </w:p>
+    <w:p>
+      <w:pPr>
+        <w:pStyle w:val="SourceCode"/>
+      </w:pPr>
+      <w:r>
+        <w:rPr>
+          <w:rStyle w:val="KeywordTok"/>
+        </w:rPr>
+        <w:t xml:space="preserve">write_csv</w:t>
+      </w:r>
+      <w:r>
+        <w:rPr>
+          <w:rStyle w:val="NormalTok"/>
+        </w:rPr>
+        <w:t xml:space="preserve">(survey, </w:t>
+      </w:r>
+      <w:r>
+        <w:rPr>
+          <w:rStyle w:val="DataTypeTok"/>
+        </w:rPr>
+        <w:t xml:space="preserve">path=</w:t>
+      </w:r>
+      <w:r>
+        <w:rPr>
+          <w:rStyle w:val="StringTok"/>
+        </w:rPr>
+        <w:t xml:space="preserve">"../data/survey_clean.csv"</w:t>
+      </w:r>
+      <w:r>
+        <w:rPr>
+          <w:rStyle w:val="NormalTok"/>
+        </w:rPr>
+        <w:t xml:space="preserve">)</w:t>
+      </w:r>
+    </w:p>
+    <w:p>
+      <w:pPr>
+        <w:pStyle w:val="FirstParagraph"/>
       </w:pPr>
       <w:r>
         <w:t xml:space="preserve">We may want to make the</w:t>
@@ -3694,14 +3729,14 @@
     </w:p>
     <w:p>
       <w:pPr>
-        <w:pStyle w:val="FirstParagraph"/>
+        <w:pStyle w:val="FigureWithCaption"/>
       </w:pPr>
       <w:r>
         <w:drawing>
           <wp:inline>
             <wp:extent cx="5334000" cy="4267200"/>
             <wp:effectExtent b="0" l="0" r="0" t="0"/>
-            <wp:docPr descr="" id="1" name="Picture"/>
+            <wp:docPr descr="Distribution of prior R experience" id="1" name="Picture"/>
             <a:graphic>
               <a:graphicData uri="http://schemas.openxmlformats.org/drawingml/2006/picture">
                 <pic:pic>
@@ -3741,6 +3776,14 @@
     </w:p>
     <w:p>
       <w:pPr>
+        <w:pStyle w:val="ImageCaption"/>
+      </w:pPr>
+      <w:r>
+        <w:t xml:space="preserve">Distribution of prior R experience</w:t>
+      </w:r>
+    </w:p>
+    <w:p>
+      <w:pPr>
         <w:pStyle w:val="SourceCode"/>
       </w:pPr>
       <w:r>
@@ -3865,14 +3908,14 @@
     </w:p>
     <w:p>
       <w:pPr>
-        <w:pStyle w:val="FirstParagraph"/>
+        <w:pStyle w:val="FigureWithCaption"/>
       </w:pPr>
       <w:r>
         <w:drawing>
           <wp:inline>
             <wp:extent cx="5334000" cy="4267200"/>
             <wp:effectExtent b="0" l="0" r="0" t="0"/>
-            <wp:docPr descr="" id="1" name="Picture"/>
+            <wp:docPr descr="Distribution of preferred sleep hrs/day" id="1" name="Picture"/>
             <a:graphic>
               <a:graphicData uri="http://schemas.openxmlformats.org/drawingml/2006/picture">
                 <pic:pic>
@@ -3912,6 +3955,14 @@
     </w:p>
     <w:p>
       <w:pPr>
+        <w:pStyle w:val="ImageCaption"/>
+      </w:pPr>
+      <w:r>
+        <w:t xml:space="preserve">Distribution of preferred sleep hrs/day</w:t>
+      </w:r>
+    </w:p>
+    <w:p>
+      <w:pPr>
         <w:pStyle w:val="SourceCode"/>
       </w:pPr>
       <w:r>
@@ -4030,19 +4081,19 @@
     </w:p>
     <w:p>
       <w:pPr>
-        <w:pStyle w:val="FirstParagraph"/>
+        <w:pStyle w:val="FigureWithCaption"/>
       </w:pPr>
       <w:r>
         <w:drawing>
           <wp:inline>
             <wp:extent cx="5334000" cy="4267200"/>
             <wp:effectExtent b="0" l="0" r="0" t="0"/>
-            <wp:docPr descr="" id="1" name="Picture"/>
+            <wp:docPr descr="Distribution of GoT Enthusiasm" id="1" name="Picture"/>
             <a:graphic>
               <a:graphicData uri="http://schemas.openxmlformats.org/drawingml/2006/picture">
                 <pic:pic>
                   <pic:nvPicPr>
-                    <pic:cNvPr descr="bootcamp-survey_files/figure-docx/unnamed-chunk-4-1.png" id="0" name="Picture"/>
+                    <pic:cNvPr descr="bootcamp-survey_files/figure-docx/unnamed-chunk-5-1.png" id="0" name="Picture"/>
                     <pic:cNvPicPr>
                       <a:picLocks noChangeArrowheads="1" noChangeAspect="1"/>
                     </pic:cNvPicPr>
@@ -4073,6 +4124,14 @@
             </a:graphic>
           </wp:inline>
         </w:drawing>
+      </w:r>
+    </w:p>
+    <w:p>
+      <w:pPr>
+        <w:pStyle w:val="ImageCaption"/>
+      </w:pPr>
+      <w:r>
+        <w:t xml:space="preserve">Distribution of GoT Enthusiasm</w:t>
       </w:r>
     </w:p>
     <w:p>
@@ -4748,7 +4807,7 @@
     </w:lvl>
   </w:abstractNum>
   <w:abstractNum w:abstractNumId="990">
-    <w:nsid w:val="d11084bf"/>
+    <w:nsid w:val="417933d8"/>
     <w:multiLevelType w:val="multilevel"/>
     <w:lvl w:ilvl="0">
       <w:numFmt w:val="bullet"/>
@@ -4829,7 +4888,7 @@
     </w:lvl>
   </w:abstractNum>
   <w:abstractNum w:abstractNumId="991">
-    <w:nsid w:val="856f09f0"/>
+    <w:nsid w:val="5edbdcfa"/>
     <w:multiLevelType w:val="multilevel"/>
     <w:lvl w:ilvl="0">
       <w:numFmt w:val="bullet"/>

</xml_diff>

<commit_message>
Reformat bootcamp-survey & r-eproducible-science
</commit_message>
<xml_diff>
--- a/docs/talks/bootcamp-survey.docx
+++ b/docs/talks/bootcamp-survey.docx
@@ -53,7 +53,7 @@
         <w:t xml:space="preserve"> </w:t>
       </w:r>
       <w:r>
-        <w:t xml:space="preserve">10:29:42</w:t>
+        <w:t xml:space="preserve">12:02:51</w:t>
       </w:r>
     </w:p>
     <w:sdt>
@@ -313,7 +313,74 @@
         <w:t xml:space="preserve"> </w:t>
       </w:r>
       <w:r>
-        <w:t xml:space="preserve">to extract the survey data, clean it, and save it to a CSV under</w:t>
+        <w:t xml:space="preserve">to extract the survey data.</w:t>
+      </w:r>
+      <w:r>
+        <w:t xml:space="preserve"> </w:t>
+      </w:r>
+      <w:r>
+        <w:t xml:space="preserve">If you try to execute the next chunk, it may give you an error, or it may ask you to allow</w:t>
+      </w:r>
+      <w:r>
+        <w:t xml:space="preserve"> </w:t>
+      </w:r>
+      <w:r>
+        <w:rPr>
+          <w:rStyle w:val="VerbatimChar"/>
+        </w:rPr>
+        <w:t xml:space="preserve">googlesheets</w:t>
+      </w:r>
+      <w:r>
+        <w:t xml:space="preserve"> </w:t>
+      </w:r>
+      <w:r>
+        <w:t xml:space="preserve">to access information in your Google profile.</w:t>
+      </w:r>
+    </w:p>
+    <w:p>
+      <w:pPr>
+        <w:pStyle w:val="SourceCode"/>
+      </w:pPr>
+      <w:r>
+        <w:rPr>
+          <w:rStyle w:val="CommentTok"/>
+        </w:rPr>
+        <w:t xml:space="preserve"># Set eval=FALSE so I can render non-notebook formats</w:t>
+      </w:r>
+      <w:r>
+        <w:br w:type="textWrapping"/>
+      </w:r>
+      <w:r>
+        <w:rPr>
+          <w:rStyle w:val="KeywordTok"/>
+        </w:rPr>
+        <w:t xml:space="preserve">source</w:t>
+      </w:r>
+      <w:r>
+        <w:rPr>
+          <w:rStyle w:val="NormalTok"/>
+        </w:rPr>
+        <w:t xml:space="preserve">(</w:t>
+      </w:r>
+      <w:r>
+        <w:rPr>
+          <w:rStyle w:val="StringTok"/>
+        </w:rPr>
+        <w:t xml:space="preserve">"../R/Get_bootcamp_googlesheet.R"</w:t>
+      </w:r>
+      <w:r>
+        <w:rPr>
+          <w:rStyle w:val="NormalTok"/>
+        </w:rPr>
+        <w:t xml:space="preserve">)</w:t>
+      </w:r>
+    </w:p>
+    <w:p>
+      <w:pPr>
+        <w:pStyle w:val="FirstParagraph"/>
+      </w:pPr>
+      <w:r>
+        <w:t xml:space="preserve">This script downloads the data file saves it to a CSV under</w:t>
       </w:r>
       <w:r>
         <w:t xml:space="preserve"> </w:t>
@@ -325,68 +392,41 @@
         <w:t xml:space="preserve">data/survey.csv</w:t>
       </w:r>
       <w:r>
-        <w:t xml:space="preserve">.</w:t>
-      </w:r>
-      <w:r>
-        <w:t xml:space="preserve"> </w:t>
-      </w:r>
-      <w:r>
-        <w:t xml:space="preserve">We can then just load this file.</w:t>
-      </w:r>
-      <w:r>
-        <w:t xml:space="preserve"> </w:t>
-      </w:r>
-      <w:r>
-        <w:t xml:space="preserve">But, let's look at</w:t>
+        <w:t xml:space="preserve">.We can then load this file.</w:t>
+      </w:r>
+    </w:p>
+    <w:p>
+      <w:pPr>
+        <w:pStyle w:val="BodyText"/>
+      </w:pPr>
+      <w:r>
+        <w:t xml:space="preserve">I also created a test data file,</w:t>
+      </w:r>
+      <w:r>
+        <w:t xml:space="preserve"> </w:t>
+      </w:r>
+      <w:r>
+        <w:rPr>
+          <w:rStyle w:val="VerbatimChar"/>
+        </w:rPr>
+        <w:t xml:space="preserve">data/survey-test.csv</w:t>
+      </w:r>
+      <w:r>
+        <w:t xml:space="preserve"> </w:t>
+      </w:r>
+      <w:r>
+        <w:t xml:space="preserve">so I could see how everything worked before y'all filled out your responses.</w:t>
+      </w:r>
+      <w:r>
+        <w:t xml:space="preserve"> </w:t>
+      </w:r>
+      <w:r>
+        <w:t xml:space="preserve">The</w:t>
       </w:r>
       <w:r>
         <w:t xml:space="preserve"> </w:t>
       </w:r>
       <w:hyperlink r:id="rId26">
-        <w:r>
-          <w:rPr>
-            <w:rStyle w:val="VerbatimChar"/>
-            <w:rStyle w:val="Hyperlink"/>
-          </w:rPr>
-          <w:t xml:space="preserve">R/Clean_survey_data.R</w:t>
-        </w:r>
-      </w:hyperlink>
-      <w:r>
-        <w:t xml:space="preserve">.</w:t>
-      </w:r>
-    </w:p>
-    <w:p>
-      <w:pPr>
-        <w:pStyle w:val="BodyText"/>
-      </w:pPr>
-      <w:r>
-        <w:t xml:space="preserve">I also created a test data file,</w:t>
-      </w:r>
-      <w:r>
-        <w:t xml:space="preserve"> </w:t>
-      </w:r>
-      <w:r>
-        <w:rPr>
-          <w:rStyle w:val="VerbatimChar"/>
-        </w:rPr>
-        <w:t xml:space="preserve">data/survey-test.csv</w:t>
-      </w:r>
-      <w:r>
-        <w:t xml:space="preserve"> </w:t>
-      </w:r>
-      <w:r>
-        <w:t xml:space="preserve">so I could see how everything worked before y'all filled out your responses.</w:t>
-      </w:r>
-      <w:r>
-        <w:t xml:space="preserve"> </w:t>
-      </w:r>
-      <w:r>
-        <w:t xml:space="preserve">The</w:t>
-      </w:r>
-      <w:r>
-        <w:t xml:space="preserve"> </w:t>
-      </w:r>
-      <w:hyperlink r:id="rId27">
         <w:r>
           <w:rPr>
             <w:rStyle w:val="VerbatimChar"/>
@@ -405,7 +445,19 @@
         <w:t xml:space="preserve"> </w:t>
       </w:r>
       <w:r>
-        <w:t xml:space="preserve">It's a great, reproducible practice to simulate the data you expect, then run it through your pipeline.</w:t>
+        <w:t xml:space="preserve">It's a great, reproducible practice to</w:t>
+      </w:r>
+      <w:r>
+        <w:t xml:space="preserve"> </w:t>
+      </w:r>
+      <w:r>
+        <w:rPr>
+          <w:b/>
+        </w:rPr>
+        <w:t xml:space="preserve">simulate the data you expect</w:t>
+      </w:r>
+      <w:r>
+        <w:t xml:space="preserve">, then run it through your pipeline.</w:t>
       </w:r>
     </w:p>
     <w:p>
@@ -594,7 +646,7 @@
         <w:rPr>
           <w:rStyle w:val="VerbatimChar"/>
         </w:rPr>
-        <w:t xml:space="preserve">## # A tibble: 35 x 7</w:t>
+        <w:t xml:space="preserve">## # A tibble: 39 x 7</w:t>
       </w:r>
       <w:r>
         <w:br w:type="textWrapping"/>
@@ -711,7 +763,7 @@
         <w:rPr>
           <w:rStyle w:val="VerbatimChar"/>
         </w:rPr>
-        <w:t xml:space="preserve">## # ... with 25 more rows, and 5 more variables: `Your enthusiasm for Game</w:t>
+        <w:t xml:space="preserve">## # ... with 29 more rows, and 5 more variables: `Your enthusiasm for Game</w:t>
       </w:r>
       <w:r>
         <w:br w:type="textWrapping"/>
@@ -789,7 +841,7 @@
         <w:rPr>
           <w:rStyle w:val="VerbatimChar"/>
         </w:rPr>
-        <w:t xml:space="preserve">## Classes 'tbl_df', 'tbl' and 'data.frame':    35 obs. of  7 variables:</w:t>
+        <w:t xml:space="preserve">## Classes 'tbl_df', 'tbl' and 'data.frame':    39 obs. of  7 variables:</w:t>
       </w:r>
       <w:r>
         <w:br w:type="textWrapping"/>
@@ -1039,7 +1091,7 @@
         <w:pStyle w:val="BodyText"/>
       </w:pPr>
       <w:r>
-        <w:t xml:space="preserve">Let's start by renaming variables</w:t>
+        <w:t xml:space="preserve">Let's start by renaming variables.</w:t>
       </w:r>
     </w:p>
     <w:p>
@@ -1888,7 +1940,7 @@
         <w:rPr>
           <w:rStyle w:val="VerbatimChar"/>
         </w:rPr>
-        <w:t xml:space="preserve">## # A tibble: 34 x 7</w:t>
+        <w:t xml:space="preserve">## # A tibble: 38 x 7</w:t>
       </w:r>
       <w:r>
         <w:br w:type="textWrapping"/>
@@ -2005,7 +2057,7 @@
         <w:rPr>
           <w:rStyle w:val="VerbatimChar"/>
         </w:rPr>
-        <w:t xml:space="preserve">## # ... with 24 more rows, and 1 more variables: Tidy_data &lt;chr&gt;</w:t>
+        <w:t xml:space="preserve">## # ... with 28 more rows, and 1 more variables: Tidy_data &lt;chr&gt;</w:t>
       </w:r>
     </w:p>
     <w:p>
@@ -2015,6 +2067,12 @@
       <w:r>
         <w:t xml:space="preserve">Now, lets make sure we have numbers where we expect them.</w:t>
       </w:r>
+      <w:r>
+        <w:t xml:space="preserve"> </w:t>
+      </w:r>
+      <w:r>
+        <w:t xml:space="preserve">That person who really likes 8 hours ("8!!!") is a problem (for me, not them).</w:t>
+      </w:r>
     </w:p>
     <w:p>
       <w:pPr>
@@ -2068,7 +2126,7 @@
         <w:rPr>
           <w:rStyle w:val="VerbatimChar"/>
         </w:rPr>
-        <w:t xml:space="preserve">## # A tibble: 34 x 7</w:t>
+        <w:t xml:space="preserve">## # A tibble: 38 x 7</w:t>
       </w:r>
       <w:r>
         <w:br w:type="textWrapping"/>
@@ -2185,7 +2243,7 @@
         <w:rPr>
           <w:rStyle w:val="VerbatimChar"/>
         </w:rPr>
-        <w:t xml:space="preserve">## # ... with 24 more rows, and 1 more variables: Tidy_data &lt;chr&gt;</w:t>
+        <w:t xml:space="preserve">## # ... with 28 more rows, and 1 more variables: Tidy_data &lt;chr&gt;</w:t>
       </w:r>
     </w:p>
     <w:p>
@@ -3553,26 +3611,26 @@
       <w:pPr>
         <w:pStyle w:val="Heading2"/>
       </w:pPr>
-      <w:bookmarkStart w:id="28" w:name="visualization"/>
+      <w:bookmarkStart w:id="27" w:name="visualization"/>
+      <w:bookmarkEnd w:id="27"/>
+      <w:r>
+        <w:t xml:space="preserve">Visualization</w:t>
+      </w:r>
+    </w:p>
+    <w:p>
+      <w:pPr>
+        <w:pStyle w:val="FirstParagraph"/>
+      </w:pPr>
+      <w:r>
+        <w:t xml:space="preserve">Now, we follow Mike Meyer's advice: "Plot your data!"</w:t>
+      </w:r>
+    </w:p>
+    <w:p>
+      <w:pPr>
+        <w:pStyle w:val="Heading3"/>
+      </w:pPr>
+      <w:bookmarkStart w:id="28" w:name="descriptive-plots"/>
       <w:bookmarkEnd w:id="28"/>
-      <w:r>
-        <w:t xml:space="preserve">Visualization</w:t>
-      </w:r>
-    </w:p>
-    <w:p>
-      <w:pPr>
-        <w:pStyle w:val="FirstParagraph"/>
-      </w:pPr>
-      <w:r>
-        <w:t xml:space="preserve">Now, we follow Mike Meyer's advice: "Plot your data!"</w:t>
-      </w:r>
-    </w:p>
-    <w:p>
-      <w:pPr>
-        <w:pStyle w:val="Heading3"/>
-      </w:pPr>
-      <w:bookmarkStart w:id="29" w:name="descriptive-plots"/>
-      <w:bookmarkEnd w:id="29"/>
       <w:r>
         <w:t xml:space="preserve">Descriptive plots</w:t>
       </w:r>
@@ -3742,6 +3800,185 @@
                 <pic:pic>
                   <pic:nvPicPr>
                     <pic:cNvPr descr="bootcamp-survey_files/figure-docx/R-exp-hist-1.png" id="0" name="Picture"/>
+                    <pic:cNvPicPr>
+                      <a:picLocks noChangeArrowheads="1" noChangeAspect="1"/>
+                    </pic:cNvPicPr>
+                  </pic:nvPicPr>
+                  <pic:blipFill>
+                    <a:blip r:embed="rId29"/>
+                    <a:stretch>
+                      <a:fillRect/>
+                    </a:stretch>
+                  </pic:blipFill>
+                  <pic:spPr bwMode="auto">
+                    <a:xfrm>
+                      <a:off x="0" y="0"/>
+                      <a:ext cx="5334000" cy="4267200"/>
+                    </a:xfrm>
+                    <a:prstGeom prst="rect">
+                      <a:avLst/>
+                    </a:prstGeom>
+                    <a:noFill/>
+                    <a:ln w="9525">
+                      <a:noFill/>
+                      <a:headEnd/>
+                      <a:tailEnd/>
+                    </a:ln>
+                  </pic:spPr>
+                </pic:pic>
+              </a:graphicData>
+            </a:graphic>
+          </wp:inline>
+        </w:drawing>
+      </w:r>
+    </w:p>
+    <w:p>
+      <w:pPr>
+        <w:pStyle w:val="ImageCaption"/>
+      </w:pPr>
+      <w:r>
+        <w:t xml:space="preserve">Distribution of prior R experience</w:t>
+      </w:r>
+    </w:p>
+    <w:p>
+      <w:pPr>
+        <w:pStyle w:val="SourceCode"/>
+      </w:pPr>
+      <w:r>
+        <w:rPr>
+          <w:rStyle w:val="NormalTok"/>
+        </w:rPr>
+        <w:t xml:space="preserve">Sleep_hrs_hist &lt;-</w:t>
+      </w:r>
+      <w:r>
+        <w:rPr>
+          <w:rStyle w:val="StringTok"/>
+        </w:rPr>
+        <w:t xml:space="preserve"> </w:t>
+      </w:r>
+      <w:r>
+        <w:rPr>
+          <w:rStyle w:val="NormalTok"/>
+        </w:rPr>
+        <w:t xml:space="preserve">survey %&gt;%</w:t>
+      </w:r>
+      <w:r>
+        <w:br w:type="textWrapping"/>
+      </w:r>
+      <w:r>
+        <w:rPr>
+          <w:rStyle w:val="StringTok"/>
+        </w:rPr>
+        <w:t xml:space="preserve">  </w:t>
+      </w:r>
+      <w:r>
+        <w:rPr>
+          <w:rStyle w:val="KeywordTok"/>
+        </w:rPr>
+        <w:t xml:space="preserve">ggplot</w:t>
+      </w:r>
+      <w:r>
+        <w:rPr>
+          <w:rStyle w:val="NormalTok"/>
+        </w:rPr>
+        <w:t xml:space="preserve">() +</w:t>
+      </w:r>
+      <w:r>
+        <w:br w:type="textWrapping"/>
+      </w:r>
+      <w:r>
+        <w:rPr>
+          <w:rStyle w:val="StringTok"/>
+        </w:rPr>
+        <w:t xml:space="preserve">  </w:t>
+      </w:r>
+      <w:r>
+        <w:rPr>
+          <w:rStyle w:val="KeywordTok"/>
+        </w:rPr>
+        <w:t xml:space="preserve">aes</w:t>
+      </w:r>
+      <w:r>
+        <w:rPr>
+          <w:rStyle w:val="NormalTok"/>
+        </w:rPr>
+        <w:t xml:space="preserve">(</w:t>
+      </w:r>
+      <w:r>
+        <w:rPr>
+          <w:rStyle w:val="DataTypeTok"/>
+        </w:rPr>
+        <w:t xml:space="preserve">x=</w:t>
+      </w:r>
+      <w:r>
+        <w:rPr>
+          <w:rStyle w:val="NormalTok"/>
+        </w:rPr>
+        <w:t xml:space="preserve">Sleep_hrs) +</w:t>
+      </w:r>
+      <w:r>
+        <w:br w:type="textWrapping"/>
+      </w:r>
+      <w:r>
+        <w:rPr>
+          <w:rStyle w:val="StringTok"/>
+        </w:rPr>
+        <w:t xml:space="preserve">  </w:t>
+      </w:r>
+      <w:r>
+        <w:rPr>
+          <w:rStyle w:val="KeywordTok"/>
+        </w:rPr>
+        <w:t xml:space="preserve">geom_histogram</w:t>
+      </w:r>
+      <w:r>
+        <w:rPr>
+          <w:rStyle w:val="NormalTok"/>
+        </w:rPr>
+        <w:t xml:space="preserve">() </w:t>
+      </w:r>
+      <w:r>
+        <w:rPr>
+          <w:rStyle w:val="CommentTok"/>
+        </w:rPr>
+        <w:t xml:space="preserve"># Sleep_hrs is continuous</w:t>
+      </w:r>
+      <w:r>
+        <w:br w:type="textWrapping"/>
+      </w:r>
+      <w:r>
+        <w:rPr>
+          <w:rStyle w:val="NormalTok"/>
+        </w:rPr>
+        <w:t xml:space="preserve">Sleep_hrs_hist</w:t>
+      </w:r>
+    </w:p>
+    <w:p>
+      <w:pPr>
+        <w:pStyle w:val="SourceCode"/>
+      </w:pPr>
+      <w:r>
+        <w:rPr>
+          <w:rStyle w:val="VerbatimChar"/>
+        </w:rPr>
+        <w:t xml:space="preserve">## `stat_bin()` using `bins = 30`. Pick better value with `binwidth`.</w:t>
+      </w:r>
+    </w:p>
+    <w:p>
+      <w:pPr>
+        <w:pStyle w:val="FigureWithCaption"/>
+      </w:pPr>
+      <w:r>
+        <w:drawing>
+          <wp:inline>
+            <wp:extent cx="5334000" cy="4267200"/>
+            <wp:effectExtent b="0" l="0" r="0" t="0"/>
+            <wp:docPr descr="Distribution of preferred sleep hrs/day" id="1" name="Picture"/>
+            <a:graphic>
+              <a:graphicData uri="http://schemas.openxmlformats.org/drawingml/2006/picture">
+                <pic:pic>
+                  <pic:nvPicPr>
+                    <pic:cNvPr descr="bootcamp-survey_files/figure-docx/Sleep_hrs_hist-1.png" id="0" name="Picture"/>
                     <pic:cNvPicPr>
                       <a:picLocks noChangeArrowheads="1" noChangeAspect="1"/>
                     </pic:cNvPicPr>
@@ -3779,7 +4016,7 @@
         <w:pStyle w:val="ImageCaption"/>
       </w:pPr>
       <w:r>
-        <w:t xml:space="preserve">Distribution of prior R experience</w:t>
+        <w:t xml:space="preserve">Distribution of preferred sleep hrs/day</w:t>
       </w:r>
     </w:p>
     <w:p>
@@ -3790,7 +4027,7 @@
         <w:rPr>
           <w:rStyle w:val="NormalTok"/>
         </w:rPr>
-        <w:t xml:space="preserve">Sleep_hrs_hist &lt;-</w:t>
+        <w:t xml:space="preserve">Got_hist &lt;-</w:t>
       </w:r>
       <w:r>
         <w:rPr>
@@ -3856,7 +4093,7 @@
         <w:rPr>
           <w:rStyle w:val="NormalTok"/>
         </w:rPr>
-        <w:t xml:space="preserve">Sleep_hrs) +</w:t>
+        <w:t xml:space="preserve">GoT) +</w:t>
       </w:r>
       <w:r>
         <w:br w:type="textWrapping"/>
@@ -3877,22 +4114,16 @@
         <w:rPr>
           <w:rStyle w:val="NormalTok"/>
         </w:rPr>
-        <w:t xml:space="preserve">() </w:t>
-      </w:r>
-      <w:r>
-        <w:rPr>
-          <w:rStyle w:val="CommentTok"/>
-        </w:rPr>
-        <w:t xml:space="preserve"># Sleep_hrs is continuous</w:t>
-      </w:r>
-      <w:r>
-        <w:br w:type="textWrapping"/>
-      </w:r>
-      <w:r>
-        <w:rPr>
-          <w:rStyle w:val="NormalTok"/>
-        </w:rPr>
-        <w:t xml:space="preserve">Sleep_hrs_hist</w:t>
+        <w:t xml:space="preserve">()</w:t>
+      </w:r>
+      <w:r>
+        <w:br w:type="textWrapping"/>
+      </w:r>
+      <w:r>
+        <w:rPr>
+          <w:rStyle w:val="NormalTok"/>
+        </w:rPr>
+        <w:t xml:space="preserve">Got_hist</w:t>
       </w:r>
     </w:p>
     <w:p>
@@ -3915,12 +4146,12 @@
           <wp:inline>
             <wp:extent cx="5334000" cy="4267200"/>
             <wp:effectExtent b="0" l="0" r="0" t="0"/>
-            <wp:docPr descr="Distribution of preferred sleep hrs/day" id="1" name="Picture"/>
+            <wp:docPr descr="Distribution of GoT Enthusiasm" id="1" name="Picture"/>
             <a:graphic>
               <a:graphicData uri="http://schemas.openxmlformats.org/drawingml/2006/picture">
                 <pic:pic>
                   <pic:nvPicPr>
-                    <pic:cNvPr descr="bootcamp-survey_files/figure-docx/Sleep_hrs_hist-1.png" id="0" name="Picture"/>
+                    <pic:cNvPr descr="bootcamp-survey_files/figure-docx/unnamed-chunk-5-1.png" id="0" name="Picture"/>
                     <pic:cNvPicPr>
                       <a:picLocks noChangeArrowheads="1" noChangeAspect="1"/>
                     </pic:cNvPicPr>
@@ -3958,148 +4189,245 @@
         <w:pStyle w:val="ImageCaption"/>
       </w:pPr>
       <w:r>
-        <w:t xml:space="preserve">Distribution of preferred sleep hrs/day</w:t>
-      </w:r>
-    </w:p>
-    <w:p>
-      <w:pPr>
-        <w:pStyle w:val="SourceCode"/>
-      </w:pPr>
-      <w:r>
-        <w:rPr>
-          <w:rStyle w:val="NormalTok"/>
-        </w:rPr>
-        <w:t xml:space="preserve">Got_hist &lt;-</w:t>
-      </w:r>
-      <w:r>
-        <w:rPr>
-          <w:rStyle w:val="StringTok"/>
-        </w:rPr>
-        <w:t xml:space="preserve"> </w:t>
-      </w:r>
-      <w:r>
-        <w:rPr>
-          <w:rStyle w:val="NormalTok"/>
-        </w:rPr>
-        <w:t xml:space="preserve">survey %&gt;%</w:t>
-      </w:r>
-      <w:r>
-        <w:br w:type="textWrapping"/>
-      </w:r>
-      <w:r>
-        <w:rPr>
-          <w:rStyle w:val="StringTok"/>
-        </w:rPr>
-        <w:t xml:space="preserve">  </w:t>
-      </w:r>
-      <w:r>
-        <w:rPr>
-          <w:rStyle w:val="KeywordTok"/>
-        </w:rPr>
-        <w:t xml:space="preserve">ggplot</w:t>
-      </w:r>
-      <w:r>
-        <w:rPr>
-          <w:rStyle w:val="NormalTok"/>
-        </w:rPr>
-        <w:t xml:space="preserve">() +</w:t>
-      </w:r>
-      <w:r>
-        <w:br w:type="textWrapping"/>
-      </w:r>
-      <w:r>
-        <w:rPr>
-          <w:rStyle w:val="StringTok"/>
-        </w:rPr>
-        <w:t xml:space="preserve">  </w:t>
-      </w:r>
-      <w:r>
-        <w:rPr>
-          <w:rStyle w:val="KeywordTok"/>
-        </w:rPr>
-        <w:t xml:space="preserve">aes</w:t>
-      </w:r>
-      <w:r>
-        <w:rPr>
-          <w:rStyle w:val="NormalTok"/>
-        </w:rPr>
-        <w:t xml:space="preserve">(</w:t>
-      </w:r>
-      <w:r>
-        <w:rPr>
-          <w:rStyle w:val="DataTypeTok"/>
-        </w:rPr>
-        <w:t xml:space="preserve">x=</w:t>
-      </w:r>
-      <w:r>
-        <w:rPr>
-          <w:rStyle w:val="NormalTok"/>
-        </w:rPr>
-        <w:t xml:space="preserve">GoT) +</w:t>
-      </w:r>
-      <w:r>
-        <w:br w:type="textWrapping"/>
-      </w:r>
-      <w:r>
-        <w:rPr>
-          <w:rStyle w:val="StringTok"/>
-        </w:rPr>
-        <w:t xml:space="preserve">  </w:t>
-      </w:r>
-      <w:r>
-        <w:rPr>
-          <w:rStyle w:val="KeywordTok"/>
-        </w:rPr>
-        <w:t xml:space="preserve">geom_histogram</w:t>
-      </w:r>
-      <w:r>
-        <w:rPr>
-          <w:rStyle w:val="NormalTok"/>
-        </w:rPr>
-        <w:t xml:space="preserve">()</w:t>
-      </w:r>
-      <w:r>
-        <w:br w:type="textWrapping"/>
-      </w:r>
-      <w:r>
-        <w:rPr>
-          <w:rStyle w:val="NormalTok"/>
-        </w:rPr>
-        <w:t xml:space="preserve">Got_hist</w:t>
-      </w:r>
-    </w:p>
-    <w:p>
-      <w:pPr>
-        <w:pStyle w:val="SourceCode"/>
-      </w:pPr>
-      <w:r>
-        <w:rPr>
-          <w:rStyle w:val="VerbatimChar"/>
-        </w:rPr>
-        <w:t xml:space="preserve">## `stat_bin()` using `bins = 30`. Pick better value with `binwidth`.</w:t>
-      </w:r>
-    </w:p>
-    <w:p>
-      <w:pPr>
-        <w:pStyle w:val="FigureWithCaption"/>
+        <w:t xml:space="preserve">Distribution of GoT Enthusiasm</w:t>
+      </w:r>
+    </w:p>
+    <w:p>
+      <w:pPr>
+        <w:pStyle w:val="BodyText"/>
+      </w:pPr>
+      <w:r>
+        <w:t xml:space="preserve">Looks like we are of two minds about GoT.</w:t>
+      </w:r>
+    </w:p>
+    <w:p>
+      <w:pPr>
+        <w:pStyle w:val="Figure"/>
       </w:pPr>
       <w:r>
         <w:drawing>
           <wp:inline>
-            <wp:extent cx="5334000" cy="4267200"/>
+            <wp:extent cx="5334000" cy="3002525"/>
             <wp:effectExtent b="0" l="0" r="0" t="0"/>
-            <wp:docPr descr="Distribution of GoT Enthusiasm" id="1" name="Picture"/>
+            <wp:docPr descr="" id="1" name="Picture"/>
             <a:graphic>
               <a:graphicData uri="http://schemas.openxmlformats.org/drawingml/2006/picture">
                 <pic:pic>
                   <pic:nvPicPr>
-                    <pic:cNvPr descr="bootcamp-survey_files/figure-docx/unnamed-chunk-5-1.png" id="0" name="Picture"/>
+                    <pic:cNvPr descr="https://static.independent.co.uk/s3fs-public/styles/article_small/public/thumbnails/image/2017/03/17/08/thrones-dragon.jpg" id="0" name="Picture"/>
                     <pic:cNvPicPr>
                       <a:picLocks noChangeArrowheads="1" noChangeAspect="1"/>
                     </pic:cNvPicPr>
                   </pic:nvPicPr>
                   <pic:blipFill>
-                    <a:blip r:embed="rId32"/>
+                    <a:blip r:embed="rId34"/>
+                    <a:stretch>
+                      <a:fillRect/>
+                    </a:stretch>
+                  </pic:blipFill>
+                  <pic:spPr bwMode="auto">
+                    <a:xfrm>
+                      <a:off x="0" y="0"/>
+                      <a:ext cx="5334000" cy="3002525"/>
+                    </a:xfrm>
+                    <a:prstGeom prst="rect">
+                      <a:avLst/>
+                    </a:prstGeom>
+                    <a:noFill/>
+                    <a:ln w="9525">
+                      <a:noFill/>
+                      <a:headEnd/>
+                      <a:tailEnd/>
+                    </a:ln>
+                  </pic:spPr>
+                </pic:pic>
+              </a:graphicData>
+            </a:graphic>
+          </wp:inline>
+        </w:drawing>
+      </w:r>
+    </w:p>
+    <w:p>
+      <w:pPr>
+        <w:pStyle w:val="FirstParagraph"/>
+      </w:pPr>
+      <w:r>
+        <w:t xml:space="preserve">Does R experience have any relation to GoT enthusiasm?</w:t>
+      </w:r>
+    </w:p>
+    <w:p>
+      <w:pPr>
+        <w:pStyle w:val="SourceCode"/>
+      </w:pPr>
+      <w:r>
+        <w:rPr>
+          <w:rStyle w:val="NormalTok"/>
+        </w:rPr>
+        <w:t xml:space="preserve">GoT_vs_r_exp &lt;-</w:t>
+      </w:r>
+      <w:r>
+        <w:rPr>
+          <w:rStyle w:val="StringTok"/>
+        </w:rPr>
+        <w:t xml:space="preserve"> </w:t>
+      </w:r>
+      <w:r>
+        <w:rPr>
+          <w:rStyle w:val="NormalTok"/>
+        </w:rPr>
+        <w:t xml:space="preserve">survey %&gt;%</w:t>
+      </w:r>
+      <w:r>
+        <w:br w:type="textWrapping"/>
+      </w:r>
+      <w:r>
+        <w:rPr>
+          <w:rStyle w:val="StringTok"/>
+        </w:rPr>
+        <w:t xml:space="preserve">  </w:t>
+      </w:r>
+      <w:r>
+        <w:rPr>
+          <w:rStyle w:val="KeywordTok"/>
+        </w:rPr>
+        <w:t xml:space="preserve">ggplot</w:t>
+      </w:r>
+      <w:r>
+        <w:rPr>
+          <w:rStyle w:val="NormalTok"/>
+        </w:rPr>
+        <w:t xml:space="preserve">() +</w:t>
+      </w:r>
+      <w:r>
+        <w:br w:type="textWrapping"/>
+      </w:r>
+      <w:r>
+        <w:rPr>
+          <w:rStyle w:val="StringTok"/>
+        </w:rPr>
+        <w:t xml:space="preserve">  </w:t>
+      </w:r>
+      <w:r>
+        <w:rPr>
+          <w:rStyle w:val="KeywordTok"/>
+        </w:rPr>
+        <w:t xml:space="preserve">aes</w:t>
+      </w:r>
+      <w:r>
+        <w:rPr>
+          <w:rStyle w:val="NormalTok"/>
+        </w:rPr>
+        <w:t xml:space="preserve">(</w:t>
+      </w:r>
+      <w:r>
+        <w:rPr>
+          <w:rStyle w:val="DataTypeTok"/>
+        </w:rPr>
+        <w:t xml:space="preserve">x=</w:t>
+      </w:r>
+      <w:r>
+        <w:rPr>
+          <w:rStyle w:val="NormalTok"/>
+        </w:rPr>
+        <w:t xml:space="preserve">GoT, </w:t>
+      </w:r>
+      <w:r>
+        <w:rPr>
+          <w:rStyle w:val="DataTypeTok"/>
+        </w:rPr>
+        <w:t xml:space="preserve">y=</w:t>
+      </w:r>
+      <w:r>
+        <w:rPr>
+          <w:rStyle w:val="NormalTok"/>
+        </w:rPr>
+        <w:t xml:space="preserve">Age_yrs) +</w:t>
+      </w:r>
+      <w:r>
+        <w:br w:type="textWrapping"/>
+      </w:r>
+      <w:r>
+        <w:rPr>
+          <w:rStyle w:val="StringTok"/>
+        </w:rPr>
+        <w:t xml:space="preserve">  </w:t>
+      </w:r>
+      <w:r>
+        <w:rPr>
+          <w:rStyle w:val="KeywordTok"/>
+        </w:rPr>
+        <w:t xml:space="preserve">facet_grid</w:t>
+      </w:r>
+      <w:r>
+        <w:rPr>
+          <w:rStyle w:val="NormalTok"/>
+        </w:rPr>
+        <w:t xml:space="preserve">(. ~</w:t>
+      </w:r>
+      <w:r>
+        <w:rPr>
+          <w:rStyle w:val="StringTok"/>
+        </w:rPr>
+        <w:t xml:space="preserve"> </w:t>
+      </w:r>
+      <w:r>
+        <w:rPr>
+          <w:rStyle w:val="NormalTok"/>
+        </w:rPr>
+        <w:t xml:space="preserve">R_exp) +</w:t>
+      </w:r>
+      <w:r>
+        <w:br w:type="textWrapping"/>
+      </w:r>
+      <w:r>
+        <w:rPr>
+          <w:rStyle w:val="StringTok"/>
+        </w:rPr>
+        <w:t xml:space="preserve">  </w:t>
+      </w:r>
+      <w:r>
+        <w:rPr>
+          <w:rStyle w:val="KeywordTok"/>
+        </w:rPr>
+        <w:t xml:space="preserve">geom_point</w:t>
+      </w:r>
+      <w:r>
+        <w:rPr>
+          <w:rStyle w:val="NormalTok"/>
+        </w:rPr>
+        <w:t xml:space="preserve">()</w:t>
+      </w:r>
+      <w:r>
+        <w:br w:type="textWrapping"/>
+      </w:r>
+      <w:r>
+        <w:rPr>
+          <w:rStyle w:val="NormalTok"/>
+        </w:rPr>
+        <w:t xml:space="preserve">GoT_vs_r_exp</w:t>
+      </w:r>
+    </w:p>
+    <w:p>
+      <w:pPr>
+        <w:pStyle w:val="FirstParagraph"/>
+      </w:pPr>
+      <w:r>
+        <w:drawing>
+          <wp:inline>
+            <wp:extent cx="5334000" cy="4267200"/>
+            <wp:effectExtent b="0" l="0" r="0" t="0"/>
+            <wp:docPr descr="" id="1" name="Picture"/>
+            <a:graphic>
+              <a:graphicData uri="http://schemas.openxmlformats.org/drawingml/2006/picture">
+                <pic:pic>
+                  <pic:nvPicPr>
+                    <pic:cNvPr descr="bootcamp-survey_files/figure-docx/GoT-vs-r-exp-1.png" id="0" name="Picture"/>
+                    <pic:cNvPicPr>
+                      <a:picLocks noChangeArrowheads="1" noChangeAspect="1"/>
+                    </pic:cNvPicPr>
+                  </pic:nvPicPr>
+                  <pic:blipFill>
+                    <a:blip r:embed="rId35"/>
                     <a:stretch>
                       <a:fillRect/>
                     </a:stretch>
@@ -4128,76 +4456,13 @@
     </w:p>
     <w:p>
       <w:pPr>
-        <w:pStyle w:val="ImageCaption"/>
-      </w:pPr>
-      <w:r>
-        <w:t xml:space="preserve">Distribution of GoT Enthusiasm</w:t>
-      </w:r>
-    </w:p>
-    <w:p>
-      <w:pPr>
-        <w:pStyle w:val="BodyText"/>
-      </w:pPr>
-      <w:r>
-        <w:t xml:space="preserve">Looks like we are of two minds about GoT.</w:t>
-      </w:r>
-    </w:p>
-    <w:p>
-      <w:pPr>
-        <w:pStyle w:val="Figure"/>
-      </w:pPr>
-      <w:r>
-        <w:drawing>
-          <wp:inline>
-            <wp:extent cx="5334000" cy="3002525"/>
-            <wp:effectExtent b="0" l="0" r="0" t="0"/>
-            <wp:docPr descr="" id="1" name="Picture"/>
-            <a:graphic>
-              <a:graphicData uri="http://schemas.openxmlformats.org/drawingml/2006/picture">
-                <pic:pic>
-                  <pic:nvPicPr>
-                    <pic:cNvPr descr="https://static.independent.co.uk/s3fs-public/styles/article_small/public/thumbnails/image/2017/03/17/08/thrones-dragon.jpg" id="0" name="Picture"/>
-                    <pic:cNvPicPr>
-                      <a:picLocks noChangeArrowheads="1" noChangeAspect="1"/>
-                    </pic:cNvPicPr>
-                  </pic:nvPicPr>
-                  <pic:blipFill>
-                    <a:blip r:embed="rId35"/>
-                    <a:stretch>
-                      <a:fillRect/>
-                    </a:stretch>
-                  </pic:blipFill>
-                  <pic:spPr bwMode="auto">
-                    <a:xfrm>
-                      <a:off x="0" y="0"/>
-                      <a:ext cx="5334000" cy="3002525"/>
-                    </a:xfrm>
-                    <a:prstGeom prst="rect">
-                      <a:avLst/>
-                    </a:prstGeom>
-                    <a:noFill/>
-                    <a:ln w="9525">
-                      <a:noFill/>
-                      <a:headEnd/>
-                      <a:tailEnd/>
-                    </a:ln>
-                  </pic:spPr>
-                </pic:pic>
-              </a:graphicData>
-            </a:graphic>
-          </wp:inline>
-        </w:drawing>
-      </w:r>
-    </w:p>
-    <w:p>
-      <w:pPr>
         <w:pStyle w:val="SourceCode"/>
       </w:pPr>
       <w:r>
         <w:rPr>
           <w:rStyle w:val="NormalTok"/>
         </w:rPr>
-        <w:t xml:space="preserve">GoT_vs_r_exp &lt;-</w:t>
+        <w:t xml:space="preserve">tidy_hist &lt;-</w:t>
       </w:r>
       <w:r>
         <w:rPr>
@@ -4263,82 +4528,74 @@
         <w:rPr>
           <w:rStyle w:val="NormalTok"/>
         </w:rPr>
-        <w:t xml:space="preserve">GoT, </w:t>
+        <w:t xml:space="preserve">Tidy_data) +</w:t>
+      </w:r>
+      <w:r>
+        <w:br w:type="textWrapping"/>
+      </w:r>
+      <w:r>
+        <w:rPr>
+          <w:rStyle w:val="StringTok"/>
+        </w:rPr>
+        <w:t xml:space="preserve">  </w:t>
+      </w:r>
+      <w:r>
+        <w:rPr>
+          <w:rStyle w:val="KeywordTok"/>
+        </w:rPr>
+        <w:t xml:space="preserve">geom_histogram</w:t>
+      </w:r>
+      <w:r>
+        <w:rPr>
+          <w:rStyle w:val="NormalTok"/>
+        </w:rPr>
+        <w:t xml:space="preserve">(</w:t>
       </w:r>
       <w:r>
         <w:rPr>
           <w:rStyle w:val="DataTypeTok"/>
         </w:rPr>
-        <w:t xml:space="preserve">y=</w:t>
-      </w:r>
-      <w:r>
-        <w:rPr>
-          <w:rStyle w:val="NormalTok"/>
-        </w:rPr>
-        <w:t xml:space="preserve">Age_yrs) +</w:t>
-      </w:r>
-      <w:r>
-        <w:br w:type="textWrapping"/>
+        <w:t xml:space="preserve">stat =</w:t>
+      </w:r>
+      <w:r>
+        <w:rPr>
+          <w:rStyle w:val="NormalTok"/>
+        </w:rPr>
+        <w:t xml:space="preserve"> </w:t>
       </w:r>
       <w:r>
         <w:rPr>
           <w:rStyle w:val="StringTok"/>
         </w:rPr>
-        <w:t xml:space="preserve">  </w:t>
-      </w:r>
-      <w:r>
-        <w:rPr>
-          <w:rStyle w:val="KeywordTok"/>
-        </w:rPr>
-        <w:t xml:space="preserve">facet_grid</w:t>
-      </w:r>
-      <w:r>
-        <w:rPr>
-          <w:rStyle w:val="NormalTok"/>
-        </w:rPr>
-        <w:t xml:space="preserve">(. ~</w:t>
-      </w:r>
-      <w:r>
-        <w:rPr>
-          <w:rStyle w:val="StringTok"/>
-        </w:rPr>
-        <w:t xml:space="preserve"> </w:t>
-      </w:r>
-      <w:r>
-        <w:rPr>
-          <w:rStyle w:val="NormalTok"/>
-        </w:rPr>
-        <w:t xml:space="preserve">R_exp) +</w:t>
-      </w:r>
-      <w:r>
-        <w:br w:type="textWrapping"/>
-      </w:r>
-      <w:r>
-        <w:rPr>
-          <w:rStyle w:val="StringTok"/>
-        </w:rPr>
-        <w:t xml:space="preserve">  </w:t>
-      </w:r>
-      <w:r>
-        <w:rPr>
-          <w:rStyle w:val="KeywordTok"/>
-        </w:rPr>
-        <w:t xml:space="preserve">geom_point</w:t>
-      </w:r>
-      <w:r>
-        <w:rPr>
-          <w:rStyle w:val="NormalTok"/>
-        </w:rPr>
-        <w:t xml:space="preserve">()</w:t>
-      </w:r>
-      <w:r>
-        <w:br w:type="textWrapping"/>
-      </w:r>
-      <w:r>
-        <w:rPr>
-          <w:rStyle w:val="NormalTok"/>
-        </w:rPr>
-        <w:t xml:space="preserve">GoT_vs_r_exp</w:t>
+        <w:t xml:space="preserve">"count"</w:t>
+      </w:r>
+      <w:r>
+        <w:rPr>
+          <w:rStyle w:val="NormalTok"/>
+        </w:rPr>
+        <w:t xml:space="preserve">)</w:t>
+      </w:r>
+    </w:p>
+    <w:p>
+      <w:pPr>
+        <w:pStyle w:val="SourceCode"/>
+      </w:pPr>
+      <w:r>
+        <w:rPr>
+          <w:rStyle w:val="VerbatimChar"/>
+        </w:rPr>
+        <w:t xml:space="preserve">## Warning: Ignoring unknown parameters: binwidth, bins, pad</w:t>
+      </w:r>
+    </w:p>
+    <w:p>
+      <w:pPr>
+        <w:pStyle w:val="SourceCode"/>
+      </w:pPr>
+      <w:r>
+        <w:rPr>
+          <w:rStyle w:val="NormalTok"/>
+        </w:rPr>
+        <w:t xml:space="preserve">tidy_hist</w:t>
       </w:r>
     </w:p>
     <w:p>
@@ -4355,7 +4612,7 @@
               <a:graphicData uri="http://schemas.openxmlformats.org/drawingml/2006/picture">
                 <pic:pic>
                   <pic:nvPicPr>
-                    <pic:cNvPr descr="bootcamp-survey_files/figure-docx/GoT-vs-r-exp-1.png" id="0" name="Picture"/>
+                    <pic:cNvPr descr="bootcamp-survey_files/figure-docx/tidy-data-1.png" id="0" name="Picture"/>
                     <pic:cNvPicPr>
                       <a:picLocks noChangeArrowheads="1" noChangeAspect="1"/>
                     </pic:cNvPicPr>
@@ -4390,146 +4647,12 @@
     </w:p>
     <w:p>
       <w:pPr>
-        <w:pStyle w:val="SourceCode"/>
-      </w:pPr>
-      <w:r>
-        <w:rPr>
-          <w:rStyle w:val="NormalTok"/>
-        </w:rPr>
-        <w:t xml:space="preserve">tidy_hist &lt;-</w:t>
-      </w:r>
-      <w:r>
-        <w:rPr>
-          <w:rStyle w:val="StringTok"/>
-        </w:rPr>
-        <w:t xml:space="preserve"> </w:t>
-      </w:r>
-      <w:r>
-        <w:rPr>
-          <w:rStyle w:val="NormalTok"/>
-        </w:rPr>
-        <w:t xml:space="preserve">survey %&gt;%</w:t>
-      </w:r>
-      <w:r>
-        <w:br w:type="textWrapping"/>
-      </w:r>
-      <w:r>
-        <w:rPr>
-          <w:rStyle w:val="StringTok"/>
-        </w:rPr>
-        <w:t xml:space="preserve">  </w:t>
-      </w:r>
-      <w:r>
-        <w:rPr>
-          <w:rStyle w:val="KeywordTok"/>
-        </w:rPr>
-        <w:t xml:space="preserve">ggplot</w:t>
-      </w:r>
-      <w:r>
-        <w:rPr>
-          <w:rStyle w:val="NormalTok"/>
-        </w:rPr>
-        <w:t xml:space="preserve">() +</w:t>
-      </w:r>
-      <w:r>
-        <w:br w:type="textWrapping"/>
-      </w:r>
-      <w:r>
-        <w:rPr>
-          <w:rStyle w:val="StringTok"/>
-        </w:rPr>
-        <w:t xml:space="preserve">  </w:t>
-      </w:r>
-      <w:r>
-        <w:rPr>
-          <w:rStyle w:val="KeywordTok"/>
-        </w:rPr>
-        <w:t xml:space="preserve">aes</w:t>
-      </w:r>
-      <w:r>
-        <w:rPr>
-          <w:rStyle w:val="NormalTok"/>
-        </w:rPr>
-        <w:t xml:space="preserve">(</w:t>
-      </w:r>
-      <w:r>
-        <w:rPr>
-          <w:rStyle w:val="DataTypeTok"/>
-        </w:rPr>
-        <w:t xml:space="preserve">x=</w:t>
-      </w:r>
-      <w:r>
-        <w:rPr>
-          <w:rStyle w:val="NormalTok"/>
-        </w:rPr>
-        <w:t xml:space="preserve">Tidy_data) +</w:t>
-      </w:r>
-      <w:r>
-        <w:br w:type="textWrapping"/>
-      </w:r>
-      <w:r>
-        <w:rPr>
-          <w:rStyle w:val="StringTok"/>
-        </w:rPr>
-        <w:t xml:space="preserve">  </w:t>
-      </w:r>
-      <w:r>
-        <w:rPr>
-          <w:rStyle w:val="KeywordTok"/>
-        </w:rPr>
-        <w:t xml:space="preserve">geom_histogram</w:t>
-      </w:r>
-      <w:r>
-        <w:rPr>
-          <w:rStyle w:val="NormalTok"/>
-        </w:rPr>
-        <w:t xml:space="preserve">(</w:t>
-      </w:r>
-      <w:r>
-        <w:rPr>
-          <w:rStyle w:val="DataTypeTok"/>
-        </w:rPr>
-        <w:t xml:space="preserve">stat =</w:t>
-      </w:r>
-      <w:r>
-        <w:rPr>
-          <w:rStyle w:val="NormalTok"/>
-        </w:rPr>
-        <w:t xml:space="preserve"> </w:t>
-      </w:r>
-      <w:r>
-        <w:rPr>
-          <w:rStyle w:val="StringTok"/>
-        </w:rPr>
-        <w:t xml:space="preserve">"count"</w:t>
-      </w:r>
-      <w:r>
-        <w:rPr>
-          <w:rStyle w:val="NormalTok"/>
-        </w:rPr>
-        <w:t xml:space="preserve">)</w:t>
-      </w:r>
-    </w:p>
-    <w:p>
-      <w:pPr>
-        <w:pStyle w:val="SourceCode"/>
-      </w:pPr>
-      <w:r>
-        <w:rPr>
-          <w:rStyle w:val="VerbatimChar"/>
-        </w:rPr>
-        <w:t xml:space="preserve">## Warning: Ignoring unknown parameters: binwidth, bins, pad</w:t>
-      </w:r>
-    </w:p>
-    <w:p>
-      <w:pPr>
-        <w:pStyle w:val="SourceCode"/>
-      </w:pPr>
-      <w:r>
-        <w:rPr>
-          <w:rStyle w:val="NormalTok"/>
-        </w:rPr>
-        <w:t xml:space="preserve">tidy_hist</w:t>
+        <w:pStyle w:val="Heading2"/>
+      </w:pPr>
+      <w:bookmarkStart w:id="37" w:name="analysis"/>
+      <w:bookmarkEnd w:id="37"/>
+      <w:r>
+        <w:t xml:space="preserve">Analysis</w:t>
       </w:r>
     </w:p>
     <w:p>
@@ -4537,105 +4660,48 @@
         <w:pStyle w:val="FirstParagraph"/>
       </w:pPr>
       <w:r>
-        <w:drawing>
-          <wp:inline>
-            <wp:extent cx="5334000" cy="4267200"/>
-            <wp:effectExtent b="0" l="0" r="0" t="0"/>
-            <wp:docPr descr="" id="1" name="Picture"/>
-            <a:graphic>
-              <a:graphicData uri="http://schemas.openxmlformats.org/drawingml/2006/picture">
-                <pic:pic>
-                  <pic:nvPicPr>
-                    <pic:cNvPr descr="bootcamp-survey_files/figure-docx/tidy-data-1.png" id="0" name="Picture"/>
-                    <pic:cNvPicPr>
-                      <a:picLocks noChangeArrowheads="1" noChangeAspect="1"/>
-                    </pic:cNvPicPr>
-                  </pic:nvPicPr>
-                  <pic:blipFill>
-                    <a:blip r:embed="rId37"/>
-                    <a:stretch>
-                      <a:fillRect/>
-                    </a:stretch>
-                  </pic:blipFill>
-                  <pic:spPr bwMode="auto">
-                    <a:xfrm>
-                      <a:off x="0" y="0"/>
-                      <a:ext cx="5334000" cy="4267200"/>
-                    </a:xfrm>
-                    <a:prstGeom prst="rect">
-                      <a:avLst/>
-                    </a:prstGeom>
-                    <a:noFill/>
-                    <a:ln w="9525">
-                      <a:noFill/>
-                      <a:headEnd/>
-                      <a:tailEnd/>
-                    </a:ln>
-                  </pic:spPr>
-                </pic:pic>
-              </a:graphicData>
-            </a:graphic>
-          </wp:inline>
-        </w:drawing>
+        <w:t xml:space="preserve">I could use a document like this to plan out my analysis plan</w:t>
+      </w:r>
+      <w:r>
+        <w:t xml:space="preserve"> </w:t>
+      </w:r>
+      <w:r>
+        <w:rPr>
+          <w:b/>
+        </w:rPr>
+        <w:t xml:space="preserve">before</w:t>
+      </w:r>
+      <w:r>
+        <w:t xml:space="preserve"> </w:t>
+      </w:r>
+      <w:r>
+        <w:t xml:space="preserve">I conduct it.</w:t>
+      </w:r>
+      <w:r>
+        <w:t xml:space="preserve"> </w:t>
+      </w:r>
+      <w:r>
+        <w:t xml:space="preserve">If I used simulated data, I could make sure that my workflow will run when I get real (cleaned) data.</w:t>
+      </w:r>
+      <w:r>
+        <w:t xml:space="preserve"> </w:t>
+      </w:r>
+      <w:r>
+        <w:t xml:space="preserve">I could even preregister my analysis plan before I conduct it.</w:t>
+      </w:r>
+      <w:r>
+        <w:t xml:space="preserve"> </w:t>
+      </w:r>
+      <w:r>
+        <w:t xml:space="preserve">That doesn't preclude later exploratory analyses, but it does hold me and my collaborators accountable for what I predicted in advance.</w:t>
       </w:r>
     </w:p>
     <w:p>
       <w:pPr>
         <w:pStyle w:val="Heading2"/>
       </w:pPr>
-      <w:bookmarkStart w:id="38" w:name="analysis"/>
+      <w:bookmarkStart w:id="38" w:name="notes"/>
       <w:bookmarkEnd w:id="38"/>
-      <w:r>
-        <w:t xml:space="preserve">Analysis</w:t>
-      </w:r>
-    </w:p>
-    <w:p>
-      <w:pPr>
-        <w:pStyle w:val="FirstParagraph"/>
-      </w:pPr>
-      <w:r>
-        <w:t xml:space="preserve">I could use a document like this to plan out my analysis plan</w:t>
-      </w:r>
-      <w:r>
-        <w:t xml:space="preserve"> </w:t>
-      </w:r>
-      <w:r>
-        <w:rPr>
-          <w:b/>
-        </w:rPr>
-        <w:t xml:space="preserve">before</w:t>
-      </w:r>
-      <w:r>
-        <w:t xml:space="preserve"> </w:t>
-      </w:r>
-      <w:r>
-        <w:t xml:space="preserve">I conduct it.</w:t>
-      </w:r>
-      <w:r>
-        <w:t xml:space="preserve"> </w:t>
-      </w:r>
-      <w:r>
-        <w:t xml:space="preserve">If I used simulated data, I could make sure that my workflow will run when I get real (cleaned) data.</w:t>
-      </w:r>
-      <w:r>
-        <w:t xml:space="preserve"> </w:t>
-      </w:r>
-      <w:r>
-        <w:t xml:space="preserve">I could even preregister my analysis plan before I conduct it.</w:t>
-      </w:r>
-      <w:r>
-        <w:t xml:space="preserve"> </w:t>
-      </w:r>
-      <w:r>
-        <w:t xml:space="preserve">That doesn't preclude later exploratory analyses, but it does hold me and my collaborators accountable for what I predicted in advance.</w:t>
-      </w:r>
-    </w:p>
-    <w:p>
-      <w:pPr>
-        <w:pStyle w:val="Heading2"/>
-      </w:pPr>
-      <w:bookmarkStart w:id="39" w:name="notes"/>
-      <w:bookmarkEnd w:id="39"/>
       <w:r>
         <w:t xml:space="preserve">Notes</w:t>
       </w:r>
@@ -4807,7 +4873,7 @@
     </w:lvl>
   </w:abstractNum>
   <w:abstractNum w:abstractNumId="990">
-    <w:nsid w:val="417933d8"/>
+    <w:nsid w:val="1b49ffc5"/>
     <w:multiLevelType w:val="multilevel"/>
     <w:lvl w:ilvl="0">
       <w:numFmt w:val="bullet"/>
@@ -4888,7 +4954,7 @@
     </w:lvl>
   </w:abstractNum>
   <w:abstractNum w:abstractNumId="991">
-    <w:nsid w:val="5edbdcfa"/>
+    <w:nsid w:val="7f72bf85"/>
     <w:multiLevelType w:val="multilevel"/>
     <w:lvl w:ilvl="0">
       <w:numFmt w:val="bullet"/>

</xml_diff>